<commit_message>
chore: upload class 03-06-24
</commit_message>
<xml_diff>
--- a/Classes/Anotações.docx
+++ b/Classes/Anotações.docx
@@ -188,23 +188,244 @@
         </w:rPr>
       </w:pPr>
       <w:r>
-        <w:t>Podemos</w:t>
+        <w:t xml:space="preserve">Podemos </w:t>
+      </w:r>
+      <w:r>
+        <w:rPr>
+          <w:b/>
+        </w:rPr>
+        <w:t>adicionar a um projeto</w:t>
+      </w:r>
+      <w:r>
+        <w:t xml:space="preserve"> ou criar um projeto com ele;</w:t>
+      </w:r>
+    </w:p>
+    <w:p/>
+    <w:p>
+      <w:pPr>
+        <w:spacing w:after="0"/>
+        <w:jc w:val="center"/>
+        <w:rPr>
+          <w:b/>
+        </w:rPr>
+      </w:pPr>
+      <w:r>
+        <w:rPr>
+          <w:b/>
+        </w:rPr>
+        <w:t xml:space="preserve">COMO INSTALAR </w:t>
+      </w:r>
+      <w:r>
+        <w:rPr>
+          <w:b/>
+        </w:rPr>
+        <w:t>O REACT?</w:t>
+      </w:r>
+    </w:p>
+    <w:p>
+      <w:pPr>
+        <w:spacing w:after="0"/>
+        <w:jc w:val="center"/>
+        <w:rPr>
+          <w:b/>
+        </w:rPr>
+      </w:pPr>
+    </w:p>
+    <w:p>
+      <w:pPr>
+        <w:pStyle w:val="PargrafodaLista"/>
+        <w:numPr>
+          <w:ilvl w:val="0"/>
+          <w:numId w:val="1"/>
+        </w:numPr>
+        <w:spacing w:after="0"/>
+        <w:jc w:val="both"/>
+        <w:rPr>
+          <w:b/>
+        </w:rPr>
+      </w:pPr>
+      <w:r>
+        <w:t xml:space="preserve">Para instalar o </w:t>
+      </w:r>
+      <w:proofErr w:type="spellStart"/>
+      <w:r>
+        <w:t>React</w:t>
+      </w:r>
+      <w:proofErr w:type="spellEnd"/>
+      <w:r>
+        <w:t xml:space="preserve"> vamos utilizar uma ferramenta chamada </w:t>
+      </w:r>
+      <w:proofErr w:type="spellStart"/>
+      <w:r>
+        <w:rPr>
+          <w:b/>
+        </w:rPr>
+        <w:t>Create</w:t>
+      </w:r>
+      <w:proofErr w:type="spellEnd"/>
+      <w:r>
+        <w:rPr>
+          <w:b/>
+        </w:rPr>
+        <w:t xml:space="preserve"> </w:t>
+      </w:r>
+      <w:proofErr w:type="spellStart"/>
+      <w:r>
+        <w:rPr>
+          <w:b/>
+        </w:rPr>
+        <w:t>React</w:t>
+      </w:r>
+      <w:proofErr w:type="spellEnd"/>
+      <w:r>
+        <w:rPr>
+          <w:b/>
+        </w:rPr>
+        <w:t xml:space="preserve"> </w:t>
+      </w:r>
+      <w:proofErr w:type="spellStart"/>
+      <w:r>
+        <w:rPr>
+          <w:b/>
+        </w:rPr>
+        <w:t>App</w:t>
+      </w:r>
+      <w:proofErr w:type="spellEnd"/>
+      <w:r>
+        <w:t>;</w:t>
+      </w:r>
+    </w:p>
+    <w:p>
+      <w:pPr>
+        <w:pStyle w:val="PargrafodaLista"/>
+        <w:numPr>
+          <w:ilvl w:val="0"/>
+          <w:numId w:val="1"/>
+        </w:numPr>
+        <w:spacing w:after="0"/>
+        <w:jc w:val="both"/>
+        <w:rPr>
+          <w:b/>
+        </w:rPr>
+      </w:pPr>
+      <w:r>
+        <w:t xml:space="preserve">Recebemos todos os arquivos da biblioteca e </w:t>
+      </w:r>
+      <w:r>
+        <w:rPr>
+          <w:b/>
+        </w:rPr>
+        <w:t>temos como executá-la</w:t>
+      </w:r>
+      <w:r>
+        <w:t>;</w:t>
+      </w:r>
+    </w:p>
+    <w:p>
+      <w:pPr>
+        <w:pStyle w:val="PargrafodaLista"/>
+        <w:numPr>
+          <w:ilvl w:val="0"/>
+          <w:numId w:val="1"/>
+        </w:numPr>
+        <w:spacing w:after="0"/>
+        <w:jc w:val="both"/>
+        <w:rPr>
+          <w:b/>
+        </w:rPr>
+      </w:pPr>
+      <w:r>
+        <w:t xml:space="preserve">Para utilizar precisamos do </w:t>
+      </w:r>
+      <w:r>
+        <w:rPr>
+          <w:b/>
+        </w:rPr>
+        <w:t xml:space="preserve">Node e também </w:t>
+      </w:r>
+      <w:proofErr w:type="spellStart"/>
+      <w:r>
+        <w:rPr>
+          <w:b/>
+        </w:rPr>
+        <w:t>npm</w:t>
+      </w:r>
+      <w:proofErr w:type="spellEnd"/>
+      <w:r>
+        <w:t>;</w:t>
+      </w:r>
+    </w:p>
+    <w:p>
+      <w:pPr>
+        <w:pStyle w:val="PargrafodaLista"/>
+        <w:numPr>
+          <w:ilvl w:val="0"/>
+          <w:numId w:val="1"/>
+        </w:numPr>
+        <w:spacing w:after="0"/>
+        <w:jc w:val="both"/>
+        <w:rPr>
+          <w:b/>
+        </w:rPr>
+      </w:pPr>
+      <w:r>
+        <w:t xml:space="preserve">Esta ferramenta também otimiza o </w:t>
+      </w:r>
+      <w:proofErr w:type="spellStart"/>
+      <w:r>
+        <w:t>app</w:t>
+      </w:r>
+      <w:proofErr w:type="spellEnd"/>
+      <w:r>
+        <w:t xml:space="preserve"> gerado para </w:t>
+      </w:r>
+      <w:r>
+        <w:rPr>
+          <w:b/>
+        </w:rPr>
+        <w:t>produção</w:t>
+      </w:r>
+      <w:r>
+        <w:t>;</w:t>
+      </w:r>
+    </w:p>
+    <w:p>
+      <w:pPr>
+        <w:pStyle w:val="PargrafodaLista"/>
+        <w:numPr>
+          <w:ilvl w:val="0"/>
+          <w:numId w:val="1"/>
+        </w:numPr>
+        <w:spacing w:after="0"/>
+        <w:jc w:val="both"/>
+        <w:rPr>
+          <w:b/>
+        </w:rPr>
+      </w:pPr>
+      <w:r>
+        <w:t xml:space="preserve">É possível iniciar a aplicação com </w:t>
+      </w:r>
+      <w:proofErr w:type="spellStart"/>
+      <w:r>
+        <w:rPr>
+          <w:b/>
+        </w:rPr>
+        <w:t>npm</w:t>
+      </w:r>
+      <w:proofErr w:type="spellEnd"/>
+      <w:r>
+        <w:rPr>
+          <w:b/>
+        </w:rPr>
+        <w:t xml:space="preserve"> start</w:t>
+      </w:r>
+      <w:r>
+        <w:t>;</w:t>
       </w:r>
       <w:bookmarkStart w:id="0" w:name="_GoBack"/>
       <w:bookmarkEnd w:id="0"/>
-      <w:r>
-        <w:t xml:space="preserve"> </w:t>
-      </w:r>
-      <w:r>
-        <w:rPr>
-          <w:b/>
-        </w:rPr>
-        <w:t>adicionar a um projeto</w:t>
-      </w:r>
-      <w:r>
-        <w:t xml:space="preserve"> ou criar um projeto com ele;</w:t>
-      </w:r>
-    </w:p>
+    </w:p>
+    <w:p/>
     <w:sectPr>
       <w:pgSz w:w="11906" w:h="16838"/>
       <w:pgMar w:top="426" w:right="424" w:bottom="1417" w:left="567" w:header="708" w:footer="708" w:gutter="0"/>

</xml_diff>

<commit_message>
chore: upload class 10-06-24
</commit_message>
<xml_diff>
--- a/Classes/Anotações.docx
+++ b/Classes/Anotações.docx
@@ -213,13 +213,7 @@
         <w:rPr>
           <w:b/>
         </w:rPr>
-        <w:t xml:space="preserve">COMO INSTALAR </w:t>
-      </w:r>
-      <w:r>
-        <w:rPr>
-          <w:b/>
-        </w:rPr>
-        <w:t>O REACT?</w:t>
+        <w:t>COMO INSTALAR O REACT?</w:t>
       </w:r>
     </w:p>
     <w:p>
@@ -421,9 +415,560 @@
       </w:r>
       <w:r>
         <w:t>;</w:t>
+      </w:r>
+    </w:p>
+    <w:p/>
+    <w:p>
+      <w:pPr>
+        <w:spacing w:after="0"/>
+        <w:jc w:val="center"/>
+        <w:rPr>
+          <w:b/>
+        </w:rPr>
+      </w:pPr>
+      <w:r>
+        <w:rPr>
+          <w:b/>
+        </w:rPr>
+        <w:t>ENTENDENDO O JSX</w:t>
+      </w:r>
+    </w:p>
+    <w:p>
+      <w:pPr>
+        <w:spacing w:after="0"/>
+        <w:jc w:val="center"/>
+        <w:rPr>
+          <w:b/>
+        </w:rPr>
+      </w:pPr>
+    </w:p>
+    <w:p>
+      <w:pPr>
+        <w:pStyle w:val="PargrafodaLista"/>
+        <w:numPr>
+          <w:ilvl w:val="0"/>
+          <w:numId w:val="1"/>
+        </w:numPr>
+        <w:spacing w:after="0"/>
+        <w:jc w:val="both"/>
+        <w:rPr>
+          <w:b/>
+        </w:rPr>
+      </w:pPr>
+      <w:r>
+        <w:t xml:space="preserve">O </w:t>
+      </w:r>
+      <w:r>
+        <w:rPr>
+          <w:b/>
+        </w:rPr>
+        <w:t xml:space="preserve">JSX </w:t>
+      </w:r>
+      <w:r>
+        <w:t xml:space="preserve">é como um HTML, porém dentro do código </w:t>
+      </w:r>
+      <w:proofErr w:type="spellStart"/>
+      <w:r>
+        <w:t>Javascript</w:t>
+      </w:r>
+      <w:proofErr w:type="spellEnd"/>
+      <w:r>
+        <w:t>;</w:t>
+      </w:r>
+    </w:p>
+    <w:p>
+      <w:pPr>
+        <w:pStyle w:val="PargrafodaLista"/>
+        <w:numPr>
+          <w:ilvl w:val="0"/>
+          <w:numId w:val="1"/>
+        </w:numPr>
+        <w:spacing w:after="0"/>
+        <w:jc w:val="both"/>
+        <w:rPr>
+          <w:b/>
+        </w:rPr>
+      </w:pPr>
+      <w:r>
+        <w:t xml:space="preserve">É a principal maneira de escrever HTML como o </w:t>
+      </w:r>
+      <w:proofErr w:type="spellStart"/>
+      <w:r>
+        <w:t>React</w:t>
+      </w:r>
+      <w:proofErr w:type="spellEnd"/>
+      <w:r>
+        <w:t>;</w:t>
+      </w:r>
+    </w:p>
+    <w:p>
+      <w:pPr>
+        <w:pStyle w:val="PargrafodaLista"/>
+        <w:numPr>
+          <w:ilvl w:val="0"/>
+          <w:numId w:val="1"/>
+        </w:numPr>
+        <w:spacing w:after="0"/>
+        <w:jc w:val="both"/>
+        <w:rPr>
+          <w:b/>
+        </w:rPr>
+      </w:pPr>
+      <w:r>
+        <w:t xml:space="preserve">Podemos </w:t>
+      </w:r>
+      <w:r>
+        <w:rPr>
+          <w:b/>
+        </w:rPr>
+        <w:t>interpolar variáveis</w:t>
+      </w:r>
+      <w:r>
+        <w:t>, inserindo ela entre {};</w:t>
+      </w:r>
+    </w:p>
+    <w:p>
+      <w:pPr>
+        <w:pStyle w:val="PargrafodaLista"/>
+        <w:numPr>
+          <w:ilvl w:val="0"/>
+          <w:numId w:val="1"/>
+        </w:numPr>
+        <w:spacing w:after="0"/>
+        <w:jc w:val="both"/>
+        <w:rPr>
+          <w:b/>
+        </w:rPr>
+      </w:pPr>
+      <w:r>
+        <w:t xml:space="preserve">É possível também </w:t>
+      </w:r>
+      <w:r>
+        <w:rPr>
+          <w:b/>
+        </w:rPr>
+        <w:t>e</w:t>
+      </w:r>
+      <w:r>
+        <w:rPr>
+          <w:b/>
+        </w:rPr>
+        <w:t>xecutar fu</w:t>
+      </w:r>
+      <w:r>
+        <w:rPr>
+          <w:b/>
+        </w:rPr>
+        <w:t>n</w:t>
+      </w:r>
+      <w:r>
+        <w:rPr>
+          <w:b/>
+        </w:rPr>
+        <w:t>ções</w:t>
+      </w:r>
+      <w:r>
+        <w:t xml:space="preserve"> em JSX;</w:t>
+      </w:r>
+    </w:p>
+    <w:p>
+      <w:pPr>
+        <w:pStyle w:val="PargrafodaLista"/>
+        <w:numPr>
+          <w:ilvl w:val="0"/>
+          <w:numId w:val="1"/>
+        </w:numPr>
+        <w:spacing w:after="0"/>
+        <w:jc w:val="both"/>
+        <w:rPr>
+          <w:b/>
+        </w:rPr>
+      </w:pPr>
+      <w:r>
+        <w:t xml:space="preserve">E aplica o </w:t>
+      </w:r>
+      <w:r>
+        <w:rPr>
+          <w:b/>
+        </w:rPr>
+        <w:t xml:space="preserve">Virtual DOM </w:t>
+      </w:r>
+      <w:r>
+        <w:t>para realizar as alterações de DOM;</w:t>
+      </w:r>
+    </w:p>
+    <w:p>
+      <w:pPr>
+        <w:pStyle w:val="PargrafodaLista"/>
+        <w:numPr>
+          <w:ilvl w:val="0"/>
+          <w:numId w:val="1"/>
+        </w:numPr>
+        <w:spacing w:after="0"/>
+        <w:jc w:val="both"/>
+        <w:rPr>
+          <w:b/>
+        </w:rPr>
+      </w:pPr>
+      <w:r>
+        <w:t xml:space="preserve">Inserir </w:t>
+      </w:r>
+      <w:r>
+        <w:rPr>
+          <w:b/>
+        </w:rPr>
+        <w:t xml:space="preserve">valores em atributos de </w:t>
+      </w:r>
+      <w:proofErr w:type="spellStart"/>
+      <w:r>
+        <w:rPr>
+          <w:b/>
+        </w:rPr>
+        <w:t>tags</w:t>
+      </w:r>
+      <w:proofErr w:type="spellEnd"/>
+      <w:r>
+        <w:rPr>
+          <w:b/>
+        </w:rPr>
+        <w:t xml:space="preserve"> </w:t>
+      </w:r>
+      <w:r>
+        <w:t>também é válido em JSX;</w:t>
+      </w:r>
+    </w:p>
+    <w:p/>
+    <w:p>
+      <w:pPr>
+        <w:spacing w:after="0"/>
+        <w:jc w:val="center"/>
+        <w:rPr>
+          <w:b/>
+        </w:rPr>
+      </w:pPr>
+      <w:r>
+        <w:rPr>
+          <w:b/>
+        </w:rPr>
+        <w:t>COMPONENTES</w:t>
+      </w:r>
+    </w:p>
+    <w:p>
+      <w:pPr>
+        <w:spacing w:after="0"/>
+        <w:jc w:val="center"/>
+        <w:rPr>
+          <w:b/>
+        </w:rPr>
+      </w:pPr>
+    </w:p>
+    <w:p>
+      <w:pPr>
+        <w:pStyle w:val="PargrafodaLista"/>
+        <w:numPr>
+          <w:ilvl w:val="0"/>
+          <w:numId w:val="1"/>
+        </w:numPr>
+        <w:spacing w:after="0"/>
+        <w:jc w:val="both"/>
+        <w:rPr>
+          <w:b/>
+        </w:rPr>
+      </w:pPr>
+      <w:r>
+        <w:t xml:space="preserve">Permite </w:t>
+      </w:r>
+      <w:r>
+        <w:rPr>
+          <w:b/>
+        </w:rPr>
+        <w:t xml:space="preserve">dividir a aplicação </w:t>
+      </w:r>
+      <w:r>
+        <w:t>e</w:t>
+      </w:r>
+      <w:r>
+        <w:t>m</w:t>
+      </w:r>
+      <w:r>
+        <w:t xml:space="preserve"> </w:t>
+      </w:r>
+      <w:r>
+        <w:t>p</w:t>
+      </w:r>
+      <w:r>
+        <w:t>a</w:t>
+      </w:r>
+      <w:r>
+        <w:t>rt</w:t>
+      </w:r>
+      <w:r>
+        <w:t>e</w:t>
+      </w:r>
+      <w:r>
+        <w:t>s;</w:t>
+      </w:r>
+    </w:p>
+    <w:p>
+      <w:pPr>
+        <w:pStyle w:val="PargrafodaLista"/>
+        <w:numPr>
+          <w:ilvl w:val="0"/>
+          <w:numId w:val="1"/>
+        </w:numPr>
+        <w:spacing w:after="0"/>
+        <w:jc w:val="both"/>
+        <w:rPr>
+          <w:b/>
+        </w:rPr>
+      </w:pPr>
+      <w:r>
+        <w:t>O</w:t>
+      </w:r>
+      <w:r>
+        <w:t xml:space="preserve">s componentes </w:t>
+      </w:r>
+      <w:proofErr w:type="spellStart"/>
+      <w:r>
+        <w:rPr>
+          <w:b/>
+        </w:rPr>
+        <w:t>renderizam</w:t>
+      </w:r>
+      <w:proofErr w:type="spellEnd"/>
+      <w:r>
+        <w:rPr>
+          <w:b/>
+        </w:rPr>
+        <w:t xml:space="preserve"> </w:t>
+      </w:r>
+      <w:r>
+        <w:rPr>
+          <w:b/>
+        </w:rPr>
+        <w:t>JSX</w:t>
+      </w:r>
+      <w:r>
+        <w:t>,</w:t>
+      </w:r>
+      <w:r>
+        <w:rPr>
+          <w:b/>
+        </w:rPr>
+        <w:t xml:space="preserve"> </w:t>
+      </w:r>
+      <w:r>
+        <w:t>assim como App.js (que é um componente)</w:t>
+      </w:r>
+      <w:r>
+        <w:t>;</w:t>
+      </w:r>
+    </w:p>
+    <w:p>
+      <w:pPr>
+        <w:pStyle w:val="PargrafodaLista"/>
+        <w:numPr>
+          <w:ilvl w:val="0"/>
+          <w:numId w:val="1"/>
+        </w:numPr>
+        <w:spacing w:after="0"/>
+        <w:jc w:val="both"/>
+        <w:rPr>
+          <w:b/>
+        </w:rPr>
+      </w:pPr>
+      <w:r>
+        <w:t>P</w:t>
+      </w:r>
+      <w:r>
+        <w:t>r</w:t>
+      </w:r>
+      <w:r>
+        <w:t>e</w:t>
+      </w:r>
+      <w:r>
+        <w:t>cisa</w:t>
+      </w:r>
+      <w:r>
+        <w:t xml:space="preserve">mos </w:t>
+      </w:r>
+      <w:r>
+        <w:rPr>
+          <w:b/>
+        </w:rPr>
+        <w:t>cri</w:t>
+      </w:r>
+      <w:r>
+        <w:rPr>
+          <w:b/>
+        </w:rPr>
+        <w:t xml:space="preserve">ar </w:t>
+      </w:r>
+      <w:r>
+        <w:rPr>
+          <w:b/>
+        </w:rPr>
+        <w:t xml:space="preserve">um </w:t>
+      </w:r>
+      <w:r>
+        <w:rPr>
+          <w:b/>
+        </w:rPr>
+        <w:t>ar</w:t>
+      </w:r>
+      <w:r>
+        <w:rPr>
+          <w:b/>
+        </w:rPr>
+        <w:t>qu</w:t>
+      </w:r>
+      <w:r>
+        <w:rPr>
+          <w:b/>
+        </w:rPr>
+        <w:t>i</w:t>
+      </w:r>
+      <w:r>
+        <w:rPr>
+          <w:b/>
+        </w:rPr>
+        <w:t>vo</w:t>
+      </w:r>
+      <w:r>
+        <w:t xml:space="preserve"> de compon</w:t>
+      </w:r>
+      <w:r>
+        <w:t>e</w:t>
+      </w:r>
+      <w:r>
+        <w:t>nte</w:t>
+      </w:r>
+      <w:r>
+        <w:t>;</w:t>
+      </w:r>
+    </w:p>
+    <w:p>
+      <w:pPr>
+        <w:pStyle w:val="PargrafodaLista"/>
+        <w:numPr>
+          <w:ilvl w:val="0"/>
+          <w:numId w:val="1"/>
+        </w:numPr>
+        <w:spacing w:after="0"/>
+        <w:jc w:val="both"/>
+        <w:rPr>
+          <w:b/>
+        </w:rPr>
+      </w:pPr>
+      <w:r>
+        <w:t>E</w:t>
+      </w:r>
+      <w:r>
+        <w:t xml:space="preserve"> </w:t>
+      </w:r>
+      <w:r>
+        <w:t>importa-</w:t>
+      </w:r>
+      <w:r>
+        <w:t>l</w:t>
+      </w:r>
+      <w:r>
+        <w:t>o</w:t>
+      </w:r>
+      <w:r>
+        <w:t xml:space="preserve"> </w:t>
+      </w:r>
+      <w:r>
+        <w:t>onde pr</w:t>
+      </w:r>
+      <w:r>
+        <w:t>e</w:t>
+      </w:r>
+      <w:r>
+        <w:t>cisa</w:t>
+      </w:r>
+      <w:r>
+        <w:t>m</w:t>
+      </w:r>
+      <w:r>
+        <w:t>os</w:t>
+      </w:r>
+      <w:r>
+        <w:t xml:space="preserve"> </w:t>
+      </w:r>
+      <w:r>
+        <w:t>utilizar</w:t>
+      </w:r>
+      <w:r>
+        <w:t>;</w:t>
+      </w:r>
+    </w:p>
+    <w:p>
+      <w:pPr>
+        <w:pStyle w:val="PargrafodaLista"/>
+        <w:numPr>
+          <w:ilvl w:val="0"/>
+          <w:numId w:val="1"/>
+        </w:numPr>
+        <w:spacing w:after="0"/>
+        <w:jc w:val="both"/>
+        <w:rPr>
+          <w:b/>
+        </w:rPr>
+      </w:pPr>
+      <w:r>
+        <w:t>Normalm</w:t>
+      </w:r>
+      <w:r>
+        <w:t>e</w:t>
+      </w:r>
+      <w:r>
+        <w:t>nte f</w:t>
+      </w:r>
+      <w:r>
+        <w:t>i</w:t>
+      </w:r>
+      <w:r>
+        <w:t xml:space="preserve">cam </w:t>
+      </w:r>
+      <w:r>
+        <w:t>em</w:t>
+      </w:r>
+      <w:r>
+        <w:rPr>
+          <w:b/>
+        </w:rPr>
+        <w:t xml:space="preserve"> </w:t>
+      </w:r>
+      <w:r>
+        <w:t>uma pas</w:t>
+      </w:r>
+      <w:r>
+        <w:t>t</w:t>
+      </w:r>
+      <w:r>
+        <w:t>a</w:t>
+      </w:r>
+      <w:r>
+        <w:rPr>
+          <w:b/>
+        </w:rPr>
+        <w:t xml:space="preserve"> </w:t>
+      </w:r>
+      <w:r>
+        <w:t>chamada</w:t>
+      </w:r>
+      <w:r>
+        <w:rPr>
+          <w:b/>
+        </w:rPr>
+        <w:t xml:space="preserve"> components</w:t>
       </w:r>
       <w:bookmarkStart w:id="0" w:name="_GoBack"/>
       <w:bookmarkEnd w:id="0"/>
+      <w:r>
+        <w:t>;</w:t>
+      </w:r>
     </w:p>
     <w:p/>
     <w:sectPr>

</xml_diff>

<commit_message>
chore: upload classes 24-06-24, 25-06-24
</commit_message>
<xml_diff>
--- a/Classes/Anotações.docx
+++ b/Classes/Anotações.docx
@@ -685,80 +685,643 @@
         <w:t xml:space="preserve">dividir a aplicação </w:t>
       </w:r>
       <w:r>
+        <w:t>em partes;</w:t>
+      </w:r>
+    </w:p>
+    <w:p>
+      <w:pPr>
+        <w:pStyle w:val="PargrafodaLista"/>
+        <w:numPr>
+          <w:ilvl w:val="0"/>
+          <w:numId w:val="1"/>
+        </w:numPr>
+        <w:spacing w:after="0"/>
+        <w:jc w:val="both"/>
+        <w:rPr>
+          <w:b/>
+        </w:rPr>
+      </w:pPr>
+      <w:r>
+        <w:t xml:space="preserve">Os componentes </w:t>
+      </w:r>
+      <w:proofErr w:type="spellStart"/>
+      <w:r>
+        <w:rPr>
+          <w:b/>
+        </w:rPr>
+        <w:t>renderizam</w:t>
+      </w:r>
+      <w:proofErr w:type="spellEnd"/>
+      <w:r>
+        <w:rPr>
+          <w:b/>
+        </w:rPr>
+        <w:t xml:space="preserve"> JSX</w:t>
+      </w:r>
+      <w:r>
+        <w:t>,</w:t>
+      </w:r>
+      <w:r>
+        <w:rPr>
+          <w:b/>
+        </w:rPr>
+        <w:t xml:space="preserve"> </w:t>
+      </w:r>
+      <w:r>
+        <w:t>assim como App.js (que é um componente);</w:t>
+      </w:r>
+    </w:p>
+    <w:p>
+      <w:pPr>
+        <w:pStyle w:val="PargrafodaLista"/>
+        <w:numPr>
+          <w:ilvl w:val="0"/>
+          <w:numId w:val="1"/>
+        </w:numPr>
+        <w:spacing w:after="0"/>
+        <w:jc w:val="both"/>
+        <w:rPr>
+          <w:b/>
+        </w:rPr>
+      </w:pPr>
+      <w:r>
+        <w:t xml:space="preserve">Precisamos </w:t>
+      </w:r>
+      <w:r>
+        <w:rPr>
+          <w:b/>
+        </w:rPr>
+        <w:t>criar um arquivo</w:t>
+      </w:r>
+      <w:r>
+        <w:t xml:space="preserve"> de componente;</w:t>
+      </w:r>
+    </w:p>
+    <w:p>
+      <w:pPr>
+        <w:pStyle w:val="PargrafodaLista"/>
+        <w:numPr>
+          <w:ilvl w:val="0"/>
+          <w:numId w:val="1"/>
+        </w:numPr>
+        <w:spacing w:after="0"/>
+        <w:jc w:val="both"/>
+        <w:rPr>
+          <w:b/>
+        </w:rPr>
+      </w:pPr>
+      <w:r>
+        <w:t>E importa-lo onde precisamos utilizar;</w:t>
+      </w:r>
+    </w:p>
+    <w:p>
+      <w:pPr>
+        <w:pStyle w:val="PargrafodaLista"/>
+        <w:numPr>
+          <w:ilvl w:val="0"/>
+          <w:numId w:val="1"/>
+        </w:numPr>
+        <w:spacing w:after="0"/>
+        <w:jc w:val="both"/>
+        <w:rPr>
+          <w:b/>
+        </w:rPr>
+      </w:pPr>
+      <w:r>
+        <w:t xml:space="preserve">Normalmente ficam </w:t>
+      </w:r>
+      <w:r>
+        <w:t>em</w:t>
+      </w:r>
+      <w:r>
+        <w:rPr>
+          <w:b/>
+        </w:rPr>
+        <w:t xml:space="preserve"> </w:t>
+      </w:r>
+      <w:r>
+        <w:t>uma pasta</w:t>
+      </w:r>
+      <w:r>
+        <w:rPr>
+          <w:b/>
+        </w:rPr>
+        <w:t xml:space="preserve"> </w:t>
+      </w:r>
+      <w:r>
+        <w:t>chamada</w:t>
+      </w:r>
+      <w:r>
+        <w:rPr>
+          <w:b/>
+        </w:rPr>
+        <w:t xml:space="preserve"> components</w:t>
+      </w:r>
+      <w:r>
+        <w:t>;</w:t>
+      </w:r>
+    </w:p>
+    <w:p/>
+    <w:p>
+      <w:pPr>
+        <w:spacing w:after="0"/>
+        <w:jc w:val="center"/>
+        <w:rPr>
+          <w:b/>
+        </w:rPr>
+      </w:pPr>
+      <w:r>
+        <w:rPr>
+          <w:b/>
+        </w:rPr>
+        <w:t>PROPS</w:t>
+      </w:r>
+    </w:p>
+    <w:p>
+      <w:pPr>
+        <w:spacing w:after="0"/>
+        <w:jc w:val="center"/>
+        <w:rPr>
+          <w:b/>
+        </w:rPr>
+      </w:pPr>
+    </w:p>
+    <w:p>
+      <w:pPr>
+        <w:pStyle w:val="PargrafodaLista"/>
+        <w:numPr>
+          <w:ilvl w:val="0"/>
+          <w:numId w:val="1"/>
+        </w:numPr>
+        <w:spacing w:after="0"/>
+        <w:jc w:val="both"/>
+        <w:rPr>
+          <w:b/>
+        </w:rPr>
+      </w:pPr>
+      <w:r>
+        <w:t xml:space="preserve">As </w:t>
+      </w:r>
+      <w:proofErr w:type="spellStart"/>
+      <w:r>
+        <w:rPr>
+          <w:b/>
+        </w:rPr>
+        <w:t>props</w:t>
+      </w:r>
+      <w:proofErr w:type="spellEnd"/>
+      <w:r>
+        <w:rPr>
+          <w:b/>
+        </w:rPr>
+        <w:t xml:space="preserve"> </w:t>
+      </w:r>
+      <w:r>
+        <w:t>são valores passados para componentes;</w:t>
+      </w:r>
+    </w:p>
+    <w:p>
+      <w:pPr>
+        <w:pStyle w:val="PargrafodaLista"/>
+        <w:numPr>
+          <w:ilvl w:val="0"/>
+          <w:numId w:val="1"/>
+        </w:numPr>
+        <w:spacing w:after="0"/>
+        <w:jc w:val="both"/>
+        <w:rPr>
+          <w:b/>
+        </w:rPr>
+      </w:pPr>
+      <w:r>
+        <w:t xml:space="preserve">Podemos deixá-los </w:t>
+      </w:r>
+      <w:r>
+        <w:rPr>
+          <w:b/>
+        </w:rPr>
+        <w:t>di</w:t>
+      </w:r>
+      <w:r>
+        <w:rPr>
+          <w:b/>
+        </w:rPr>
+        <w:t>n</w:t>
+      </w:r>
+      <w:r>
+        <w:rPr>
+          <w:b/>
+        </w:rPr>
+        <w:t>â</w:t>
+      </w:r>
+      <w:r>
+        <w:rPr>
+          <w:b/>
+        </w:rPr>
+        <w:t>m</w:t>
+      </w:r>
+      <w:r>
+        <w:rPr>
+          <w:b/>
+        </w:rPr>
+        <w:t>icos</w:t>
+      </w:r>
+      <w:r>
+        <w:t>;</w:t>
+      </w:r>
+    </w:p>
+    <w:p>
+      <w:pPr>
+        <w:pStyle w:val="PargrafodaLista"/>
+        <w:numPr>
+          <w:ilvl w:val="0"/>
+          <w:numId w:val="1"/>
+        </w:numPr>
+        <w:spacing w:after="0"/>
+        <w:jc w:val="both"/>
+        <w:rPr>
+          <w:b/>
+        </w:rPr>
+      </w:pPr>
+      <w:r>
+        <w:t>Ou seja,</w:t>
+      </w:r>
+      <w:r>
+        <w:t xml:space="preserve"> </w:t>
+      </w:r>
+      <w:r>
+        <w:rPr>
+          <w:b/>
+        </w:rPr>
+        <w:t xml:space="preserve">mudando a execução </w:t>
+      </w:r>
+      <w:r>
+        <w:t xml:space="preserve">por </w:t>
+      </w:r>
+      <w:r>
+        <w:t>c</w:t>
+      </w:r>
+      <w:r>
+        <w:t>ausa d</w:t>
+      </w:r>
+      <w:r>
+        <w:t>o</w:t>
+      </w:r>
+      <w:r>
+        <w:t xml:space="preserve"> valor da </w:t>
+      </w:r>
+      <w:proofErr w:type="spellStart"/>
+      <w:r>
+        <w:t>p</w:t>
+      </w:r>
+      <w:r>
+        <w:t>r</w:t>
+      </w:r>
+      <w:r>
+        <w:t>o</w:t>
+      </w:r>
+      <w:r>
+        <w:t>p</w:t>
+      </w:r>
+      <w:proofErr w:type="spellEnd"/>
+      <w:r>
+        <w:t>;</w:t>
+      </w:r>
+    </w:p>
+    <w:p>
+      <w:pPr>
+        <w:pStyle w:val="PargrafodaLista"/>
+        <w:numPr>
+          <w:ilvl w:val="0"/>
+          <w:numId w:val="1"/>
+        </w:numPr>
+        <w:spacing w:after="0"/>
+        <w:jc w:val="both"/>
+      </w:pPr>
+      <w:r>
+        <w:t xml:space="preserve">O valor </w:t>
+      </w:r>
+      <w:r>
+        <w:t xml:space="preserve">é </w:t>
+      </w:r>
+      <w:r>
+        <w:rPr>
+          <w:b/>
+        </w:rPr>
+        <w:t>passado como um atributo</w:t>
+      </w:r>
+      <w:r>
+        <w:t xml:space="preserve"> na chamada do componente;</w:t>
+      </w:r>
+    </w:p>
+    <w:p>
+      <w:pPr>
+        <w:pStyle w:val="PargrafodaLista"/>
+        <w:numPr>
+          <w:ilvl w:val="0"/>
+          <w:numId w:val="1"/>
+        </w:numPr>
+        <w:spacing w:after="0"/>
+        <w:jc w:val="both"/>
+        <w:rPr>
+          <w:b/>
+        </w:rPr>
+      </w:pPr>
+      <w:r>
+        <w:t xml:space="preserve">E </w:t>
+      </w:r>
+      <w:r>
+        <w:t>precis</w:t>
+      </w:r>
+      <w:r>
+        <w:t>a</w:t>
+      </w:r>
+      <w:r>
+        <w:t xml:space="preserve"> ser </w:t>
+      </w:r>
+      <w:r>
+        <w:rPr>
+          <w:b/>
+        </w:rPr>
+        <w:t xml:space="preserve">resgatado dentro de uma propriedade / argumento </w:t>
+      </w:r>
+      <w:r>
+        <w:t xml:space="preserve">chamada de </w:t>
+      </w:r>
+      <w:proofErr w:type="spellStart"/>
+      <w:r>
+        <w:t>props</w:t>
+      </w:r>
+      <w:proofErr w:type="spellEnd"/>
+      <w:r>
+        <w:t xml:space="preserve"> na função de definição do componente</w:t>
+      </w:r>
+      <w:r>
+        <w:t>;</w:t>
+      </w:r>
+    </w:p>
+    <w:p>
+      <w:pPr>
+        <w:pStyle w:val="PargrafodaLista"/>
+        <w:numPr>
+          <w:ilvl w:val="0"/>
+          <w:numId w:val="1"/>
+        </w:numPr>
+        <w:spacing w:after="0"/>
+        <w:jc w:val="both"/>
+      </w:pPr>
+      <w:r>
+        <w:t xml:space="preserve">As </w:t>
+      </w:r>
+      <w:proofErr w:type="spellStart"/>
+      <w:r>
+        <w:t>props</w:t>
+      </w:r>
+      <w:proofErr w:type="spellEnd"/>
+      <w:r>
+        <w:t xml:space="preserve"> são so</w:t>
+      </w:r>
+      <w:r>
+        <w:t xml:space="preserve">mente </w:t>
+      </w:r>
+      <w:r>
+        <w:t>d</w:t>
+      </w:r>
+      <w:r>
         <w:t>e</w:t>
       </w:r>
       <w:r>
+        <w:t xml:space="preserve"> leitura</w:t>
+      </w:r>
+      <w:r>
+        <w:t>;</w:t>
+      </w:r>
+    </w:p>
+    <w:p>
+      <w:r>
+        <w:br w:type="page"/>
+      </w:r>
+    </w:p>
+    <w:p>
+      <w:pPr>
+        <w:spacing w:after="0"/>
+        <w:jc w:val="center"/>
+        <w:rPr>
+          <w:b/>
+        </w:rPr>
+      </w:pPr>
+      <w:r>
+        <w:rPr>
+          <w:b/>
+        </w:rPr>
+        <w:lastRenderedPageBreak/>
+        <w:t>ADICIONANDO CSS</w:t>
+      </w:r>
+    </w:p>
+    <w:p>
+      <w:pPr>
+        <w:spacing w:after="0"/>
+        <w:jc w:val="center"/>
+        <w:rPr>
+          <w:b/>
+        </w:rPr>
+      </w:pPr>
+    </w:p>
+    <w:p>
+      <w:pPr>
+        <w:pStyle w:val="PargrafodaLista"/>
+        <w:numPr>
+          <w:ilvl w:val="0"/>
+          <w:numId w:val="1"/>
+        </w:numPr>
+        <w:spacing w:after="0"/>
+        <w:jc w:val="both"/>
+        <w:rPr>
+          <w:b/>
+        </w:rPr>
+      </w:pPr>
+      <w:r>
+        <w:t>O</w:t>
+      </w:r>
+      <w:r>
+        <w:t xml:space="preserve"> </w:t>
+      </w:r>
+      <w:r>
+        <w:rPr>
+          <w:b/>
+        </w:rPr>
+        <w:t xml:space="preserve">CSS </w:t>
+      </w:r>
+      <w:r>
+        <w:t>pode se</w:t>
+      </w:r>
+      <w:r>
+        <w:t xml:space="preserve">r </w:t>
+      </w:r>
+      <w:r>
+        <w:rPr>
+          <w:b/>
+        </w:rPr>
+        <w:t xml:space="preserve">adicionado de forma global </w:t>
+      </w:r>
+      <w:r>
+        <w:t>na</w:t>
+      </w:r>
+      <w:r>
+        <w:t xml:space="preserve"> </w:t>
+      </w:r>
+      <w:r>
+        <w:t>aplicação, por meio do arquivo index.css por exemplo</w:t>
+      </w:r>
+      <w:r>
+        <w:t>;</w:t>
+      </w:r>
+    </w:p>
+    <w:p>
+      <w:pPr>
+        <w:pStyle w:val="PargrafodaLista"/>
+        <w:numPr>
+          <w:ilvl w:val="0"/>
+          <w:numId w:val="1"/>
+        </w:numPr>
+        <w:spacing w:after="0"/>
+        <w:jc w:val="both"/>
+        <w:rPr>
+          <w:b/>
+        </w:rPr>
+      </w:pPr>
+      <w:r>
+        <w:t>Po</w:t>
+      </w:r>
+      <w:r>
+        <w:t>ré</w:t>
+      </w:r>
+      <w:r>
         <w:t>m</w:t>
       </w:r>
       <w:r>
         <w:t xml:space="preserve"> </w:t>
       </w:r>
       <w:r>
-        <w:t>p</w:t>
+        <w:t>é p</w:t>
+      </w:r>
+      <w:r>
+        <w:t>os</w:t>
+      </w:r>
+      <w:r>
+        <w:t xml:space="preserve">sível </w:t>
+      </w:r>
+      <w:r>
+        <w:rPr>
+          <w:b/>
+        </w:rPr>
+        <w:t xml:space="preserve">estilizar a nível de </w:t>
+      </w:r>
+      <w:r>
+        <w:rPr>
+          <w:b/>
+        </w:rPr>
+        <w:t>co</w:t>
+      </w:r>
+      <w:r>
+        <w:rPr>
+          <w:b/>
+        </w:rPr>
+        <w:t>mponente</w:t>
+      </w:r>
+      <w:r>
+        <w:rPr>
+          <w:b/>
+        </w:rPr>
+        <w:t>s</w:t>
+      </w:r>
+      <w:r>
+        <w:t>;</w:t>
+      </w:r>
+    </w:p>
+    <w:p>
+      <w:pPr>
+        <w:pStyle w:val="PargrafodaLista"/>
+        <w:numPr>
+          <w:ilvl w:val="0"/>
+          <w:numId w:val="1"/>
+        </w:numPr>
+        <w:spacing w:after="0"/>
+        <w:jc w:val="both"/>
+        <w:rPr>
+          <w:b/>
+        </w:rPr>
+      </w:pPr>
+      <w:r>
+        <w:t xml:space="preserve">Utilizamos o </w:t>
+      </w:r>
+      <w:r>
+        <w:rPr>
+          <w:b/>
+        </w:rPr>
+        <w:t>CSS mo</w:t>
+      </w:r>
+      <w:r>
+        <w:rPr>
+          <w:b/>
+        </w:rPr>
+        <w:t>d</w:t>
+      </w:r>
+      <w:r>
+        <w:rPr>
+          <w:b/>
+        </w:rPr>
+        <w:t>ules</w:t>
+      </w:r>
+      <w:r>
+        <w:rPr>
+          <w:b/>
+        </w:rPr>
+        <w:t xml:space="preserve"> </w:t>
+      </w:r>
+      <w:r>
+        <w:t>par</w:t>
       </w:r>
       <w:r>
         <w:t>a</w:t>
       </w:r>
       <w:r>
-        <w:t>rt</w:t>
-      </w:r>
-      <w:r>
-        <w:t>e</w:t>
-      </w:r>
-      <w:r>
-        <w:t>s;</w:t>
-      </w:r>
-    </w:p>
-    <w:p>
-      <w:pPr>
-        <w:pStyle w:val="PargrafodaLista"/>
-        <w:numPr>
-          <w:ilvl w:val="0"/>
-          <w:numId w:val="1"/>
-        </w:numPr>
-        <w:spacing w:after="0"/>
-        <w:jc w:val="both"/>
-        <w:rPr>
-          <w:b/>
-        </w:rPr>
-      </w:pPr>
-      <w:r>
-        <w:t>O</w:t>
-      </w:r>
-      <w:r>
-        <w:t xml:space="preserve">s componentes </w:t>
-      </w:r>
-      <w:proofErr w:type="spellStart"/>
-      <w:r>
-        <w:rPr>
-          <w:b/>
-        </w:rPr>
-        <w:t>renderizam</w:t>
-      </w:r>
-      <w:proofErr w:type="spellEnd"/>
-      <w:r>
-        <w:rPr>
-          <w:b/>
-        </w:rPr>
-        <w:t xml:space="preserve"> </w:t>
-      </w:r>
-      <w:r>
-        <w:rPr>
-          <w:b/>
-        </w:rPr>
-        <w:t>JSX</w:t>
-      </w:r>
-      <w:r>
-        <w:t>,</w:t>
-      </w:r>
-      <w:r>
-        <w:rPr>
-          <w:b/>
-        </w:rPr>
-        <w:t xml:space="preserve"> </w:t>
-      </w:r>
-      <w:r>
-        <w:t>assim como App.js (que é um componente)</w:t>
+        <w:t xml:space="preserve"> i</w:t>
+      </w:r>
+      <w:r>
+        <w:t>s</w:t>
+      </w:r>
+      <w:r>
+        <w:t>s</w:t>
+      </w:r>
+      <w:r>
+        <w:t>o;</w:t>
+      </w:r>
+    </w:p>
+    <w:p>
+      <w:pPr>
+        <w:pStyle w:val="PargrafodaLista"/>
+        <w:numPr>
+          <w:ilvl w:val="0"/>
+          <w:numId w:val="1"/>
+        </w:numPr>
+        <w:spacing w:after="0"/>
+        <w:jc w:val="both"/>
+      </w:pPr>
+      <w:r>
+        <w:t xml:space="preserve">Basta criar um </w:t>
+      </w:r>
+      <w:r>
+        <w:t>ar</w:t>
+      </w:r>
+      <w:r>
+        <w:t xml:space="preserve">quivo como: </w:t>
+      </w:r>
+      <w:r>
+        <w:rPr>
+          <w:b/>
+        </w:rPr>
+        <w:t>Componente.module.css</w:t>
       </w:r>
       <w:r>
         <w:t>;</w:t>
@@ -778,202 +1341,17 @@
         </w:rPr>
       </w:pPr>
       <w:r>
-        <w:t>P</w:t>
-      </w:r>
-      <w:r>
-        <w:t>r</w:t>
-      </w:r>
-      <w:r>
-        <w:t>e</w:t>
-      </w:r>
-      <w:r>
-        <w:t>cisa</w:t>
-      </w:r>
-      <w:r>
-        <w:t xml:space="preserve">mos </w:t>
-      </w:r>
-      <w:r>
-        <w:rPr>
-          <w:b/>
-        </w:rPr>
-        <w:t>cri</w:t>
-      </w:r>
-      <w:r>
-        <w:rPr>
-          <w:b/>
-        </w:rPr>
-        <w:t xml:space="preserve">ar </w:t>
-      </w:r>
-      <w:r>
-        <w:rPr>
-          <w:b/>
-        </w:rPr>
-        <w:t xml:space="preserve">um </w:t>
-      </w:r>
-      <w:r>
-        <w:rPr>
-          <w:b/>
-        </w:rPr>
-        <w:t>ar</w:t>
-      </w:r>
-      <w:r>
-        <w:rPr>
-          <w:b/>
-        </w:rPr>
-        <w:t>qu</w:t>
-      </w:r>
-      <w:r>
-        <w:rPr>
-          <w:b/>
-        </w:rPr>
-        <w:t>i</w:t>
-      </w:r>
-      <w:r>
-        <w:rPr>
-          <w:b/>
-        </w:rPr>
-        <w:t>vo</w:t>
-      </w:r>
-      <w:r>
-        <w:t xml:space="preserve"> de compon</w:t>
-      </w:r>
-      <w:r>
-        <w:t>e</w:t>
-      </w:r>
-      <w:r>
-        <w:t>nte</w:t>
+        <w:t>E chamar esse CSS no componente</w:t>
       </w:r>
       <w:r>
         <w:t>;</w:t>
-      </w:r>
-    </w:p>
-    <w:p>
-      <w:pPr>
-        <w:pStyle w:val="PargrafodaLista"/>
-        <w:numPr>
-          <w:ilvl w:val="0"/>
-          <w:numId w:val="1"/>
-        </w:numPr>
-        <w:spacing w:after="0"/>
-        <w:jc w:val="both"/>
-        <w:rPr>
-          <w:b/>
-        </w:rPr>
-      </w:pPr>
-      <w:r>
-        <w:t>E</w:t>
-      </w:r>
-      <w:r>
-        <w:t xml:space="preserve"> </w:t>
-      </w:r>
-      <w:r>
-        <w:t>importa-</w:t>
-      </w:r>
-      <w:r>
-        <w:t>l</w:t>
-      </w:r>
-      <w:r>
-        <w:t>o</w:t>
-      </w:r>
-      <w:r>
-        <w:t xml:space="preserve"> </w:t>
-      </w:r>
-      <w:r>
-        <w:t>onde pr</w:t>
-      </w:r>
-      <w:r>
-        <w:t>e</w:t>
-      </w:r>
-      <w:r>
-        <w:t>cisa</w:t>
-      </w:r>
-      <w:r>
-        <w:t>m</w:t>
-      </w:r>
-      <w:r>
-        <w:t>os</w:t>
-      </w:r>
-      <w:r>
-        <w:t xml:space="preserve"> </w:t>
-      </w:r>
-      <w:r>
-        <w:t>utilizar</w:t>
-      </w:r>
-      <w:r>
-        <w:t>;</w:t>
-      </w:r>
-    </w:p>
-    <w:p>
-      <w:pPr>
-        <w:pStyle w:val="PargrafodaLista"/>
-        <w:numPr>
-          <w:ilvl w:val="0"/>
-          <w:numId w:val="1"/>
-        </w:numPr>
-        <w:spacing w:after="0"/>
-        <w:jc w:val="both"/>
-        <w:rPr>
-          <w:b/>
-        </w:rPr>
-      </w:pPr>
-      <w:r>
-        <w:t>Normalm</w:t>
-      </w:r>
-      <w:r>
-        <w:t>e</w:t>
-      </w:r>
-      <w:r>
-        <w:t>nte f</w:t>
-      </w:r>
-      <w:r>
-        <w:t>i</w:t>
-      </w:r>
-      <w:r>
-        <w:t xml:space="preserve">cam </w:t>
-      </w:r>
-      <w:r>
-        <w:t>em</w:t>
-      </w:r>
-      <w:r>
-        <w:rPr>
-          <w:b/>
-        </w:rPr>
-        <w:t xml:space="preserve"> </w:t>
-      </w:r>
-      <w:r>
-        <w:t>uma pas</w:t>
-      </w:r>
-      <w:r>
-        <w:t>t</w:t>
-      </w:r>
-      <w:r>
-        <w:t>a</w:t>
-      </w:r>
-      <w:r>
-        <w:rPr>
-          <w:b/>
-        </w:rPr>
-        <w:t xml:space="preserve"> </w:t>
-      </w:r>
-      <w:r>
-        <w:t>chamada</w:t>
-      </w:r>
-      <w:r>
-        <w:rPr>
-          <w:b/>
-        </w:rPr>
-        <w:t xml:space="preserve"> components</w:t>
       </w:r>
       <w:bookmarkStart w:id="0" w:name="_GoBack"/>
       <w:bookmarkEnd w:id="0"/>
-      <w:r>
-        <w:t>;</w:t>
-      </w:r>
-    </w:p>
-    <w:p/>
+    </w:p>
     <w:sectPr>
       <w:pgSz w:w="11906" w:h="16838"/>
-      <w:pgMar w:top="426" w:right="424" w:bottom="1417" w:left="567" w:header="708" w:footer="708" w:gutter="0"/>
+      <w:pgMar w:top="426" w:right="424" w:bottom="284" w:left="567" w:header="708" w:footer="708" w:gutter="0"/>
       <w:cols w:space="708"/>
       <w:docGrid w:linePitch="360"/>
     </w:sectPr>
@@ -999,7 +1377,7 @@
         <w:rFonts w:ascii="Symbol" w:hAnsi="Symbol" w:hint="default"/>
       </w:rPr>
     </w:lvl>
-    <w:lvl w:ilvl="1" w:tplc="04160003" w:tentative="1">
+    <w:lvl w:ilvl="1" w:tplc="04160003">
       <w:start w:val="1"/>
       <w:numFmt w:val="bullet"/>
       <w:lvlText w:val="o"/>

</xml_diff>

<commit_message>
chore: upload classes 26-06-24, 27-06-24
</commit_message>
<xml_diff>
--- a/Classes/Anotações.docx
+++ b/Classes/Anotações.docx
@@ -1346,8 +1346,360 @@
       <w:r>
         <w:t>;</w:t>
       </w:r>
+    </w:p>
+    <w:p>
+      <w:pPr>
+        <w:spacing w:after="0"/>
+        <w:jc w:val="both"/>
+        <w:rPr>
+          <w:b/>
+        </w:rPr>
+      </w:pPr>
+    </w:p>
+    <w:p>
+      <w:pPr>
+        <w:spacing w:after="0"/>
+        <w:jc w:val="center"/>
+        <w:rPr>
+          <w:b/>
+        </w:rPr>
+      </w:pPr>
+      <w:r>
+        <w:rPr>
+          <w:b/>
+        </w:rPr>
+        <w:t>FRAGMENTOS</w:t>
+      </w:r>
+    </w:p>
+    <w:p>
+      <w:pPr>
+        <w:spacing w:after="0"/>
+        <w:jc w:val="center"/>
+        <w:rPr>
+          <w:b/>
+        </w:rPr>
+      </w:pPr>
+    </w:p>
+    <w:p>
+      <w:pPr>
+        <w:pStyle w:val="PargrafodaLista"/>
+        <w:numPr>
+          <w:ilvl w:val="0"/>
+          <w:numId w:val="1"/>
+        </w:numPr>
+        <w:spacing w:after="0"/>
+        <w:jc w:val="both"/>
+      </w:pPr>
+      <w:r>
+        <w:t xml:space="preserve">Os </w:t>
+      </w:r>
+      <w:proofErr w:type="spellStart"/>
+      <w:r>
+        <w:rPr>
+          <w:b/>
+        </w:rPr>
+        <w:t>React</w:t>
+      </w:r>
+      <w:proofErr w:type="spellEnd"/>
+      <w:r>
+        <w:rPr>
+          <w:b/>
+        </w:rPr>
+        <w:t xml:space="preserve"> </w:t>
+      </w:r>
+      <w:proofErr w:type="spellStart"/>
+      <w:r>
+        <w:rPr>
+          <w:b/>
+        </w:rPr>
+        <w:t>Fragments</w:t>
+      </w:r>
+      <w:proofErr w:type="spellEnd"/>
+      <w:r>
+        <w:t xml:space="preserve"> permitem a criação de um componente sem elemento pai</w:t>
+      </w:r>
+    </w:p>
+    <w:p>
+      <w:pPr>
+        <w:pStyle w:val="PargrafodaLista"/>
+        <w:numPr>
+          <w:ilvl w:val="0"/>
+          <w:numId w:val="1"/>
+        </w:numPr>
+        <w:spacing w:after="0"/>
+        <w:jc w:val="both"/>
+      </w:pPr>
+      <w:r>
+        <w:t xml:space="preserve">O propósito é </w:t>
+      </w:r>
+      <w:r>
+        <w:rPr>
+          <w:b/>
+        </w:rPr>
+        <w:t>descomplicar os nós do DOM</w:t>
+      </w:r>
+    </w:p>
+    <w:p>
+      <w:pPr>
+        <w:pStyle w:val="PargrafodaLista"/>
+        <w:numPr>
+          <w:ilvl w:val="0"/>
+          <w:numId w:val="1"/>
+        </w:numPr>
+        <w:spacing w:after="0"/>
+        <w:jc w:val="both"/>
+      </w:pPr>
+      <w:r>
+        <w:t>A</w:t>
+      </w:r>
+      <w:r>
+        <w:t xml:space="preserve"> sintaxe é </w:t>
+      </w:r>
+      <w:r>
+        <w:rPr>
+          <w:b/>
+        </w:rPr>
+        <w:t xml:space="preserve">&lt;&gt; </w:t>
+      </w:r>
+      <w:r>
+        <w:t xml:space="preserve">e </w:t>
+      </w:r>
+      <w:r>
+        <w:rPr>
+          <w:b/>
+        </w:rPr>
+        <w:t>&lt;/&gt;</w:t>
+      </w:r>
+      <w:r>
+        <w:t xml:space="preserve">, não há um nome para a </w:t>
+      </w:r>
+      <w:proofErr w:type="spellStart"/>
+      <w:r>
+        <w:t>tag</w:t>
+      </w:r>
+      <w:proofErr w:type="spellEnd"/>
+    </w:p>
+    <w:p>
+      <w:pPr>
+        <w:pStyle w:val="PargrafodaLista"/>
+        <w:numPr>
+          <w:ilvl w:val="0"/>
+          <w:numId w:val="1"/>
+        </w:numPr>
+        <w:spacing w:after="0"/>
+        <w:jc w:val="both"/>
+      </w:pPr>
+      <w:r>
+        <w:t>Criamos no próprio JSX.</w:t>
+      </w:r>
+    </w:p>
+    <w:p>
+      <w:pPr>
+        <w:spacing w:after="0"/>
+        <w:jc w:val="both"/>
+      </w:pPr>
+    </w:p>
+    <w:p>
+      <w:pPr>
+        <w:spacing w:after="0"/>
+        <w:jc w:val="center"/>
+        <w:rPr>
+          <w:b/>
+        </w:rPr>
+      </w:pPr>
+      <w:r>
+        <w:rPr>
+          <w:b/>
+        </w:rPr>
+        <w:t xml:space="preserve">AVANÇANDO EM </w:t>
+      </w:r>
+      <w:r>
+        <w:rPr>
+          <w:b/>
+        </w:rPr>
+        <w:t>PROPS</w:t>
+      </w:r>
+    </w:p>
+    <w:p>
+      <w:pPr>
+        <w:spacing w:after="0"/>
+        <w:jc w:val="center"/>
+        <w:rPr>
+          <w:b/>
+        </w:rPr>
+      </w:pPr>
+    </w:p>
+    <w:p>
+      <w:pPr>
+        <w:pStyle w:val="PargrafodaLista"/>
+        <w:numPr>
+          <w:ilvl w:val="0"/>
+          <w:numId w:val="1"/>
+        </w:numPr>
+        <w:spacing w:after="0"/>
+        <w:jc w:val="both"/>
+      </w:pPr>
+      <w:r>
+        <w:t>Podendo</w:t>
+      </w:r>
+      <w:r>
+        <w:t xml:space="preserve"> </w:t>
+      </w:r>
+      <w:r>
+        <w:rPr>
+          <w:b/>
+        </w:rPr>
+        <w:t xml:space="preserve">definir tipos para as </w:t>
+      </w:r>
+      <w:proofErr w:type="spellStart"/>
+      <w:r>
+        <w:rPr>
+          <w:b/>
+        </w:rPr>
+        <w:t>props</w:t>
+      </w:r>
+      <w:proofErr w:type="spellEnd"/>
+      <w:r>
+        <w:t xml:space="preserve">, realizando </w:t>
+      </w:r>
+      <w:r>
+        <w:t>um</w:t>
+      </w:r>
+      <w:r>
+        <w:t>a</w:t>
+      </w:r>
+      <w:r>
+        <w:t xml:space="preserve"> </w:t>
+      </w:r>
+      <w:r>
+        <w:t>espécie de validação</w:t>
+      </w:r>
+    </w:p>
+    <w:p>
+      <w:pPr>
+        <w:pStyle w:val="PargrafodaLista"/>
+        <w:numPr>
+          <w:ilvl w:val="0"/>
+          <w:numId w:val="1"/>
+        </w:numPr>
+        <w:spacing w:after="0"/>
+        <w:jc w:val="both"/>
+      </w:pPr>
+      <w:r>
+        <w:t xml:space="preserve">Definimos em um objeto chamado </w:t>
+      </w:r>
+      <w:proofErr w:type="spellStart"/>
+      <w:r>
+        <w:t>prop</w:t>
+      </w:r>
+      <w:r>
+        <w:t>Types</w:t>
+      </w:r>
+      <w:proofErr w:type="spellEnd"/>
+      <w:r>
+        <w:t xml:space="preserve"> </w:t>
+      </w:r>
+      <w:r>
+        <w:t>no pr</w:t>
+      </w:r>
+      <w:r>
+        <w:t>ó</w:t>
+      </w:r>
+      <w:r>
+        <w:t>pr</w:t>
+      </w:r>
+      <w:r>
+        <w:t>io</w:t>
+      </w:r>
+      <w:r>
+        <w:t xml:space="preserve"> componente</w:t>
+      </w:r>
+      <w:r>
+        <w:t xml:space="preserve"> </w:t>
+      </w:r>
+    </w:p>
+    <w:p>
+      <w:pPr>
+        <w:pStyle w:val="PargrafodaLista"/>
+        <w:numPr>
+          <w:ilvl w:val="0"/>
+          <w:numId w:val="1"/>
+        </w:numPr>
+        <w:spacing w:after="0"/>
+        <w:jc w:val="both"/>
+      </w:pPr>
+      <w:r>
+        <w:t xml:space="preserve">E ainda há a possibilidade de </w:t>
+      </w:r>
+      <w:r>
+        <w:rPr>
+          <w:b/>
+        </w:rPr>
+        <w:t xml:space="preserve">definir um </w:t>
+      </w:r>
+      <w:proofErr w:type="spellStart"/>
+      <w:r>
+        <w:rPr>
+          <w:b/>
+        </w:rPr>
+        <w:t>um</w:t>
+      </w:r>
+      <w:proofErr w:type="spellEnd"/>
+      <w:r>
+        <w:rPr>
+          <w:b/>
+        </w:rPr>
+        <w:t xml:space="preserve"> valor padrão</w:t>
+      </w:r>
+    </w:p>
+    <w:p>
+      <w:pPr>
+        <w:pStyle w:val="PargrafodaLista"/>
+        <w:numPr>
+          <w:ilvl w:val="0"/>
+          <w:numId w:val="1"/>
+        </w:numPr>
+        <w:spacing w:after="0"/>
+        <w:jc w:val="both"/>
+      </w:pPr>
+      <w:r>
+        <w:t>Neste c</w:t>
+      </w:r>
+      <w:r>
+        <w:t>a</w:t>
+      </w:r>
+      <w:r>
+        <w:t>s</w:t>
+      </w:r>
+      <w:r>
+        <w:t>o</w:t>
+      </w:r>
+      <w:r>
+        <w:t xml:space="preserve"> utilizamos </w:t>
+      </w:r>
+      <w:r>
+        <w:t>o o</w:t>
+      </w:r>
+      <w:r>
+        <w:t>bjeto</w:t>
+      </w:r>
+      <w:r>
+        <w:t xml:space="preserve"> </w:t>
+      </w:r>
+      <w:r>
+        <w:rPr>
+          <w:b/>
+        </w:rPr>
+        <w:t>defaultProps</w:t>
+      </w:r>
       <w:bookmarkStart w:id="0" w:name="_GoBack"/>
       <w:bookmarkEnd w:id="0"/>
+    </w:p>
+    <w:p>
+      <w:pPr>
+        <w:spacing w:after="0"/>
+        <w:jc w:val="both"/>
+      </w:pPr>
     </w:p>
     <w:sectPr>
       <w:pgSz w:w="11906" w:h="16838"/>

</xml_diff>

<commit_message>
chore: upload classes 01-07-24, 02-07-24
</commit_message>
<xml_diff>
--- a/Classes/Anotações.docx
+++ b/Classes/Anotações.docx
@@ -1511,13 +1511,7 @@
         <w:rPr>
           <w:b/>
         </w:rPr>
-        <w:t xml:space="preserve">AVANÇANDO EM </w:t>
-      </w:r>
-      <w:r>
-        <w:rPr>
-          <w:b/>
-        </w:rPr>
-        <w:t>PROPS</w:t>
+        <w:t>AVANÇANDO EM PROPS</w:t>
       </w:r>
     </w:p>
     <w:p>
@@ -1540,157 +1534,552 @@
         <w:jc w:val="both"/>
       </w:pPr>
       <w:r>
-        <w:t>Podendo</w:t>
-      </w:r>
-      <w:r>
+        <w:t xml:space="preserve">Podendo </w:t>
+      </w:r>
+      <w:r>
+        <w:rPr>
+          <w:b/>
+        </w:rPr>
+        <w:t xml:space="preserve">definir tipos para as </w:t>
+      </w:r>
+      <w:proofErr w:type="spellStart"/>
+      <w:r>
+        <w:rPr>
+          <w:b/>
+        </w:rPr>
+        <w:t>props</w:t>
+      </w:r>
+      <w:proofErr w:type="spellEnd"/>
+      <w:r>
+        <w:t>, realizando uma espécie de validação</w:t>
+      </w:r>
+    </w:p>
+    <w:p>
+      <w:pPr>
+        <w:pStyle w:val="PargrafodaLista"/>
+        <w:numPr>
+          <w:ilvl w:val="0"/>
+          <w:numId w:val="1"/>
+        </w:numPr>
+        <w:spacing w:after="0"/>
+        <w:jc w:val="both"/>
+      </w:pPr>
+      <w:r>
+        <w:t xml:space="preserve">Definimos em um objeto chamado </w:t>
+      </w:r>
+      <w:proofErr w:type="spellStart"/>
+      <w:r>
+        <w:t>propTypes</w:t>
+      </w:r>
+      <w:proofErr w:type="spellEnd"/>
+      <w:r>
+        <w:t xml:space="preserve"> no próprio componente </w:t>
+      </w:r>
+    </w:p>
+    <w:p>
+      <w:pPr>
+        <w:pStyle w:val="PargrafodaLista"/>
+        <w:numPr>
+          <w:ilvl w:val="0"/>
+          <w:numId w:val="1"/>
+        </w:numPr>
+        <w:spacing w:after="0"/>
+        <w:jc w:val="both"/>
+      </w:pPr>
+      <w:r>
+        <w:t xml:space="preserve">E ainda há a possibilidade de </w:t>
+      </w:r>
+      <w:r>
+        <w:rPr>
+          <w:b/>
+        </w:rPr>
+        <w:t xml:space="preserve">definir um </w:t>
+      </w:r>
+      <w:proofErr w:type="spellStart"/>
+      <w:r>
+        <w:rPr>
+          <w:b/>
+        </w:rPr>
+        <w:t>um</w:t>
+      </w:r>
+      <w:proofErr w:type="spellEnd"/>
+      <w:r>
+        <w:rPr>
+          <w:b/>
+        </w:rPr>
+        <w:t xml:space="preserve"> valor padrão</w:t>
+      </w:r>
+    </w:p>
+    <w:p>
+      <w:pPr>
+        <w:pStyle w:val="PargrafodaLista"/>
+        <w:numPr>
+          <w:ilvl w:val="0"/>
+          <w:numId w:val="1"/>
+        </w:numPr>
+        <w:spacing w:after="0"/>
+        <w:jc w:val="both"/>
+      </w:pPr>
+      <w:r>
+        <w:t xml:space="preserve">Neste caso utilizamos o objeto </w:t>
+      </w:r>
+      <w:proofErr w:type="spellStart"/>
+      <w:r>
+        <w:rPr>
+          <w:b/>
+        </w:rPr>
+        <w:t>defaultProps</w:t>
+      </w:r>
+      <w:proofErr w:type="spellEnd"/>
+    </w:p>
+    <w:p>
+      <w:pPr>
+        <w:spacing w:after="0"/>
+        <w:jc w:val="both"/>
+      </w:pPr>
+    </w:p>
+    <w:p>
+      <w:pPr>
+        <w:spacing w:after="0"/>
+        <w:jc w:val="center"/>
+        <w:rPr>
+          <w:b/>
+        </w:rPr>
+      </w:pPr>
+      <w:r>
+        <w:rPr>
+          <w:b/>
+        </w:rPr>
+        <w:t>EVENTOS</w:t>
+      </w:r>
+    </w:p>
+    <w:p>
+      <w:pPr>
+        <w:spacing w:after="0"/>
+        <w:jc w:val="center"/>
+        <w:rPr>
+          <w:b/>
+        </w:rPr>
+      </w:pPr>
+    </w:p>
+    <w:p>
+      <w:pPr>
+        <w:pStyle w:val="PargrafodaLista"/>
+        <w:numPr>
+          <w:ilvl w:val="0"/>
+          <w:numId w:val="1"/>
+        </w:numPr>
+        <w:spacing w:after="0"/>
+        <w:jc w:val="both"/>
+      </w:pPr>
+      <w:r>
+        <w:t xml:space="preserve">Os </w:t>
+      </w:r>
+      <w:r>
+        <w:rPr>
+          <w:b/>
+        </w:rPr>
+        <w:t xml:space="preserve">eventos de </w:t>
+      </w:r>
+      <w:proofErr w:type="spellStart"/>
+      <w:r>
+        <w:rPr>
+          <w:b/>
+        </w:rPr>
+        <w:t>React</w:t>
+      </w:r>
+      <w:proofErr w:type="spellEnd"/>
+      <w:r>
+        <w:t xml:space="preserve"> são os mesmos do DOM</w:t>
+      </w:r>
+    </w:p>
+    <w:p>
+      <w:pPr>
+        <w:pStyle w:val="PargrafodaLista"/>
+        <w:numPr>
+          <w:ilvl w:val="0"/>
+          <w:numId w:val="1"/>
+        </w:numPr>
+        <w:spacing w:after="0"/>
+        <w:jc w:val="both"/>
+      </w:pPr>
+      <w:r>
+        <w:t>Ou seja, temos eventos para responder a um clique</w:t>
+      </w:r>
+    </w:p>
+    <w:p>
+      <w:pPr>
+        <w:pStyle w:val="PargrafodaLista"/>
+        <w:numPr>
+          <w:ilvl w:val="0"/>
+          <w:numId w:val="1"/>
+        </w:numPr>
+        <w:spacing w:after="0"/>
+        <w:jc w:val="both"/>
+      </w:pPr>
+      <w:r>
+        <w:rPr>
+          <w:b/>
+        </w:rPr>
+        <w:t xml:space="preserve">O evento é atrelado a uma </w:t>
+      </w:r>
+      <w:proofErr w:type="spellStart"/>
+      <w:r>
+        <w:rPr>
+          <w:b/>
+        </w:rPr>
+        <w:t>tag</w:t>
+      </w:r>
+      <w:proofErr w:type="spellEnd"/>
+      <w:r>
+        <w:rPr>
+          <w:b/>
+        </w:rPr>
         <w:t xml:space="preserve"> </w:t>
       </w:r>
       <w:r>
-        <w:rPr>
-          <w:b/>
-        </w:rPr>
-        <w:t xml:space="preserve">definir tipos para as </w:t>
-      </w:r>
-      <w:proofErr w:type="spellStart"/>
-      <w:r>
-        <w:rPr>
-          <w:b/>
-        </w:rPr>
-        <w:t>props</w:t>
-      </w:r>
-      <w:proofErr w:type="spellEnd"/>
-      <w:r>
-        <w:t xml:space="preserve">, realizando </w:t>
-      </w:r>
-      <w:r>
-        <w:t>um</w:t>
-      </w:r>
-      <w:r>
+        <w:t xml:space="preserve">que irá executá-lo </w:t>
+      </w:r>
+    </w:p>
+    <w:p>
+      <w:pPr>
+        <w:pStyle w:val="PargrafodaLista"/>
+        <w:numPr>
+          <w:ilvl w:val="0"/>
+          <w:numId w:val="1"/>
+        </w:numPr>
+        <w:spacing w:after="0"/>
+        <w:jc w:val="both"/>
+      </w:pPr>
+      <w:r>
+        <w:t xml:space="preserve">Geralmente um </w:t>
+      </w:r>
+      <w:r>
+        <w:rPr>
+          <w:b/>
+        </w:rPr>
+        <w:t xml:space="preserve">método </w:t>
+      </w:r>
+      <w:r>
+        <w:t>é atribuído ao evento</w:t>
+      </w:r>
+    </w:p>
+    <w:p>
+      <w:pPr>
+        <w:pStyle w:val="PargrafodaLista"/>
+        <w:numPr>
+          <w:ilvl w:val="0"/>
+          <w:numId w:val="1"/>
+        </w:numPr>
+        <w:spacing w:after="0"/>
+        <w:jc w:val="both"/>
+      </w:pPr>
+      <w:r>
+        <w:t>Este método deve ser criado no componente</w:t>
+      </w:r>
+    </w:p>
+    <w:p>
+      <w:pPr>
+        <w:spacing w:after="0"/>
+        <w:jc w:val="both"/>
+      </w:pPr>
+    </w:p>
+    <w:p>
+      <w:pPr>
+        <w:spacing w:after="0"/>
+        <w:jc w:val="center"/>
+        <w:rPr>
+          <w:b/>
+        </w:rPr>
+      </w:pPr>
+      <w:r>
+        <w:rPr>
+          <w:b/>
+        </w:rPr>
+        <w:t>USESTATE</w:t>
+      </w:r>
+    </w:p>
+    <w:p>
+      <w:pPr>
+        <w:spacing w:after="0"/>
+        <w:jc w:val="center"/>
+        <w:rPr>
+          <w:b/>
+        </w:rPr>
+      </w:pPr>
+    </w:p>
+    <w:p>
+      <w:pPr>
+        <w:pStyle w:val="PargrafodaLista"/>
+        <w:numPr>
+          <w:ilvl w:val="0"/>
+          <w:numId w:val="1"/>
+        </w:numPr>
+        <w:spacing w:after="0"/>
+        <w:jc w:val="both"/>
+      </w:pPr>
+      <w:r>
+        <w:t xml:space="preserve">O </w:t>
+      </w:r>
+      <w:proofErr w:type="spellStart"/>
+      <w:r>
+        <w:rPr>
+          <w:b/>
+        </w:rPr>
+        <w:t>useState</w:t>
+      </w:r>
+      <w:proofErr w:type="spellEnd"/>
+      <w:r>
+        <w:rPr>
+          <w:b/>
+        </w:rPr>
+        <w:t xml:space="preserve"> </w:t>
+      </w:r>
+      <w:r>
+        <w:t xml:space="preserve">é um </w:t>
+      </w:r>
+      <w:proofErr w:type="spellStart"/>
+      <w:r>
+        <w:t>hook</w:t>
+      </w:r>
+      <w:proofErr w:type="spellEnd"/>
+      <w:r>
+        <w:t xml:space="preserve"> </w:t>
+      </w:r>
+      <w:r>
+        <w:t xml:space="preserve">do </w:t>
+      </w:r>
+      <w:proofErr w:type="spellStart"/>
+      <w:r>
+        <w:t>React</w:t>
+      </w:r>
+      <w:proofErr w:type="spellEnd"/>
+    </w:p>
+    <w:p>
+      <w:pPr>
+        <w:pStyle w:val="PargrafodaLista"/>
+        <w:numPr>
+          <w:ilvl w:val="0"/>
+          <w:numId w:val="1"/>
+        </w:numPr>
+        <w:spacing w:after="0"/>
+        <w:jc w:val="both"/>
+      </w:pPr>
+      <w:r>
+        <w:t>Com ele cons</w:t>
+      </w:r>
+      <w:r>
+        <w:t>e</w:t>
+      </w:r>
+      <w:r>
+        <w:t>gui</w:t>
+      </w:r>
+      <w:r>
+        <w:t xml:space="preserve">mos </w:t>
+      </w:r>
+      <w:r>
+        <w:rPr>
+          <w:b/>
+        </w:rPr>
+        <w:t xml:space="preserve">manusear o </w:t>
+      </w:r>
+      <w:r>
+        <w:rPr>
+          <w:b/>
+        </w:rPr>
+        <w:t>e</w:t>
+      </w:r>
+      <w:r>
+        <w:rPr>
+          <w:b/>
+        </w:rPr>
+        <w:t>s</w:t>
+      </w:r>
+      <w:r>
+        <w:rPr>
+          <w:b/>
+        </w:rPr>
+        <w:t>ta</w:t>
+      </w:r>
+      <w:r>
+        <w:rPr>
+          <w:b/>
+        </w:rPr>
+        <w:t>do</w:t>
+      </w:r>
+      <w:r>
+        <w:t xml:space="preserve"> de um com</w:t>
+      </w:r>
+      <w:r>
+        <w:t>p</w:t>
+      </w:r>
+      <w:r>
+        <w:t>onente</w:t>
+      </w:r>
+      <w:r>
+        <w:t xml:space="preserve"> </w:t>
+      </w:r>
+      <w:r>
+        <w:t>de form</w:t>
+      </w:r>
+      <w:r>
+        <w:t xml:space="preserve">a </w:t>
+      </w:r>
+      <w:r>
+        <w:t>s</w:t>
+      </w:r>
+      <w:r>
+        <w:t>i</w:t>
+      </w:r>
+      <w:r>
+        <w:t>mpl</w:t>
+      </w:r>
+      <w:r>
+        <w:t>e</w:t>
+      </w:r>
+      <w:r>
+        <w:t>s</w:t>
+      </w:r>
+    </w:p>
+    <w:p>
+      <w:pPr>
+        <w:pStyle w:val="PargrafodaLista"/>
+        <w:numPr>
+          <w:ilvl w:val="0"/>
+          <w:numId w:val="1"/>
+        </w:numPr>
+        <w:spacing w:after="0"/>
+        <w:jc w:val="both"/>
+      </w:pPr>
+      <w:r>
+        <w:t xml:space="preserve">Este </w:t>
+      </w:r>
+      <w:proofErr w:type="spellStart"/>
+      <w:r>
+        <w:t>hook</w:t>
+      </w:r>
+      <w:proofErr w:type="spellEnd"/>
+      <w:r>
+        <w:rPr>
+          <w:b/>
+        </w:rPr>
+        <w:t xml:space="preserve"> </w:t>
+      </w:r>
+      <w:r>
+        <w:rPr>
+          <w:b/>
+        </w:rPr>
+        <w:t>funciona mui</w:t>
+      </w:r>
+      <w:r>
+        <w:rPr>
+          <w:b/>
+        </w:rPr>
+        <w:t xml:space="preserve">to </w:t>
+      </w:r>
+      <w:r>
+        <w:rPr>
+          <w:b/>
+        </w:rPr>
+        <w:t>b</w:t>
+      </w:r>
+      <w:r>
+        <w:rPr>
+          <w:b/>
+        </w:rPr>
+        <w:t>e</w:t>
+      </w:r>
+      <w:r>
+        <w:rPr>
+          <w:b/>
+        </w:rPr>
+        <w:t>m co</w:t>
+      </w:r>
+      <w:r>
+        <w:rPr>
+          <w:b/>
+        </w:rPr>
+        <w:t>m</w:t>
+      </w:r>
+      <w:r>
+        <w:rPr>
+          <w:b/>
+        </w:rPr>
+        <w:t xml:space="preserve"> eventos</w:t>
+      </w:r>
+      <w:r>
+        <w:t xml:space="preserve"> </w:t>
+      </w:r>
+    </w:p>
+    <w:p>
+      <w:pPr>
+        <w:pStyle w:val="PargrafodaLista"/>
+        <w:numPr>
+          <w:ilvl w:val="0"/>
+          <w:numId w:val="1"/>
+        </w:numPr>
+        <w:spacing w:after="0"/>
+        <w:jc w:val="both"/>
+      </w:pPr>
+      <w:r>
+        <w:t xml:space="preserve">Podemos </w:t>
+      </w:r>
+      <w:r>
+        <w:rPr>
+          <w:b/>
+        </w:rPr>
         <w:t>a</w:t>
       </w:r>
       <w:r>
+        <w:rPr>
+          <w:b/>
+        </w:rPr>
+        <w:t>t</w:t>
+      </w:r>
+      <w:r>
+        <w:rPr>
+          <w:b/>
+        </w:rPr>
+        <w:t>relar um event</w:t>
+      </w:r>
+      <w:r>
+        <w:rPr>
+          <w:b/>
+        </w:rPr>
+        <w:t xml:space="preserve">o </w:t>
+      </w:r>
+      <w:r>
+        <w:t>a</w:t>
+      </w:r>
+      <w:r>
         <w:t xml:space="preserve"> </w:t>
       </w:r>
       <w:r>
-        <w:t>espécie de validação</w:t>
-      </w:r>
-    </w:p>
-    <w:p>
-      <w:pPr>
-        <w:pStyle w:val="PargrafodaLista"/>
-        <w:numPr>
-          <w:ilvl w:val="0"/>
-          <w:numId w:val="1"/>
-        </w:numPr>
-        <w:spacing w:after="0"/>
-        <w:jc w:val="both"/>
-      </w:pPr>
-      <w:r>
-        <w:t xml:space="preserve">Definimos em um objeto chamado </w:t>
-      </w:r>
-      <w:proofErr w:type="spellStart"/>
-      <w:r>
-        <w:t>prop</w:t>
-      </w:r>
-      <w:r>
-        <w:t>Types</w:t>
-      </w:r>
-      <w:proofErr w:type="spellEnd"/>
-      <w:r>
-        <w:t xml:space="preserve"> </w:t>
-      </w:r>
-      <w:r>
-        <w:t>no pr</w:t>
-      </w:r>
-      <w:r>
-        <w:t>ó</w:t>
-      </w:r>
-      <w:r>
-        <w:t>pr</w:t>
-      </w:r>
-      <w:r>
-        <w:t>io</w:t>
-      </w:r>
-      <w:r>
-        <w:t xml:space="preserve"> componente</w:t>
-      </w:r>
-      <w:r>
-        <w:t xml:space="preserve"> </w:t>
-      </w:r>
-    </w:p>
-    <w:p>
-      <w:pPr>
-        <w:pStyle w:val="PargrafodaLista"/>
-        <w:numPr>
-          <w:ilvl w:val="0"/>
-          <w:numId w:val="1"/>
-        </w:numPr>
-        <w:spacing w:after="0"/>
-        <w:jc w:val="both"/>
-      </w:pPr>
-      <w:r>
-        <w:t xml:space="preserve">E ainda há a possibilidade de </w:t>
-      </w:r>
-      <w:r>
-        <w:rPr>
-          <w:b/>
-        </w:rPr>
-        <w:t xml:space="preserve">definir um </w:t>
-      </w:r>
-      <w:proofErr w:type="spellStart"/>
-      <w:r>
-        <w:rPr>
-          <w:b/>
-        </w:rPr>
-        <w:t>um</w:t>
-      </w:r>
-      <w:proofErr w:type="spellEnd"/>
-      <w:r>
-        <w:rPr>
-          <w:b/>
-        </w:rPr>
-        <w:t xml:space="preserve"> valor padrão</w:t>
-      </w:r>
-    </w:p>
-    <w:p>
-      <w:pPr>
-        <w:pStyle w:val="PargrafodaLista"/>
-        <w:numPr>
-          <w:ilvl w:val="0"/>
-          <w:numId w:val="1"/>
-        </w:numPr>
-        <w:spacing w:after="0"/>
-        <w:jc w:val="both"/>
-      </w:pPr>
-      <w:r>
-        <w:t>Neste c</w:t>
+        <w:t>mud</w:t>
       </w:r>
       <w:r>
         <w:t>a</w:t>
       </w:r>
       <w:r>
-        <w:t>s</w:t>
-      </w:r>
-      <w:r>
-        <w:t>o</w:t>
-      </w:r>
-      <w:r>
-        <w:t xml:space="preserve"> utilizamos </w:t>
-      </w:r>
-      <w:r>
-        <w:t>o o</w:t>
-      </w:r>
-      <w:r>
-        <w:t>bjeto</w:t>
-      </w:r>
-      <w:r>
-        <w:t xml:space="preserve"> </w:t>
-      </w:r>
-      <w:r>
-        <w:rPr>
-          <w:b/>
-        </w:rPr>
-        <w:t>defaultProps</w:t>
+        <w:t>nç</w:t>
+      </w:r>
+      <w:r>
+        <w:t>a</w:t>
+      </w:r>
+      <w:r>
+        <w:t xml:space="preserve"> d</w:t>
+      </w:r>
+      <w:r>
+        <w:t>e</w:t>
+      </w:r>
+      <w:r>
+        <w:t xml:space="preserve"> s</w:t>
+      </w:r>
+      <w:r>
+        <w:t>t</w:t>
+      </w:r>
+      <w:r>
+        <w:t>ate</w:t>
       </w:r>
       <w:bookmarkStart w:id="0" w:name="_GoBack"/>
       <w:bookmarkEnd w:id="0"/>

</xml_diff>

<commit_message>
chore: upload classes 03-07-24, 04-07-24
</commit_message>
<xml_diff>
--- a/Classes/Anotações.docx
+++ b/Classes/Anotações.docx
@@ -1844,242 +1844,440 @@
       </w:r>
       <w:proofErr w:type="spellEnd"/>
       <w:r>
+        <w:t xml:space="preserve"> do </w:t>
+      </w:r>
+      <w:proofErr w:type="spellStart"/>
+      <w:r>
+        <w:t>React</w:t>
+      </w:r>
+      <w:proofErr w:type="spellEnd"/>
+    </w:p>
+    <w:p>
+      <w:pPr>
+        <w:pStyle w:val="PargrafodaLista"/>
+        <w:numPr>
+          <w:ilvl w:val="0"/>
+          <w:numId w:val="1"/>
+        </w:numPr>
+        <w:spacing w:after="0"/>
+        <w:jc w:val="both"/>
+      </w:pPr>
+      <w:r>
+        <w:t xml:space="preserve">Com ele conseguimos </w:t>
+      </w:r>
+      <w:r>
+        <w:rPr>
+          <w:b/>
+        </w:rPr>
+        <w:t xml:space="preserve">manusear o </w:t>
+      </w:r>
+      <w:r>
+        <w:rPr>
+          <w:b/>
+        </w:rPr>
+        <w:t>e</w:t>
+      </w:r>
+      <w:r>
+        <w:rPr>
+          <w:b/>
+        </w:rPr>
+        <w:t>s</w:t>
+      </w:r>
+      <w:r>
+        <w:rPr>
+          <w:b/>
+        </w:rPr>
+        <w:t>ta</w:t>
+      </w:r>
+      <w:r>
+        <w:rPr>
+          <w:b/>
+        </w:rPr>
+        <w:t>do</w:t>
+      </w:r>
+      <w:r>
+        <w:t xml:space="preserve"> de um componente de forma simples</w:t>
+      </w:r>
+    </w:p>
+    <w:p>
+      <w:pPr>
+        <w:pStyle w:val="PargrafodaLista"/>
+        <w:numPr>
+          <w:ilvl w:val="0"/>
+          <w:numId w:val="1"/>
+        </w:numPr>
+        <w:spacing w:after="0"/>
+        <w:jc w:val="both"/>
+      </w:pPr>
+      <w:r>
+        <w:t xml:space="preserve">Este </w:t>
+      </w:r>
+      <w:proofErr w:type="spellStart"/>
+      <w:r>
+        <w:t>hook</w:t>
+      </w:r>
+      <w:proofErr w:type="spellEnd"/>
+      <w:r>
+        <w:rPr>
+          <w:b/>
+        </w:rPr>
+        <w:t xml:space="preserve"> funciona muito bem com eventos</w:t>
+      </w:r>
+      <w:r>
         <w:t xml:space="preserve"> </w:t>
       </w:r>
-      <w:r>
-        <w:t xml:space="preserve">do </w:t>
-      </w:r>
-      <w:proofErr w:type="spellStart"/>
-      <w:r>
-        <w:t>React</w:t>
-      </w:r>
-      <w:proofErr w:type="spellEnd"/>
-    </w:p>
-    <w:p>
-      <w:pPr>
-        <w:pStyle w:val="PargrafodaLista"/>
-        <w:numPr>
-          <w:ilvl w:val="0"/>
-          <w:numId w:val="1"/>
-        </w:numPr>
-        <w:spacing w:after="0"/>
-        <w:jc w:val="both"/>
-      </w:pPr>
-      <w:r>
-        <w:t>Com ele cons</w:t>
-      </w:r>
-      <w:r>
-        <w:t>e</w:t>
-      </w:r>
-      <w:r>
-        <w:t>gui</w:t>
-      </w:r>
-      <w:r>
-        <w:t xml:space="preserve">mos </w:t>
-      </w:r>
-      <w:r>
-        <w:rPr>
-          <w:b/>
-        </w:rPr>
-        <w:t xml:space="preserve">manusear o </w:t>
-      </w:r>
-      <w:r>
-        <w:rPr>
-          <w:b/>
-        </w:rPr>
-        <w:t>e</w:t>
-      </w:r>
-      <w:r>
-        <w:rPr>
-          <w:b/>
-        </w:rPr>
-        <w:t>s</w:t>
-      </w:r>
-      <w:r>
-        <w:rPr>
-          <w:b/>
-        </w:rPr>
-        <w:t>ta</w:t>
-      </w:r>
-      <w:r>
-        <w:rPr>
-          <w:b/>
-        </w:rPr>
-        <w:t>do</w:t>
-      </w:r>
-      <w:r>
-        <w:t xml:space="preserve"> de um com</w:t>
-      </w:r>
-      <w:r>
-        <w:t>p</w:t>
-      </w:r>
-      <w:r>
-        <w:t>onente</w:t>
+    </w:p>
+    <w:p>
+      <w:pPr>
+        <w:pStyle w:val="PargrafodaLista"/>
+        <w:numPr>
+          <w:ilvl w:val="0"/>
+          <w:numId w:val="1"/>
+        </w:numPr>
+        <w:spacing w:after="0"/>
+        <w:jc w:val="both"/>
+      </w:pPr>
+      <w:r>
+        <w:t xml:space="preserve">Podemos </w:t>
+      </w:r>
+      <w:r>
+        <w:rPr>
+          <w:b/>
+        </w:rPr>
+        <w:t xml:space="preserve">atrelar um evento </w:t>
+      </w:r>
+      <w:r>
+        <w:t>a mudança de state</w:t>
+      </w:r>
+    </w:p>
+    <w:p>
+      <w:pPr>
+        <w:spacing w:after="0"/>
+        <w:jc w:val="both"/>
+      </w:pPr>
+    </w:p>
+    <w:p>
+      <w:pPr>
+        <w:spacing w:after="0"/>
+        <w:jc w:val="center"/>
+        <w:rPr>
+          <w:b/>
+        </w:rPr>
+      </w:pPr>
+      <w:r>
+        <w:rPr>
+          <w:b/>
+        </w:rPr>
+        <w:t>MÉTODOS POR PROPS</w:t>
+      </w:r>
+    </w:p>
+    <w:p>
+      <w:pPr>
+        <w:spacing w:after="0"/>
+        <w:jc w:val="center"/>
+        <w:rPr>
+          <w:b/>
+        </w:rPr>
+      </w:pPr>
+    </w:p>
+    <w:p>
+      <w:pPr>
+        <w:pStyle w:val="PargrafodaLista"/>
+        <w:numPr>
+          <w:ilvl w:val="0"/>
+          <w:numId w:val="2"/>
+        </w:numPr>
+        <w:spacing w:after="0"/>
+      </w:pPr>
+      <w:r>
+        <w:t xml:space="preserve">Os </w:t>
+      </w:r>
+      <w:r>
+        <w:rPr>
+          <w:b/>
+        </w:rPr>
+        <w:t>métodos</w:t>
+      </w:r>
+      <w:r>
+        <w:t xml:space="preserve"> também </w:t>
+      </w:r>
+      <w:r>
+        <w:t xml:space="preserve">podem ser passados por </w:t>
+      </w:r>
+      <w:proofErr w:type="spellStart"/>
+      <w:r>
+        <w:t>props</w:t>
+      </w:r>
+      <w:proofErr w:type="spellEnd"/>
+    </w:p>
+    <w:p>
+      <w:pPr>
+        <w:pStyle w:val="PargrafodaLista"/>
+        <w:numPr>
+          <w:ilvl w:val="0"/>
+          <w:numId w:val="2"/>
+        </w:numPr>
+        <w:spacing w:after="0"/>
+      </w:pPr>
+      <w:r>
+        <w:t xml:space="preserve">Ou seja, um </w:t>
+      </w:r>
+      <w:r>
+        <w:rPr>
+          <w:b/>
+        </w:rPr>
+        <w:t>componente filho pode ativar o método do seu</w:t>
+      </w:r>
+      <w:r>
+        <w:rPr>
+          <w:b/>
+        </w:rPr>
+        <w:t xml:space="preserve"> ancestral</w:t>
+      </w:r>
+    </w:p>
+    <w:p>
+      <w:pPr>
+        <w:pStyle w:val="PargrafodaLista"/>
+        <w:numPr>
+          <w:ilvl w:val="0"/>
+          <w:numId w:val="2"/>
+        </w:numPr>
+        <w:spacing w:after="0"/>
+      </w:pPr>
+      <w:r>
+        <w:t xml:space="preserve">Vamos acessar o método por meio de um </w:t>
+      </w:r>
+      <w:r>
+        <w:rPr>
+          <w:b/>
+        </w:rPr>
+        <w:t>evento</w:t>
+      </w:r>
+    </w:p>
+    <w:p>
+      <w:pPr>
+        <w:pStyle w:val="PargrafodaLista"/>
+        <w:numPr>
+          <w:ilvl w:val="0"/>
+          <w:numId w:val="2"/>
+        </w:numPr>
+        <w:spacing w:after="0"/>
+        <w:rPr>
+          <w:b/>
+        </w:rPr>
+      </w:pPr>
+      <w:r>
+        <w:t xml:space="preserve">A sintaxe é a mesma de uma </w:t>
+      </w:r>
+      <w:proofErr w:type="spellStart"/>
+      <w:r>
+        <w:t>props</w:t>
+      </w:r>
+      <w:proofErr w:type="spellEnd"/>
+      <w:r>
+        <w:t xml:space="preserve"> de dados: </w:t>
+      </w:r>
+      <w:proofErr w:type="spellStart"/>
+      <w:proofErr w:type="gramStart"/>
+      <w:r>
+        <w:rPr>
+          <w:b/>
+        </w:rPr>
+        <w:t>props.meuE</w:t>
+      </w:r>
+      <w:r>
+        <w:rPr>
+          <w:b/>
+        </w:rPr>
+        <w:t>vento</w:t>
+      </w:r>
+      <w:proofErr w:type="spellEnd"/>
+      <w:proofErr w:type="gramEnd"/>
+    </w:p>
+    <w:p>
+      <w:pPr>
+        <w:spacing w:after="0"/>
+        <w:jc w:val="both"/>
+      </w:pPr>
+    </w:p>
+    <w:p>
+      <w:pPr>
+        <w:spacing w:after="0"/>
+        <w:jc w:val="center"/>
+        <w:rPr>
+          <w:b/>
+        </w:rPr>
+      </w:pPr>
+      <w:r>
+        <w:rPr>
+          <w:b/>
+        </w:rPr>
+        <w:t xml:space="preserve">RENDERIZAÇÃO </w:t>
+      </w:r>
+      <w:r>
+        <w:rPr>
+          <w:b/>
+        </w:rPr>
+        <w:t xml:space="preserve">POR </w:t>
+      </w:r>
+      <w:r>
+        <w:rPr>
+          <w:b/>
+        </w:rPr>
+        <w:t>CONDIÇÃO</w:t>
+      </w:r>
+    </w:p>
+    <w:p>
+      <w:pPr>
+        <w:spacing w:after="0"/>
+        <w:jc w:val="center"/>
+        <w:rPr>
+          <w:b/>
+        </w:rPr>
+      </w:pPr>
+    </w:p>
+    <w:p>
+      <w:pPr>
+        <w:pStyle w:val="PargrafodaLista"/>
+        <w:numPr>
+          <w:ilvl w:val="0"/>
+          <w:numId w:val="2"/>
+        </w:numPr>
+        <w:spacing w:after="0"/>
+      </w:pPr>
+      <w:r>
+        <w:t xml:space="preserve">Podemos atrelar a exibição de algum a um </w:t>
+      </w:r>
+      <w:proofErr w:type="spellStart"/>
+      <w:r>
+        <w:rPr>
+          <w:b/>
+        </w:rPr>
+        <w:t>if</w:t>
+      </w:r>
+      <w:proofErr w:type="spellEnd"/>
+    </w:p>
+    <w:p>
+      <w:pPr>
+        <w:pStyle w:val="PargrafodaLista"/>
+        <w:numPr>
+          <w:ilvl w:val="0"/>
+          <w:numId w:val="2"/>
+        </w:numPr>
+        <w:spacing w:after="0"/>
+      </w:pPr>
+      <w:r>
+        <w:t xml:space="preserve">Esta ação é chamada de </w:t>
+      </w:r>
+      <w:proofErr w:type="spellStart"/>
+      <w:r>
+        <w:rPr>
+          <w:b/>
+        </w:rPr>
+        <w:t>renderização</w:t>
+      </w:r>
+      <w:proofErr w:type="spellEnd"/>
+      <w:r>
+        <w:rPr>
+          <w:b/>
+        </w:rPr>
+        <w:t xml:space="preserve"> con</w:t>
+      </w:r>
+      <w:r>
+        <w:rPr>
+          <w:b/>
+        </w:rPr>
+        <w:t>d</w:t>
+      </w:r>
+      <w:r>
+        <w:rPr>
+          <w:b/>
+        </w:rPr>
+        <w:t>i</w:t>
+      </w:r>
+      <w:r>
+        <w:rPr>
+          <w:b/>
+        </w:rPr>
+        <w:t>c</w:t>
+      </w:r>
+      <w:r>
+        <w:rPr>
+          <w:b/>
+        </w:rPr>
+        <w:t>ion</w:t>
+      </w:r>
+      <w:r>
+        <w:rPr>
+          <w:b/>
+        </w:rPr>
+        <w:t>al</w:t>
+      </w:r>
+    </w:p>
+    <w:p>
+      <w:pPr>
+        <w:pStyle w:val="PargrafodaLista"/>
+        <w:numPr>
+          <w:ilvl w:val="0"/>
+          <w:numId w:val="2"/>
+        </w:numPr>
+        <w:spacing w:after="0"/>
+      </w:pPr>
+      <w:r>
+        <w:t xml:space="preserve">Envolvemos </w:t>
+      </w:r>
+      <w:r>
+        <w:t xml:space="preserve">as </w:t>
+      </w:r>
+      <w:proofErr w:type="spellStart"/>
+      <w:r>
+        <w:t>t</w:t>
+      </w:r>
+      <w:r>
+        <w:t>ags</w:t>
+      </w:r>
+      <w:proofErr w:type="spellEnd"/>
+      <w:r>
+        <w:t xml:space="preserve"> em</w:t>
+      </w:r>
+      <w:r>
+        <w:t xml:space="preserve"> chaves</w:t>
       </w:r>
       <w:r>
         <w:t xml:space="preserve"> </w:t>
       </w:r>
       <w:r>
-        <w:t>de form</w:t>
-      </w:r>
-      <w:r>
-        <w:t xml:space="preserve">a </w:t>
-      </w:r>
-      <w:r>
-        <w:t>s</w:t>
-      </w:r>
-      <w:r>
-        <w:t>i</w:t>
-      </w:r>
-      <w:r>
-        <w:t>mpl</w:t>
-      </w:r>
-      <w:r>
-        <w:t>e</w:t>
-      </w:r>
-      <w:r>
-        <w:t>s</w:t>
-      </w:r>
-    </w:p>
-    <w:p>
-      <w:pPr>
-        <w:pStyle w:val="PargrafodaLista"/>
-        <w:numPr>
-          <w:ilvl w:val="0"/>
-          <w:numId w:val="1"/>
-        </w:numPr>
-        <w:spacing w:after="0"/>
-        <w:jc w:val="both"/>
-      </w:pPr>
-      <w:r>
-        <w:t xml:space="preserve">Este </w:t>
-      </w:r>
-      <w:proofErr w:type="spellStart"/>
-      <w:r>
-        <w:t>hook</w:t>
-      </w:r>
-      <w:proofErr w:type="spellEnd"/>
-      <w:r>
-        <w:rPr>
-          <w:b/>
-        </w:rPr>
-        <w:t xml:space="preserve"> </w:t>
-      </w:r>
-      <w:r>
-        <w:rPr>
-          <w:b/>
-        </w:rPr>
-        <w:t>funciona mui</w:t>
-      </w:r>
-      <w:r>
-        <w:rPr>
-          <w:b/>
-        </w:rPr>
-        <w:t xml:space="preserve">to </w:t>
-      </w:r>
-      <w:r>
-        <w:rPr>
-          <w:b/>
-        </w:rPr>
-        <w:t>b</w:t>
-      </w:r>
-      <w:r>
-        <w:rPr>
-          <w:b/>
-        </w:rPr>
-        <w:t>e</w:t>
-      </w:r>
-      <w:r>
-        <w:rPr>
-          <w:b/>
-        </w:rPr>
-        <w:t>m co</w:t>
-      </w:r>
-      <w:r>
-        <w:rPr>
-          <w:b/>
-        </w:rPr>
-        <w:t>m</w:t>
-      </w:r>
-      <w:r>
-        <w:rPr>
-          <w:b/>
-        </w:rPr>
-        <w:t xml:space="preserve"> eventos</w:t>
-      </w:r>
-      <w:r>
-        <w:t xml:space="preserve"> </w:t>
-      </w:r>
-    </w:p>
-    <w:p>
-      <w:pPr>
-        <w:pStyle w:val="PargrafodaLista"/>
-        <w:numPr>
-          <w:ilvl w:val="0"/>
-          <w:numId w:val="1"/>
-        </w:numPr>
-        <w:spacing w:after="0"/>
-        <w:jc w:val="both"/>
-      </w:pPr>
-      <w:r>
-        <w:t xml:space="preserve">Podemos </w:t>
-      </w:r>
-      <w:r>
-        <w:rPr>
-          <w:b/>
-        </w:rPr>
-        <w:t>a</w:t>
-      </w:r>
-      <w:r>
-        <w:rPr>
-          <w:b/>
-        </w:rPr>
-        <w:t>t</w:t>
-      </w:r>
-      <w:r>
-        <w:rPr>
-          <w:b/>
-        </w:rPr>
-        <w:t>relar um event</w:t>
-      </w:r>
-      <w:r>
-        <w:rPr>
-          <w:b/>
-        </w:rPr>
-        <w:t xml:space="preserve">o </w:t>
-      </w:r>
-      <w:r>
-        <w:t>a</w:t>
-      </w:r>
-      <w:r>
-        <w:t xml:space="preserve"> </w:t>
-      </w:r>
-      <w:r>
-        <w:t>mud</w:t>
-      </w:r>
-      <w:r>
-        <w:t>a</w:t>
-      </w:r>
-      <w:r>
-        <w:t>nç</w:t>
-      </w:r>
-      <w:r>
-        <w:t>a</w:t>
-      </w:r>
-      <w:r>
-        <w:t xml:space="preserve"> d</w:t>
-      </w:r>
-      <w:r>
-        <w:t>e</w:t>
-      </w:r>
-      <w:r>
-        <w:t xml:space="preserve"> s</w:t>
-      </w:r>
-      <w:r>
-        <w:t>t</w:t>
-      </w:r>
-      <w:r>
-        <w:t>ate</w:t>
+        <w:rPr>
+          <w:b/>
+        </w:rPr>
+        <w:t>{}</w:t>
+      </w:r>
+    </w:p>
+    <w:p>
+      <w:pPr>
+        <w:pStyle w:val="PargrafodaLista"/>
+        <w:numPr>
+          <w:ilvl w:val="0"/>
+          <w:numId w:val="2"/>
+        </w:numPr>
+        <w:spacing w:after="0"/>
+        <w:rPr>
+          <w:b/>
+        </w:rPr>
+      </w:pPr>
+      <w:r>
+        <w:t xml:space="preserve">É possível usar o </w:t>
+      </w:r>
+      <w:proofErr w:type="spellStart"/>
+      <w:r>
+        <w:rPr>
+          <w:b/>
+        </w:rPr>
+        <w:t>state</w:t>
+      </w:r>
+      <w:proofErr w:type="spellEnd"/>
+      <w:r>
+        <w:t xml:space="preserve"> para criar as condições</w:t>
       </w:r>
       <w:bookmarkStart w:id="0" w:name="_GoBack"/>
       <w:bookmarkEnd w:id="0"/>
@@ -2087,7 +2285,22 @@
     <w:p>
       <w:pPr>
         <w:spacing w:after="0"/>
-        <w:jc w:val="both"/>
+      </w:pPr>
+    </w:p>
+    <w:p>
+      <w:pPr>
+        <w:spacing w:after="0"/>
+        <w:rPr>
+          <w:b/>
+        </w:rPr>
+      </w:pPr>
+    </w:p>
+    <w:p>
+      <w:pPr>
+        <w:spacing w:after="0"/>
+        <w:rPr>
+          <w:b/>
+        </w:rPr>
       </w:pPr>
     </w:p>
     <w:sectPr>
@@ -2215,8 +2428,124 @@
       </w:rPr>
     </w:lvl>
   </w:abstractNum>
+  <w:abstractNum w:abstractNumId="1" w15:restartNumberingAfterBreak="0">
+    <w:nsid w:val="214224CE"/>
+    <w:multiLevelType w:val="hybridMultilevel"/>
+    <w:tmpl w:val="49303D2C"/>
+    <w:lvl w:ilvl="0" w:tplc="04160001">
+      <w:start w:val="1"/>
+      <w:numFmt w:val="bullet"/>
+      <w:lvlText w:val=""/>
+      <w:lvlJc w:val="left"/>
+      <w:pPr>
+        <w:ind w:left="720" w:hanging="360"/>
+      </w:pPr>
+      <w:rPr>
+        <w:rFonts w:ascii="Symbol" w:hAnsi="Symbol" w:hint="default"/>
+      </w:rPr>
+    </w:lvl>
+    <w:lvl w:ilvl="1" w:tplc="04160003" w:tentative="1">
+      <w:start w:val="1"/>
+      <w:numFmt w:val="bullet"/>
+      <w:lvlText w:val="o"/>
+      <w:lvlJc w:val="left"/>
+      <w:pPr>
+        <w:ind w:left="1440" w:hanging="360"/>
+      </w:pPr>
+      <w:rPr>
+        <w:rFonts w:ascii="Courier New" w:hAnsi="Courier New" w:cs="Courier New" w:hint="default"/>
+      </w:rPr>
+    </w:lvl>
+    <w:lvl w:ilvl="2" w:tplc="04160005" w:tentative="1">
+      <w:start w:val="1"/>
+      <w:numFmt w:val="bullet"/>
+      <w:lvlText w:val=""/>
+      <w:lvlJc w:val="left"/>
+      <w:pPr>
+        <w:ind w:left="2160" w:hanging="360"/>
+      </w:pPr>
+      <w:rPr>
+        <w:rFonts w:ascii="Wingdings" w:hAnsi="Wingdings" w:hint="default"/>
+      </w:rPr>
+    </w:lvl>
+    <w:lvl w:ilvl="3" w:tplc="04160001" w:tentative="1">
+      <w:start w:val="1"/>
+      <w:numFmt w:val="bullet"/>
+      <w:lvlText w:val=""/>
+      <w:lvlJc w:val="left"/>
+      <w:pPr>
+        <w:ind w:left="2880" w:hanging="360"/>
+      </w:pPr>
+      <w:rPr>
+        <w:rFonts w:ascii="Symbol" w:hAnsi="Symbol" w:hint="default"/>
+      </w:rPr>
+    </w:lvl>
+    <w:lvl w:ilvl="4" w:tplc="04160003" w:tentative="1">
+      <w:start w:val="1"/>
+      <w:numFmt w:val="bullet"/>
+      <w:lvlText w:val="o"/>
+      <w:lvlJc w:val="left"/>
+      <w:pPr>
+        <w:ind w:left="3600" w:hanging="360"/>
+      </w:pPr>
+      <w:rPr>
+        <w:rFonts w:ascii="Courier New" w:hAnsi="Courier New" w:cs="Courier New" w:hint="default"/>
+      </w:rPr>
+    </w:lvl>
+    <w:lvl w:ilvl="5" w:tplc="04160005" w:tentative="1">
+      <w:start w:val="1"/>
+      <w:numFmt w:val="bullet"/>
+      <w:lvlText w:val=""/>
+      <w:lvlJc w:val="left"/>
+      <w:pPr>
+        <w:ind w:left="4320" w:hanging="360"/>
+      </w:pPr>
+      <w:rPr>
+        <w:rFonts w:ascii="Wingdings" w:hAnsi="Wingdings" w:hint="default"/>
+      </w:rPr>
+    </w:lvl>
+    <w:lvl w:ilvl="6" w:tplc="04160001" w:tentative="1">
+      <w:start w:val="1"/>
+      <w:numFmt w:val="bullet"/>
+      <w:lvlText w:val=""/>
+      <w:lvlJc w:val="left"/>
+      <w:pPr>
+        <w:ind w:left="5040" w:hanging="360"/>
+      </w:pPr>
+      <w:rPr>
+        <w:rFonts w:ascii="Symbol" w:hAnsi="Symbol" w:hint="default"/>
+      </w:rPr>
+    </w:lvl>
+    <w:lvl w:ilvl="7" w:tplc="04160003" w:tentative="1">
+      <w:start w:val="1"/>
+      <w:numFmt w:val="bullet"/>
+      <w:lvlText w:val="o"/>
+      <w:lvlJc w:val="left"/>
+      <w:pPr>
+        <w:ind w:left="5760" w:hanging="360"/>
+      </w:pPr>
+      <w:rPr>
+        <w:rFonts w:ascii="Courier New" w:hAnsi="Courier New" w:cs="Courier New" w:hint="default"/>
+      </w:rPr>
+    </w:lvl>
+    <w:lvl w:ilvl="8" w:tplc="04160005" w:tentative="1">
+      <w:start w:val="1"/>
+      <w:numFmt w:val="bullet"/>
+      <w:lvlText w:val=""/>
+      <w:lvlJc w:val="left"/>
+      <w:pPr>
+        <w:ind w:left="6480" w:hanging="360"/>
+      </w:pPr>
+      <w:rPr>
+        <w:rFonts w:ascii="Wingdings" w:hAnsi="Wingdings" w:hint="default"/>
+      </w:rPr>
+    </w:lvl>
+  </w:abstractNum>
   <w:num w:numId="1">
     <w:abstractNumId w:val="0"/>
+  </w:num>
+  <w:num w:numId="2">
+    <w:abstractNumId w:val="1"/>
   </w:num>
 </w:numbering>
 </file>

</xml_diff>

<commit_message>
chore: upload classes 08-07-24, 09-07-24
</commit_message>
<xml_diff>
--- a/Classes/Anotações.docx
+++ b/Classes/Anotações.docx
@@ -4,7 +4,7 @@
   <w:body>
     <w:p>
       <w:pPr>
-        <w:spacing w:after="0"/>
+        <w:spacing w:after="0" w:line="240" w:lineRule="auto"/>
         <w:jc w:val="center"/>
         <w:rPr>
           <w:b/>
@@ -14,12 +14,30 @@
         <w:rPr>
           <w:b/>
         </w:rPr>
+        <w:t xml:space="preserve">1 </w:t>
+      </w:r>
+      <w:r>
+        <w:rPr>
+          <w:b/>
+        </w:rPr>
+        <w:t>–</w:t>
+      </w:r>
+      <w:r>
+        <w:rPr>
+          <w:b/>
+        </w:rPr>
+        <w:t xml:space="preserve"> </w:t>
+      </w:r>
+      <w:r>
+        <w:rPr>
+          <w:b/>
+        </w:rPr>
         <w:t>O QUE É REACT?</w:t>
       </w:r>
     </w:p>
     <w:p>
       <w:pPr>
-        <w:spacing w:after="0"/>
+        <w:spacing w:after="0" w:line="240" w:lineRule="auto"/>
         <w:jc w:val="center"/>
         <w:rPr>
           <w:b/>
@@ -33,7 +51,7 @@
           <w:ilvl w:val="0"/>
           <w:numId w:val="1"/>
         </w:numPr>
-        <w:spacing w:after="0"/>
+        <w:spacing w:after="0" w:line="240" w:lineRule="auto"/>
         <w:jc w:val="both"/>
         <w:rPr>
           <w:b/>
@@ -59,7 +77,7 @@
           <w:ilvl w:val="0"/>
           <w:numId w:val="1"/>
         </w:numPr>
-        <w:spacing w:after="0"/>
+        <w:spacing w:after="0" w:line="240" w:lineRule="auto"/>
         <w:jc w:val="both"/>
         <w:rPr>
           <w:b/>
@@ -95,7 +113,7 @@
           <w:ilvl w:val="0"/>
           <w:numId w:val="1"/>
         </w:numPr>
-        <w:spacing w:after="0"/>
+        <w:spacing w:after="0" w:line="240" w:lineRule="auto"/>
         <w:jc w:val="both"/>
         <w:rPr>
           <w:b/>
@@ -121,7 +139,7 @@
           <w:ilvl w:val="0"/>
           <w:numId w:val="1"/>
         </w:numPr>
-        <w:spacing w:after="0"/>
+        <w:spacing w:after="0" w:line="240" w:lineRule="auto"/>
         <w:jc w:val="both"/>
         <w:rPr>
           <w:b/>
@@ -155,7 +173,7 @@
           <w:ilvl w:val="0"/>
           <w:numId w:val="1"/>
         </w:numPr>
-        <w:spacing w:after="0"/>
+        <w:spacing w:after="0" w:line="240" w:lineRule="auto"/>
         <w:jc w:val="both"/>
         <w:rPr>
           <w:b/>
@@ -181,7 +199,7 @@
           <w:ilvl w:val="0"/>
           <w:numId w:val="1"/>
         </w:numPr>
-        <w:spacing w:after="0"/>
+        <w:spacing w:after="0" w:line="240" w:lineRule="auto"/>
         <w:jc w:val="both"/>
         <w:rPr>
           <w:b/>
@@ -200,10 +218,14 @@
         <w:t xml:space="preserve"> ou criar um projeto com ele;</w:t>
       </w:r>
     </w:p>
-    <w:p/>
-    <w:p>
-      <w:pPr>
-        <w:spacing w:after="0"/>
+    <w:p>
+      <w:pPr>
+        <w:spacing w:after="0" w:line="240" w:lineRule="auto"/>
+      </w:pPr>
+    </w:p>
+    <w:p>
+      <w:pPr>
+        <w:spacing w:after="0" w:line="240" w:lineRule="auto"/>
         <w:jc w:val="center"/>
         <w:rPr>
           <w:b/>
@@ -213,12 +235,30 @@
         <w:rPr>
           <w:b/>
         </w:rPr>
+        <w:t xml:space="preserve">2 </w:t>
+      </w:r>
+      <w:r>
+        <w:rPr>
+          <w:b/>
+        </w:rPr>
+        <w:t>–</w:t>
+      </w:r>
+      <w:r>
+        <w:rPr>
+          <w:b/>
+        </w:rPr>
+        <w:t xml:space="preserve"> </w:t>
+      </w:r>
+      <w:r>
+        <w:rPr>
+          <w:b/>
+        </w:rPr>
         <w:t>COMO INSTALAR O REACT?</w:t>
       </w:r>
     </w:p>
     <w:p>
       <w:pPr>
-        <w:spacing w:after="0"/>
+        <w:spacing w:after="0" w:line="240" w:lineRule="auto"/>
         <w:jc w:val="center"/>
         <w:rPr>
           <w:b/>
@@ -232,7 +272,7 @@
           <w:ilvl w:val="0"/>
           <w:numId w:val="1"/>
         </w:numPr>
-        <w:spacing w:after="0"/>
+        <w:spacing w:after="0" w:line="240" w:lineRule="auto"/>
         <w:jc w:val="both"/>
         <w:rPr>
           <w:b/>
@@ -296,7 +336,7 @@
           <w:ilvl w:val="0"/>
           <w:numId w:val="1"/>
         </w:numPr>
-        <w:spacing w:after="0"/>
+        <w:spacing w:after="0" w:line="240" w:lineRule="auto"/>
         <w:jc w:val="both"/>
         <w:rPr>
           <w:b/>
@@ -322,7 +362,7 @@
           <w:ilvl w:val="0"/>
           <w:numId w:val="1"/>
         </w:numPr>
-        <w:spacing w:after="0"/>
+        <w:spacing w:after="0" w:line="240" w:lineRule="auto"/>
         <w:jc w:val="both"/>
         <w:rPr>
           <w:b/>
@@ -356,7 +396,7 @@
           <w:ilvl w:val="0"/>
           <w:numId w:val="1"/>
         </w:numPr>
-        <w:spacing w:after="0"/>
+        <w:spacing w:after="0" w:line="240" w:lineRule="auto"/>
         <w:jc w:val="both"/>
         <w:rPr>
           <w:b/>
@@ -390,7 +430,7 @@
           <w:ilvl w:val="0"/>
           <w:numId w:val="1"/>
         </w:numPr>
-        <w:spacing w:after="0"/>
+        <w:spacing w:after="0" w:line="240" w:lineRule="auto"/>
         <w:jc w:val="both"/>
         <w:rPr>
           <w:b/>
@@ -417,10 +457,14 @@
         <w:t>;</w:t>
       </w:r>
     </w:p>
-    <w:p/>
-    <w:p>
-      <w:pPr>
-        <w:spacing w:after="0"/>
+    <w:p>
+      <w:pPr>
+        <w:spacing w:after="0" w:line="240" w:lineRule="auto"/>
+      </w:pPr>
+    </w:p>
+    <w:p>
+      <w:pPr>
+        <w:spacing w:after="0" w:line="240" w:lineRule="auto"/>
         <w:jc w:val="center"/>
         <w:rPr>
           <w:b/>
@@ -430,12 +474,30 @@
         <w:rPr>
           <w:b/>
         </w:rPr>
+        <w:t xml:space="preserve">3 </w:t>
+      </w:r>
+      <w:r>
+        <w:rPr>
+          <w:b/>
+        </w:rPr>
+        <w:t>–</w:t>
+      </w:r>
+      <w:r>
+        <w:rPr>
+          <w:b/>
+        </w:rPr>
+        <w:t xml:space="preserve"> </w:t>
+      </w:r>
+      <w:r>
+        <w:rPr>
+          <w:b/>
+        </w:rPr>
         <w:t>ENTENDENDO O JSX</w:t>
       </w:r>
     </w:p>
     <w:p>
       <w:pPr>
-        <w:spacing w:after="0"/>
+        <w:spacing w:after="0" w:line="240" w:lineRule="auto"/>
         <w:jc w:val="center"/>
         <w:rPr>
           <w:b/>
@@ -449,7 +511,7 @@
           <w:ilvl w:val="0"/>
           <w:numId w:val="1"/>
         </w:numPr>
-        <w:spacing w:after="0"/>
+        <w:spacing w:after="0" w:line="240" w:lineRule="auto"/>
         <w:jc w:val="both"/>
         <w:rPr>
           <w:b/>
@@ -483,7 +545,7 @@
           <w:ilvl w:val="0"/>
           <w:numId w:val="1"/>
         </w:numPr>
-        <w:spacing w:after="0"/>
+        <w:spacing w:after="0" w:line="240" w:lineRule="auto"/>
         <w:jc w:val="both"/>
         <w:rPr>
           <w:b/>
@@ -508,7 +570,7 @@
           <w:ilvl w:val="0"/>
           <w:numId w:val="1"/>
         </w:numPr>
-        <w:spacing w:after="0"/>
+        <w:spacing w:after="0" w:line="240" w:lineRule="auto"/>
         <w:jc w:val="both"/>
         <w:rPr>
           <w:b/>
@@ -534,7 +596,7 @@
           <w:ilvl w:val="0"/>
           <w:numId w:val="1"/>
         </w:numPr>
-        <w:spacing w:after="0"/>
+        <w:spacing w:after="0" w:line="240" w:lineRule="auto"/>
         <w:jc w:val="both"/>
         <w:rPr>
           <w:b/>
@@ -578,7 +640,7 @@
           <w:ilvl w:val="0"/>
           <w:numId w:val="1"/>
         </w:numPr>
-        <w:spacing w:after="0"/>
+        <w:spacing w:after="0" w:line="240" w:lineRule="auto"/>
         <w:jc w:val="both"/>
         <w:rPr>
           <w:b/>
@@ -604,7 +666,7 @@
           <w:ilvl w:val="0"/>
           <w:numId w:val="1"/>
         </w:numPr>
-        <w:spacing w:after="0"/>
+        <w:spacing w:after="0" w:line="240" w:lineRule="auto"/>
         <w:jc w:val="both"/>
         <w:rPr>
           <w:b/>
@@ -637,10 +699,14 @@
         <w:t>também é válido em JSX;</w:t>
       </w:r>
     </w:p>
-    <w:p/>
-    <w:p>
-      <w:pPr>
-        <w:spacing w:after="0"/>
+    <w:p>
+      <w:pPr>
+        <w:spacing w:after="0" w:line="240" w:lineRule="auto"/>
+      </w:pPr>
+    </w:p>
+    <w:p>
+      <w:pPr>
+        <w:spacing w:after="0" w:line="240" w:lineRule="auto"/>
         <w:jc w:val="center"/>
         <w:rPr>
           <w:b/>
@@ -650,12 +716,30 @@
         <w:rPr>
           <w:b/>
         </w:rPr>
+        <w:t xml:space="preserve">4 </w:t>
+      </w:r>
+      <w:r>
+        <w:rPr>
+          <w:b/>
+        </w:rPr>
+        <w:t>–</w:t>
+      </w:r>
+      <w:r>
+        <w:rPr>
+          <w:b/>
+        </w:rPr>
+        <w:t xml:space="preserve"> </w:t>
+      </w:r>
+      <w:r>
+        <w:rPr>
+          <w:b/>
+        </w:rPr>
         <w:t>COMPONENTES</w:t>
       </w:r>
     </w:p>
     <w:p>
       <w:pPr>
-        <w:spacing w:after="0"/>
+        <w:spacing w:after="0" w:line="240" w:lineRule="auto"/>
         <w:jc w:val="center"/>
         <w:rPr>
           <w:b/>
@@ -669,7 +753,7 @@
           <w:ilvl w:val="0"/>
           <w:numId w:val="1"/>
         </w:numPr>
-        <w:spacing w:after="0"/>
+        <w:spacing w:after="0" w:line="240" w:lineRule="auto"/>
         <w:jc w:val="both"/>
         <w:rPr>
           <w:b/>
@@ -695,7 +779,7 @@
           <w:ilvl w:val="0"/>
           <w:numId w:val="1"/>
         </w:numPr>
-        <w:spacing w:after="0"/>
+        <w:spacing w:after="0" w:line="240" w:lineRule="auto"/>
         <w:jc w:val="both"/>
         <w:rPr>
           <w:b/>
@@ -738,7 +822,7 @@
           <w:ilvl w:val="0"/>
           <w:numId w:val="1"/>
         </w:numPr>
-        <w:spacing w:after="0"/>
+        <w:spacing w:after="0" w:line="240" w:lineRule="auto"/>
         <w:jc w:val="both"/>
         <w:rPr>
           <w:b/>
@@ -764,7 +848,7 @@
           <w:ilvl w:val="0"/>
           <w:numId w:val="1"/>
         </w:numPr>
-        <w:spacing w:after="0"/>
+        <w:spacing w:after="0" w:line="240" w:lineRule="auto"/>
         <w:jc w:val="both"/>
         <w:rPr>
           <w:b/>
@@ -781,7 +865,7 @@
           <w:ilvl w:val="0"/>
           <w:numId w:val="1"/>
         </w:numPr>
-        <w:spacing w:after="0"/>
+        <w:spacing w:after="0" w:line="240" w:lineRule="auto"/>
         <w:jc w:val="both"/>
         <w:rPr>
           <w:b/>
@@ -821,10 +905,14 @@
         <w:t>;</w:t>
       </w:r>
     </w:p>
-    <w:p/>
-    <w:p>
-      <w:pPr>
-        <w:spacing w:after="0"/>
+    <w:p>
+      <w:pPr>
+        <w:spacing w:after="0" w:line="240" w:lineRule="auto"/>
+      </w:pPr>
+    </w:p>
+    <w:p>
+      <w:pPr>
+        <w:spacing w:after="0" w:line="240" w:lineRule="auto"/>
         <w:jc w:val="center"/>
         <w:rPr>
           <w:b/>
@@ -834,12 +922,30 @@
         <w:rPr>
           <w:b/>
         </w:rPr>
+        <w:t xml:space="preserve">5 </w:t>
+      </w:r>
+      <w:r>
+        <w:rPr>
+          <w:b/>
+        </w:rPr>
+        <w:t>–</w:t>
+      </w:r>
+      <w:r>
+        <w:rPr>
+          <w:b/>
+        </w:rPr>
+        <w:t xml:space="preserve"> </w:t>
+      </w:r>
+      <w:r>
+        <w:rPr>
+          <w:b/>
+        </w:rPr>
         <w:t>PROPS</w:t>
       </w:r>
     </w:p>
     <w:p>
       <w:pPr>
-        <w:spacing w:after="0"/>
+        <w:spacing w:after="0" w:line="240" w:lineRule="auto"/>
         <w:jc w:val="center"/>
         <w:rPr>
           <w:b/>
@@ -853,19 +959,24 @@
           <w:ilvl w:val="0"/>
           <w:numId w:val="1"/>
         </w:numPr>
-        <w:spacing w:after="0"/>
-        <w:jc w:val="both"/>
-        <w:rPr>
-          <w:b/>
-        </w:rPr>
-      </w:pPr>
-      <w:r>
+        <w:spacing w:after="0" w:line="240" w:lineRule="auto"/>
+        <w:jc w:val="both"/>
+        <w:rPr>
+          <w:b/>
+          <w:sz w:val="20"/>
+        </w:rPr>
+      </w:pPr>
+      <w:r>
+        <w:rPr>
+          <w:sz w:val="20"/>
+        </w:rPr>
         <w:t xml:space="preserve">As </w:t>
       </w:r>
       <w:proofErr w:type="spellStart"/>
       <w:r>
         <w:rPr>
           <w:b/>
+          <w:sz w:val="20"/>
         </w:rPr>
         <w:t>props</w:t>
       </w:r>
@@ -873,10 +984,14 @@
       <w:r>
         <w:rPr>
           <w:b/>
+          <w:sz w:val="20"/>
         </w:rPr>
         <w:t xml:space="preserve"> </w:t>
       </w:r>
       <w:r>
+        <w:rPr>
+          <w:sz w:val="20"/>
+        </w:rPr>
         <w:t>são valores passados para componentes;</w:t>
       </w:r>
     </w:p>
@@ -887,46 +1002,58 @@
           <w:ilvl w:val="0"/>
           <w:numId w:val="1"/>
         </w:numPr>
-        <w:spacing w:after="0"/>
-        <w:jc w:val="both"/>
-        <w:rPr>
-          <w:b/>
-        </w:rPr>
-      </w:pPr>
-      <w:r>
+        <w:spacing w:after="0" w:line="240" w:lineRule="auto"/>
+        <w:jc w:val="both"/>
+        <w:rPr>
+          <w:b/>
+          <w:sz w:val="20"/>
+        </w:rPr>
+      </w:pPr>
+      <w:r>
+        <w:rPr>
+          <w:sz w:val="20"/>
+        </w:rPr>
         <w:t xml:space="preserve">Podemos deixá-los </w:t>
       </w:r>
       <w:r>
         <w:rPr>
           <w:b/>
+          <w:sz w:val="20"/>
         </w:rPr>
         <w:t>di</w:t>
       </w:r>
       <w:r>
         <w:rPr>
           <w:b/>
+          <w:sz w:val="20"/>
         </w:rPr>
         <w:t>n</w:t>
       </w:r>
       <w:r>
         <w:rPr>
           <w:b/>
+          <w:sz w:val="20"/>
         </w:rPr>
         <w:t>â</w:t>
       </w:r>
       <w:r>
         <w:rPr>
           <w:b/>
+          <w:sz w:val="20"/>
         </w:rPr>
         <w:t>m</w:t>
       </w:r>
       <w:r>
         <w:rPr>
           <w:b/>
+          <w:sz w:val="20"/>
         </w:rPr>
         <w:t>icos</w:t>
       </w:r>
       <w:r>
+        <w:rPr>
+          <w:sz w:val="20"/>
+        </w:rPr>
         <w:t>;</w:t>
       </w:r>
     </w:p>
@@ -937,54 +1064,92 @@
           <w:ilvl w:val="0"/>
           <w:numId w:val="1"/>
         </w:numPr>
-        <w:spacing w:after="0"/>
-        <w:jc w:val="both"/>
-        <w:rPr>
-          <w:b/>
-        </w:rPr>
-      </w:pPr>
-      <w:r>
+        <w:spacing w:after="0" w:line="240" w:lineRule="auto"/>
+        <w:jc w:val="both"/>
+        <w:rPr>
+          <w:b/>
+          <w:sz w:val="20"/>
+        </w:rPr>
+      </w:pPr>
+      <w:r>
+        <w:rPr>
+          <w:sz w:val="20"/>
+        </w:rPr>
         <w:t>Ou seja,</w:t>
       </w:r>
       <w:r>
+        <w:rPr>
+          <w:sz w:val="20"/>
+        </w:rPr>
         <w:t xml:space="preserve"> </w:t>
       </w:r>
       <w:r>
         <w:rPr>
           <w:b/>
+          <w:sz w:val="20"/>
         </w:rPr>
         <w:t xml:space="preserve">mudando a execução </w:t>
       </w:r>
       <w:r>
+        <w:rPr>
+          <w:sz w:val="20"/>
+        </w:rPr>
         <w:t xml:space="preserve">por </w:t>
       </w:r>
       <w:r>
+        <w:rPr>
+          <w:sz w:val="20"/>
+        </w:rPr>
         <w:t>c</w:t>
       </w:r>
       <w:r>
+        <w:rPr>
+          <w:sz w:val="20"/>
+        </w:rPr>
         <w:t>ausa d</w:t>
       </w:r>
       <w:r>
+        <w:rPr>
+          <w:sz w:val="20"/>
+        </w:rPr>
         <w:t>o</w:t>
       </w:r>
       <w:r>
+        <w:rPr>
+          <w:sz w:val="20"/>
+        </w:rPr>
         <w:t xml:space="preserve"> valor da </w:t>
       </w:r>
       <w:proofErr w:type="spellStart"/>
       <w:r>
+        <w:rPr>
+          <w:sz w:val="20"/>
+        </w:rPr>
         <w:t>p</w:t>
       </w:r>
       <w:r>
+        <w:rPr>
+          <w:sz w:val="20"/>
+        </w:rPr>
         <w:t>r</w:t>
       </w:r>
       <w:r>
+        <w:rPr>
+          <w:sz w:val="20"/>
+        </w:rPr>
         <w:t>o</w:t>
       </w:r>
       <w:r>
+        <w:rPr>
+          <w:sz w:val="20"/>
+        </w:rPr>
         <w:t>p</w:t>
       </w:r>
       <w:proofErr w:type="spellEnd"/>
       <w:r>
+        <w:rPr>
+          <w:sz w:val="20"/>
+        </w:rPr>
         <w:t>;</w:t>
       </w:r>
     </w:p>
@@ -995,22 +1160,29 @@
           <w:ilvl w:val="0"/>
           <w:numId w:val="1"/>
         </w:numPr>
-        <w:spacing w:after="0"/>
-        <w:jc w:val="both"/>
-      </w:pPr>
-      <w:r>
-        <w:t xml:space="preserve">O valor </w:t>
-      </w:r>
-      <w:r>
-        <w:t xml:space="preserve">é </w:t>
-      </w:r>
-      <w:r>
-        <w:rPr>
-          <w:b/>
+        <w:spacing w:after="0" w:line="240" w:lineRule="auto"/>
+        <w:jc w:val="both"/>
+        <w:rPr>
+          <w:sz w:val="20"/>
+        </w:rPr>
+      </w:pPr>
+      <w:r>
+        <w:rPr>
+          <w:sz w:val="20"/>
+        </w:rPr>
+        <w:t xml:space="preserve">O valor é </w:t>
+      </w:r>
+      <w:r>
+        <w:rPr>
+          <w:b/>
+          <w:sz w:val="20"/>
         </w:rPr>
         <w:t>passado como um atributo</w:t>
       </w:r>
       <w:r>
+        <w:rPr>
+          <w:sz w:val="20"/>
+        </w:rPr>
         <w:t xml:space="preserve"> na chamada do componente;</w:t>
       </w:r>
     </w:p>
@@ -1021,42 +1193,68 @@
           <w:ilvl w:val="0"/>
           <w:numId w:val="1"/>
         </w:numPr>
-        <w:spacing w:after="0"/>
-        <w:jc w:val="both"/>
-        <w:rPr>
-          <w:b/>
-        </w:rPr>
-      </w:pPr>
-      <w:r>
+        <w:spacing w:after="0" w:line="240" w:lineRule="auto"/>
+        <w:jc w:val="both"/>
+        <w:rPr>
+          <w:b/>
+          <w:sz w:val="20"/>
+        </w:rPr>
+      </w:pPr>
+      <w:r>
+        <w:rPr>
+          <w:sz w:val="20"/>
+        </w:rPr>
         <w:t xml:space="preserve">E </w:t>
       </w:r>
       <w:r>
+        <w:rPr>
+          <w:sz w:val="20"/>
+        </w:rPr>
         <w:t>precis</w:t>
       </w:r>
       <w:r>
+        <w:rPr>
+          <w:sz w:val="20"/>
+        </w:rPr>
         <w:t>a</w:t>
       </w:r>
       <w:r>
+        <w:rPr>
+          <w:sz w:val="20"/>
+        </w:rPr>
         <w:t xml:space="preserve"> ser </w:t>
       </w:r>
       <w:r>
         <w:rPr>
           <w:b/>
+          <w:sz w:val="20"/>
         </w:rPr>
         <w:t xml:space="preserve">resgatado dentro de uma propriedade / argumento </w:t>
       </w:r>
       <w:r>
+        <w:rPr>
+          <w:sz w:val="20"/>
+        </w:rPr>
         <w:t xml:space="preserve">chamada de </w:t>
       </w:r>
       <w:proofErr w:type="spellStart"/>
       <w:r>
+        <w:rPr>
+          <w:sz w:val="20"/>
+        </w:rPr>
         <w:t>props</w:t>
       </w:r>
       <w:proofErr w:type="spellEnd"/>
       <w:r>
+        <w:rPr>
+          <w:sz w:val="20"/>
+        </w:rPr>
         <w:t xml:space="preserve"> na função de definição do componente</w:t>
       </w:r>
       <w:r>
+        <w:rPr>
+          <w:sz w:val="20"/>
+        </w:rPr>
         <w:t>;</w:t>
       </w:r>
     </w:p>
@@ -1067,44 +1265,504 @@
           <w:ilvl w:val="0"/>
           <w:numId w:val="1"/>
         </w:numPr>
-        <w:spacing w:after="0"/>
-        <w:jc w:val="both"/>
-      </w:pPr>
-      <w:r>
+        <w:spacing w:after="0" w:line="240" w:lineRule="auto"/>
+        <w:jc w:val="both"/>
+        <w:rPr>
+          <w:sz w:val="20"/>
+        </w:rPr>
+      </w:pPr>
+      <w:r>
+        <w:rPr>
+          <w:sz w:val="20"/>
+        </w:rPr>
         <w:t xml:space="preserve">As </w:t>
       </w:r>
       <w:proofErr w:type="spellStart"/>
       <w:r>
+        <w:rPr>
+          <w:sz w:val="20"/>
+        </w:rPr>
         <w:t>props</w:t>
       </w:r>
       <w:proofErr w:type="spellEnd"/>
       <w:r>
+        <w:rPr>
+          <w:sz w:val="20"/>
+        </w:rPr>
         <w:t xml:space="preserve"> são so</w:t>
       </w:r>
       <w:r>
+        <w:rPr>
+          <w:sz w:val="20"/>
+        </w:rPr>
         <w:t xml:space="preserve">mente </w:t>
       </w:r>
       <w:r>
+        <w:rPr>
+          <w:sz w:val="20"/>
+        </w:rPr>
         <w:t>d</w:t>
       </w:r>
       <w:r>
+        <w:rPr>
+          <w:sz w:val="20"/>
+        </w:rPr>
         <w:t>e</w:t>
       </w:r>
       <w:r>
+        <w:rPr>
+          <w:sz w:val="20"/>
+        </w:rPr>
         <w:t xml:space="preserve"> leitura</w:t>
       </w:r>
       <w:r>
+        <w:rPr>
+          <w:sz w:val="20"/>
+        </w:rPr>
         <w:t>;</w:t>
       </w:r>
     </w:p>
     <w:p>
-      <w:r>
+      <w:pPr>
+        <w:spacing w:after="0" w:line="240" w:lineRule="auto"/>
+      </w:pPr>
+    </w:p>
+    <w:p>
+      <w:pPr>
+        <w:spacing w:after="0" w:line="240" w:lineRule="auto"/>
+        <w:jc w:val="center"/>
+        <w:rPr>
+          <w:b/>
+        </w:rPr>
+      </w:pPr>
+      <w:r>
+        <w:rPr>
+          <w:b/>
+        </w:rPr>
+        <w:t xml:space="preserve">6 </w:t>
+      </w:r>
+      <w:r>
+        <w:rPr>
+          <w:b/>
+        </w:rPr>
+        <w:t xml:space="preserve">– </w:t>
+      </w:r>
+      <w:r>
+        <w:rPr>
+          <w:b/>
+        </w:rPr>
+        <w:t>ADICIONANDO CSS</w:t>
+      </w:r>
+    </w:p>
+    <w:p>
+      <w:pPr>
+        <w:spacing w:after="0" w:line="240" w:lineRule="auto"/>
+        <w:jc w:val="center"/>
+        <w:rPr>
+          <w:b/>
+        </w:rPr>
+      </w:pPr>
+    </w:p>
+    <w:p>
+      <w:pPr>
+        <w:pStyle w:val="PargrafodaLista"/>
+        <w:numPr>
+          <w:ilvl w:val="0"/>
+          <w:numId w:val="1"/>
+        </w:numPr>
+        <w:spacing w:after="0" w:line="240" w:lineRule="auto"/>
+        <w:jc w:val="both"/>
+        <w:rPr>
+          <w:b/>
+        </w:rPr>
+      </w:pPr>
+      <w:r>
+        <w:t>O</w:t>
+      </w:r>
+      <w:r>
+        <w:t xml:space="preserve"> </w:t>
+      </w:r>
+      <w:r>
+        <w:rPr>
+          <w:b/>
+        </w:rPr>
+        <w:t xml:space="preserve">CSS </w:t>
+      </w:r>
+      <w:r>
+        <w:t>pode se</w:t>
+      </w:r>
+      <w:r>
+        <w:t xml:space="preserve">r </w:t>
+      </w:r>
+      <w:r>
+        <w:rPr>
+          <w:b/>
+        </w:rPr>
+        <w:t xml:space="preserve">adicionado de forma global </w:t>
+      </w:r>
+      <w:r>
+        <w:t>na</w:t>
+      </w:r>
+      <w:r>
+        <w:t xml:space="preserve"> </w:t>
+      </w:r>
+      <w:r>
+        <w:t>aplicação, por meio do arquivo index.css por exemplo</w:t>
+      </w:r>
+      <w:r>
+        <w:t>;</w:t>
+      </w:r>
+    </w:p>
+    <w:p>
+      <w:pPr>
+        <w:pStyle w:val="PargrafodaLista"/>
+        <w:numPr>
+          <w:ilvl w:val="0"/>
+          <w:numId w:val="1"/>
+        </w:numPr>
+        <w:spacing w:after="0" w:line="240" w:lineRule="auto"/>
+        <w:jc w:val="both"/>
+        <w:rPr>
+          <w:b/>
+        </w:rPr>
+      </w:pPr>
+      <w:r>
+        <w:t>Po</w:t>
+      </w:r>
+      <w:r>
+        <w:t>ré</w:t>
+      </w:r>
+      <w:r>
+        <w:t>m</w:t>
+      </w:r>
+      <w:r>
+        <w:t xml:space="preserve"> </w:t>
+      </w:r>
+      <w:r>
+        <w:t>é p</w:t>
+      </w:r>
+      <w:r>
+        <w:t>os</w:t>
+      </w:r>
+      <w:r>
+        <w:t xml:space="preserve">sível </w:t>
+      </w:r>
+      <w:r>
+        <w:rPr>
+          <w:b/>
+        </w:rPr>
+        <w:t xml:space="preserve">estilizar a nível de </w:t>
+      </w:r>
+      <w:r>
+        <w:rPr>
+          <w:b/>
+        </w:rPr>
+        <w:t>co</w:t>
+      </w:r>
+      <w:r>
+        <w:rPr>
+          <w:b/>
+        </w:rPr>
+        <w:t>mponente</w:t>
+      </w:r>
+      <w:r>
+        <w:rPr>
+          <w:b/>
+        </w:rPr>
+        <w:t>s</w:t>
+      </w:r>
+      <w:r>
+        <w:t>;</w:t>
+      </w:r>
+    </w:p>
+    <w:p>
+      <w:pPr>
+        <w:pStyle w:val="PargrafodaLista"/>
+        <w:numPr>
+          <w:ilvl w:val="0"/>
+          <w:numId w:val="1"/>
+        </w:numPr>
+        <w:spacing w:after="0" w:line="240" w:lineRule="auto"/>
+        <w:jc w:val="both"/>
+        <w:rPr>
+          <w:b/>
+        </w:rPr>
+      </w:pPr>
+      <w:r>
+        <w:t xml:space="preserve">Utilizamos o </w:t>
+      </w:r>
+      <w:r>
+        <w:rPr>
+          <w:b/>
+        </w:rPr>
+        <w:t>CSS mo</w:t>
+      </w:r>
+      <w:r>
+        <w:rPr>
+          <w:b/>
+        </w:rPr>
+        <w:t>d</w:t>
+      </w:r>
+      <w:r>
+        <w:rPr>
+          <w:b/>
+        </w:rPr>
+        <w:t>ules</w:t>
+      </w:r>
+      <w:r>
+        <w:rPr>
+          <w:b/>
+        </w:rPr>
+        <w:t xml:space="preserve"> </w:t>
+      </w:r>
+      <w:r>
+        <w:t>par</w:t>
+      </w:r>
+      <w:r>
+        <w:t>a</w:t>
+      </w:r>
+      <w:r>
+        <w:t xml:space="preserve"> i</w:t>
+      </w:r>
+      <w:r>
+        <w:t>s</w:t>
+      </w:r>
+      <w:r>
+        <w:t>s</w:t>
+      </w:r>
+      <w:r>
+        <w:t>o;</w:t>
+      </w:r>
+    </w:p>
+    <w:p>
+      <w:pPr>
+        <w:pStyle w:val="PargrafodaLista"/>
+        <w:numPr>
+          <w:ilvl w:val="0"/>
+          <w:numId w:val="1"/>
+        </w:numPr>
+        <w:spacing w:after="0" w:line="240" w:lineRule="auto"/>
+        <w:jc w:val="both"/>
+      </w:pPr>
+      <w:r>
+        <w:t xml:space="preserve">Basta criar um </w:t>
+      </w:r>
+      <w:r>
+        <w:t>ar</w:t>
+      </w:r>
+      <w:r>
+        <w:t xml:space="preserve">quivo como: </w:t>
+      </w:r>
+      <w:r>
+        <w:rPr>
+          <w:b/>
+        </w:rPr>
+        <w:t>Componente.module.css</w:t>
+      </w:r>
+      <w:r>
+        <w:t>;</w:t>
+      </w:r>
+    </w:p>
+    <w:p>
+      <w:pPr>
+        <w:pStyle w:val="PargrafodaLista"/>
+        <w:numPr>
+          <w:ilvl w:val="0"/>
+          <w:numId w:val="1"/>
+        </w:numPr>
+        <w:spacing w:after="0" w:line="240" w:lineRule="auto"/>
+        <w:jc w:val="both"/>
+        <w:rPr>
+          <w:b/>
+        </w:rPr>
+      </w:pPr>
+      <w:r>
+        <w:t>E chamar esse CSS no componente</w:t>
+      </w:r>
+      <w:r>
+        <w:t>;</w:t>
+      </w:r>
+    </w:p>
+    <w:p>
+      <w:pPr>
+        <w:spacing w:after="0" w:line="240" w:lineRule="auto"/>
+        <w:jc w:val="both"/>
+        <w:rPr>
+          <w:b/>
+        </w:rPr>
+      </w:pPr>
+    </w:p>
+    <w:p>
+      <w:pPr>
+        <w:spacing w:after="0" w:line="240" w:lineRule="auto"/>
+        <w:jc w:val="center"/>
+        <w:rPr>
+          <w:b/>
+        </w:rPr>
+      </w:pPr>
+      <w:r>
+        <w:rPr>
+          <w:b/>
+        </w:rPr>
+        <w:t xml:space="preserve">7 </w:t>
+      </w:r>
+      <w:r>
+        <w:rPr>
+          <w:b/>
+        </w:rPr>
+        <w:t>–</w:t>
+      </w:r>
+      <w:r>
+        <w:rPr>
+          <w:b/>
+        </w:rPr>
+        <w:t xml:space="preserve"> </w:t>
+      </w:r>
+      <w:r>
+        <w:rPr>
+          <w:b/>
+        </w:rPr>
+        <w:t>FRAGMENTOS</w:t>
+      </w:r>
+    </w:p>
+    <w:p>
+      <w:pPr>
+        <w:spacing w:after="0" w:line="240" w:lineRule="auto"/>
+        <w:jc w:val="center"/>
+        <w:rPr>
+          <w:b/>
+        </w:rPr>
+      </w:pPr>
+    </w:p>
+    <w:p>
+      <w:pPr>
+        <w:pStyle w:val="PargrafodaLista"/>
+        <w:numPr>
+          <w:ilvl w:val="0"/>
+          <w:numId w:val="1"/>
+        </w:numPr>
+        <w:spacing w:after="0" w:line="240" w:lineRule="auto"/>
+        <w:jc w:val="both"/>
+      </w:pPr>
+      <w:r>
+        <w:t xml:space="preserve">Os </w:t>
+      </w:r>
+      <w:proofErr w:type="spellStart"/>
+      <w:r>
+        <w:rPr>
+          <w:b/>
+        </w:rPr>
+        <w:t>React</w:t>
+      </w:r>
+      <w:proofErr w:type="spellEnd"/>
+      <w:r>
+        <w:rPr>
+          <w:b/>
+        </w:rPr>
+        <w:t xml:space="preserve"> </w:t>
+      </w:r>
+      <w:proofErr w:type="spellStart"/>
+      <w:r>
+        <w:rPr>
+          <w:b/>
+        </w:rPr>
+        <w:t>Fragments</w:t>
+      </w:r>
+      <w:proofErr w:type="spellEnd"/>
+      <w:r>
+        <w:t xml:space="preserve"> permitem a criação de um componente sem elemento pai</w:t>
+      </w:r>
+    </w:p>
+    <w:p>
+      <w:pPr>
+        <w:pStyle w:val="PargrafodaLista"/>
+        <w:numPr>
+          <w:ilvl w:val="0"/>
+          <w:numId w:val="1"/>
+        </w:numPr>
+        <w:spacing w:after="0" w:line="240" w:lineRule="auto"/>
+        <w:jc w:val="both"/>
+      </w:pPr>
+      <w:r>
+        <w:t xml:space="preserve">O propósito é </w:t>
+      </w:r>
+      <w:r>
+        <w:rPr>
+          <w:b/>
+        </w:rPr>
+        <w:t>descomplicar os nós do DOM</w:t>
+      </w:r>
+    </w:p>
+    <w:p>
+      <w:pPr>
+        <w:pStyle w:val="PargrafodaLista"/>
+        <w:numPr>
+          <w:ilvl w:val="0"/>
+          <w:numId w:val="1"/>
+        </w:numPr>
+        <w:spacing w:after="0" w:line="240" w:lineRule="auto"/>
+        <w:jc w:val="both"/>
+      </w:pPr>
+      <w:r>
+        <w:t>A</w:t>
+      </w:r>
+      <w:r>
+        <w:t xml:space="preserve"> sintaxe é </w:t>
+      </w:r>
+      <w:r>
+        <w:rPr>
+          <w:b/>
+        </w:rPr>
+        <w:t xml:space="preserve">&lt;&gt; </w:t>
+      </w:r>
+      <w:r>
+        <w:t xml:space="preserve">e </w:t>
+      </w:r>
+      <w:r>
+        <w:rPr>
+          <w:b/>
+        </w:rPr>
+        <w:t>&lt;/&gt;</w:t>
+      </w:r>
+      <w:r>
+        <w:t xml:space="preserve">, não há um nome para a </w:t>
+      </w:r>
+      <w:proofErr w:type="spellStart"/>
+      <w:r>
+        <w:t>tag</w:t>
+      </w:r>
+      <w:proofErr w:type="spellEnd"/>
+    </w:p>
+    <w:p>
+      <w:pPr>
+        <w:pStyle w:val="PargrafodaLista"/>
+        <w:numPr>
+          <w:ilvl w:val="0"/>
+          <w:numId w:val="1"/>
+        </w:numPr>
+        <w:spacing w:after="0" w:line="240" w:lineRule="auto"/>
+        <w:jc w:val="both"/>
+      </w:pPr>
+      <w:r>
+        <w:t>Criamos no próprio JSX.</w:t>
+      </w:r>
+    </w:p>
+    <w:p>
+      <w:pPr>
+        <w:rPr>
+          <w:b/>
+        </w:rPr>
+      </w:pPr>
+      <w:r>
+        <w:rPr>
+          <w:b/>
+        </w:rPr>
         <w:br w:type="page"/>
       </w:r>
     </w:p>
     <w:p>
       <w:pPr>
-        <w:spacing w:after="0"/>
+        <w:spacing w:after="0" w:line="240" w:lineRule="auto"/>
         <w:jc w:val="center"/>
         <w:rPr>
           <w:b/>
@@ -1115,12 +1773,30 @@
           <w:b/>
         </w:rPr>
         <w:lastRenderedPageBreak/>
-        <w:t>ADICIONANDO CSS</w:t>
-      </w:r>
-    </w:p>
-    <w:p>
-      <w:pPr>
-        <w:spacing w:after="0"/>
+        <w:t xml:space="preserve">8 </w:t>
+      </w:r>
+      <w:r>
+        <w:rPr>
+          <w:b/>
+        </w:rPr>
+        <w:t>–</w:t>
+      </w:r>
+      <w:r>
+        <w:rPr>
+          <w:b/>
+        </w:rPr>
+        <w:t xml:space="preserve"> </w:t>
+      </w:r>
+      <w:r>
+        <w:rPr>
+          <w:b/>
+        </w:rPr>
+        <w:t>AVANÇANDO EM PROPS</w:t>
+      </w:r>
+    </w:p>
+    <w:p>
+      <w:pPr>
+        <w:spacing w:after="0" w:line="240" w:lineRule="auto"/>
         <w:jc w:val="center"/>
         <w:rPr>
           <w:b/>
@@ -1134,144 +1810,1063 @@
           <w:ilvl w:val="0"/>
           <w:numId w:val="1"/>
         </w:numPr>
-        <w:spacing w:after="0"/>
-        <w:jc w:val="both"/>
-        <w:rPr>
-          <w:b/>
-        </w:rPr>
-      </w:pPr>
-      <w:r>
-        <w:t>O</w:t>
-      </w:r>
-      <w:r>
+        <w:spacing w:after="0" w:line="240" w:lineRule="auto"/>
+        <w:jc w:val="both"/>
+      </w:pPr>
+      <w:r>
+        <w:t xml:space="preserve">Podendo </w:t>
+      </w:r>
+      <w:r>
+        <w:rPr>
+          <w:b/>
+        </w:rPr>
+        <w:t xml:space="preserve">definir tipos para as </w:t>
+      </w:r>
+      <w:proofErr w:type="spellStart"/>
+      <w:r>
+        <w:rPr>
+          <w:b/>
+        </w:rPr>
+        <w:t>props</w:t>
+      </w:r>
+      <w:proofErr w:type="spellEnd"/>
+      <w:r>
+        <w:t>, realizando uma espécie de validação</w:t>
+      </w:r>
+    </w:p>
+    <w:p>
+      <w:pPr>
+        <w:pStyle w:val="PargrafodaLista"/>
+        <w:numPr>
+          <w:ilvl w:val="0"/>
+          <w:numId w:val="1"/>
+        </w:numPr>
+        <w:spacing w:after="0" w:line="240" w:lineRule="auto"/>
+        <w:jc w:val="both"/>
+      </w:pPr>
+      <w:r>
+        <w:t xml:space="preserve">Definimos em um objeto chamado </w:t>
+      </w:r>
+      <w:proofErr w:type="spellStart"/>
+      <w:r>
+        <w:t>propTypes</w:t>
+      </w:r>
+      <w:proofErr w:type="spellEnd"/>
+      <w:r>
+        <w:t xml:space="preserve"> no próprio componente </w:t>
+      </w:r>
+    </w:p>
+    <w:p>
+      <w:pPr>
+        <w:pStyle w:val="PargrafodaLista"/>
+        <w:numPr>
+          <w:ilvl w:val="0"/>
+          <w:numId w:val="1"/>
+        </w:numPr>
+        <w:spacing w:after="0" w:line="240" w:lineRule="auto"/>
+        <w:jc w:val="both"/>
+      </w:pPr>
+      <w:r>
+        <w:t xml:space="preserve">E ainda há a possibilidade de </w:t>
+      </w:r>
+      <w:r>
+        <w:rPr>
+          <w:b/>
+        </w:rPr>
+        <w:t xml:space="preserve">definir um </w:t>
+      </w:r>
+      <w:proofErr w:type="spellStart"/>
+      <w:r>
+        <w:rPr>
+          <w:b/>
+        </w:rPr>
+        <w:t>um</w:t>
+      </w:r>
+      <w:proofErr w:type="spellEnd"/>
+      <w:r>
+        <w:rPr>
+          <w:b/>
+        </w:rPr>
+        <w:t xml:space="preserve"> valor padrão</w:t>
+      </w:r>
+    </w:p>
+    <w:p>
+      <w:pPr>
+        <w:pStyle w:val="PargrafodaLista"/>
+        <w:numPr>
+          <w:ilvl w:val="0"/>
+          <w:numId w:val="1"/>
+        </w:numPr>
+        <w:spacing w:after="0" w:line="240" w:lineRule="auto"/>
+        <w:jc w:val="both"/>
+      </w:pPr>
+      <w:r>
+        <w:t xml:space="preserve">Neste caso utilizamos o objeto </w:t>
+      </w:r>
+      <w:proofErr w:type="spellStart"/>
+      <w:r>
+        <w:rPr>
+          <w:b/>
+        </w:rPr>
+        <w:t>defaultProps</w:t>
+      </w:r>
+      <w:proofErr w:type="spellEnd"/>
+    </w:p>
+    <w:p>
+      <w:pPr>
+        <w:spacing w:after="0" w:line="240" w:lineRule="auto"/>
+        <w:jc w:val="both"/>
+      </w:pPr>
+    </w:p>
+    <w:p>
+      <w:pPr>
+        <w:spacing w:after="0" w:line="240" w:lineRule="auto"/>
+        <w:jc w:val="center"/>
+        <w:rPr>
+          <w:b/>
+        </w:rPr>
+      </w:pPr>
+      <w:r>
+        <w:rPr>
+          <w:b/>
+        </w:rPr>
+        <w:t xml:space="preserve">9 – </w:t>
+      </w:r>
+      <w:r>
+        <w:rPr>
+          <w:b/>
+        </w:rPr>
+        <w:t>EVENTOS</w:t>
+      </w:r>
+    </w:p>
+    <w:p>
+      <w:pPr>
+        <w:spacing w:after="0" w:line="240" w:lineRule="auto"/>
+        <w:jc w:val="center"/>
+        <w:rPr>
+          <w:b/>
+        </w:rPr>
+      </w:pPr>
+    </w:p>
+    <w:p>
+      <w:pPr>
+        <w:pStyle w:val="PargrafodaLista"/>
+        <w:numPr>
+          <w:ilvl w:val="0"/>
+          <w:numId w:val="1"/>
+        </w:numPr>
+        <w:spacing w:after="0" w:line="240" w:lineRule="auto"/>
+        <w:jc w:val="both"/>
+      </w:pPr>
+      <w:r>
+        <w:t xml:space="preserve">Os </w:t>
+      </w:r>
+      <w:r>
+        <w:rPr>
+          <w:b/>
+        </w:rPr>
+        <w:t xml:space="preserve">eventos de </w:t>
+      </w:r>
+      <w:proofErr w:type="spellStart"/>
+      <w:r>
+        <w:rPr>
+          <w:b/>
+        </w:rPr>
+        <w:t>React</w:t>
+      </w:r>
+      <w:proofErr w:type="spellEnd"/>
+      <w:r>
+        <w:t xml:space="preserve"> são os mesmos do DOM</w:t>
+      </w:r>
+    </w:p>
+    <w:p>
+      <w:pPr>
+        <w:pStyle w:val="PargrafodaLista"/>
+        <w:numPr>
+          <w:ilvl w:val="0"/>
+          <w:numId w:val="1"/>
+        </w:numPr>
+        <w:spacing w:after="0" w:line="240" w:lineRule="auto"/>
+        <w:jc w:val="both"/>
+      </w:pPr>
+      <w:r>
+        <w:t>Ou seja, temos eventos para responder a um clique</w:t>
+      </w:r>
+    </w:p>
+    <w:p>
+      <w:pPr>
+        <w:pStyle w:val="PargrafodaLista"/>
+        <w:numPr>
+          <w:ilvl w:val="0"/>
+          <w:numId w:val="1"/>
+        </w:numPr>
+        <w:spacing w:after="0" w:line="240" w:lineRule="auto"/>
+        <w:jc w:val="both"/>
+      </w:pPr>
+      <w:r>
+        <w:rPr>
+          <w:b/>
+        </w:rPr>
+        <w:t xml:space="preserve">O evento é atrelado a uma </w:t>
+      </w:r>
+      <w:proofErr w:type="spellStart"/>
+      <w:r>
+        <w:rPr>
+          <w:b/>
+        </w:rPr>
+        <w:t>tag</w:t>
+      </w:r>
+      <w:proofErr w:type="spellEnd"/>
+      <w:r>
+        <w:rPr>
+          <w:b/>
+        </w:rPr>
         <w:t xml:space="preserve"> </w:t>
       </w:r>
       <w:r>
-        <w:rPr>
-          <w:b/>
-        </w:rPr>
-        <w:t xml:space="preserve">CSS </w:t>
-      </w:r>
-      <w:r>
-        <w:t>pode se</w:t>
-      </w:r>
-      <w:r>
-        <w:t xml:space="preserve">r </w:t>
-      </w:r>
-      <w:r>
-        <w:rPr>
-          <w:b/>
-        </w:rPr>
-        <w:t xml:space="preserve">adicionado de forma global </w:t>
-      </w:r>
-      <w:r>
-        <w:t>na</w:t>
-      </w:r>
-      <w:r>
+        <w:t xml:space="preserve">que irá executá-lo </w:t>
+      </w:r>
+    </w:p>
+    <w:p>
+      <w:pPr>
+        <w:pStyle w:val="PargrafodaLista"/>
+        <w:numPr>
+          <w:ilvl w:val="0"/>
+          <w:numId w:val="1"/>
+        </w:numPr>
+        <w:spacing w:after="0" w:line="240" w:lineRule="auto"/>
+        <w:jc w:val="both"/>
+      </w:pPr>
+      <w:r>
+        <w:t xml:space="preserve">Geralmente um </w:t>
+      </w:r>
+      <w:r>
+        <w:rPr>
+          <w:b/>
+        </w:rPr>
+        <w:t xml:space="preserve">método </w:t>
+      </w:r>
+      <w:r>
+        <w:t>é atribuído ao evento</w:t>
+      </w:r>
+    </w:p>
+    <w:p>
+      <w:pPr>
+        <w:pStyle w:val="PargrafodaLista"/>
+        <w:numPr>
+          <w:ilvl w:val="0"/>
+          <w:numId w:val="1"/>
+        </w:numPr>
+        <w:spacing w:after="0" w:line="240" w:lineRule="auto"/>
+        <w:jc w:val="both"/>
+      </w:pPr>
+      <w:r>
+        <w:t>Este método deve ser criado no componente</w:t>
+      </w:r>
+    </w:p>
+    <w:p>
+      <w:pPr>
+        <w:spacing w:after="0" w:line="240" w:lineRule="auto"/>
+        <w:jc w:val="both"/>
+      </w:pPr>
+    </w:p>
+    <w:p>
+      <w:pPr>
+        <w:spacing w:after="0" w:line="240" w:lineRule="auto"/>
+        <w:jc w:val="center"/>
+        <w:rPr>
+          <w:b/>
+        </w:rPr>
+      </w:pPr>
+      <w:r>
+        <w:rPr>
+          <w:b/>
+        </w:rPr>
+        <w:t xml:space="preserve">10 </w:t>
+      </w:r>
+      <w:r>
+        <w:rPr>
+          <w:b/>
+        </w:rPr>
+        <w:t>–</w:t>
+      </w:r>
+      <w:r>
+        <w:rPr>
+          <w:b/>
+        </w:rPr>
         <w:t xml:space="preserve"> </w:t>
       </w:r>
       <w:r>
-        <w:t>aplicação, por meio do arquivo index.css por exemplo</w:t>
-      </w:r>
-      <w:r>
-        <w:t>;</w:t>
-      </w:r>
-    </w:p>
-    <w:p>
-      <w:pPr>
-        <w:pStyle w:val="PargrafodaLista"/>
-        <w:numPr>
-          <w:ilvl w:val="0"/>
-          <w:numId w:val="1"/>
-        </w:numPr>
-        <w:spacing w:after="0"/>
-        <w:jc w:val="both"/>
-        <w:rPr>
-          <w:b/>
-        </w:rPr>
-      </w:pPr>
-      <w:r>
-        <w:t>Po</w:t>
-      </w:r>
-      <w:r>
-        <w:t>ré</w:t>
+        <w:rPr>
+          <w:b/>
+        </w:rPr>
+        <w:t>USESTATE</w:t>
+      </w:r>
+    </w:p>
+    <w:p>
+      <w:pPr>
+        <w:spacing w:after="0" w:line="240" w:lineRule="auto"/>
+        <w:jc w:val="center"/>
+        <w:rPr>
+          <w:b/>
+        </w:rPr>
+      </w:pPr>
+    </w:p>
+    <w:p>
+      <w:pPr>
+        <w:pStyle w:val="PargrafodaLista"/>
+        <w:numPr>
+          <w:ilvl w:val="0"/>
+          <w:numId w:val="1"/>
+        </w:numPr>
+        <w:spacing w:after="0" w:line="240" w:lineRule="auto"/>
+        <w:jc w:val="both"/>
+      </w:pPr>
+      <w:r>
+        <w:t xml:space="preserve">O </w:t>
+      </w:r>
+      <w:proofErr w:type="spellStart"/>
+      <w:r>
+        <w:rPr>
+          <w:b/>
+        </w:rPr>
+        <w:t>useState</w:t>
+      </w:r>
+      <w:proofErr w:type="spellEnd"/>
+      <w:r>
+        <w:rPr>
+          <w:b/>
+        </w:rPr>
+        <w:t xml:space="preserve"> </w:t>
+      </w:r>
+      <w:r>
+        <w:t xml:space="preserve">é um </w:t>
+      </w:r>
+      <w:proofErr w:type="spellStart"/>
+      <w:r>
+        <w:t>hook</w:t>
+      </w:r>
+      <w:proofErr w:type="spellEnd"/>
+      <w:r>
+        <w:t xml:space="preserve"> do </w:t>
+      </w:r>
+      <w:proofErr w:type="spellStart"/>
+      <w:r>
+        <w:t>React</w:t>
+      </w:r>
+      <w:proofErr w:type="spellEnd"/>
+    </w:p>
+    <w:p>
+      <w:pPr>
+        <w:pStyle w:val="PargrafodaLista"/>
+        <w:numPr>
+          <w:ilvl w:val="0"/>
+          <w:numId w:val="1"/>
+        </w:numPr>
+        <w:spacing w:after="0" w:line="240" w:lineRule="auto"/>
+        <w:jc w:val="both"/>
+      </w:pPr>
+      <w:r>
+        <w:t xml:space="preserve">Com ele conseguimos </w:t>
+      </w:r>
+      <w:r>
+        <w:rPr>
+          <w:b/>
+        </w:rPr>
+        <w:t xml:space="preserve">manusear o </w:t>
+      </w:r>
+      <w:r>
+        <w:rPr>
+          <w:b/>
+        </w:rPr>
+        <w:t>e</w:t>
+      </w:r>
+      <w:r>
+        <w:rPr>
+          <w:b/>
+        </w:rPr>
+        <w:t>s</w:t>
+      </w:r>
+      <w:r>
+        <w:rPr>
+          <w:b/>
+        </w:rPr>
+        <w:t>ta</w:t>
+      </w:r>
+      <w:r>
+        <w:rPr>
+          <w:b/>
+        </w:rPr>
+        <w:t>do</w:t>
+      </w:r>
+      <w:r>
+        <w:t xml:space="preserve"> de um componente de forma simples</w:t>
+      </w:r>
+    </w:p>
+    <w:p>
+      <w:pPr>
+        <w:pStyle w:val="PargrafodaLista"/>
+        <w:numPr>
+          <w:ilvl w:val="0"/>
+          <w:numId w:val="1"/>
+        </w:numPr>
+        <w:spacing w:after="0" w:line="240" w:lineRule="auto"/>
+        <w:jc w:val="both"/>
+      </w:pPr>
+      <w:r>
+        <w:t xml:space="preserve">Este </w:t>
+      </w:r>
+      <w:proofErr w:type="spellStart"/>
+      <w:r>
+        <w:t>hook</w:t>
+      </w:r>
+      <w:proofErr w:type="spellEnd"/>
+      <w:r>
+        <w:rPr>
+          <w:b/>
+        </w:rPr>
+        <w:t xml:space="preserve"> funciona muito bem com eventos</w:t>
+      </w:r>
+      <w:r>
+        <w:t xml:space="preserve"> </w:t>
+      </w:r>
+    </w:p>
+    <w:p>
+      <w:pPr>
+        <w:pStyle w:val="PargrafodaLista"/>
+        <w:numPr>
+          <w:ilvl w:val="0"/>
+          <w:numId w:val="1"/>
+        </w:numPr>
+        <w:spacing w:after="0" w:line="240" w:lineRule="auto"/>
+        <w:jc w:val="both"/>
+      </w:pPr>
+      <w:r>
+        <w:t xml:space="preserve">Podemos </w:t>
+      </w:r>
+      <w:r>
+        <w:rPr>
+          <w:b/>
+        </w:rPr>
+        <w:t xml:space="preserve">atrelar um evento </w:t>
+      </w:r>
+      <w:r>
+        <w:t>a mudança de state</w:t>
+      </w:r>
+    </w:p>
+    <w:p>
+      <w:pPr>
+        <w:spacing w:after="0" w:line="240" w:lineRule="auto"/>
+        <w:jc w:val="both"/>
+      </w:pPr>
+    </w:p>
+    <w:p>
+      <w:pPr>
+        <w:spacing w:after="0" w:line="240" w:lineRule="auto"/>
+        <w:jc w:val="center"/>
+        <w:rPr>
+          <w:b/>
+        </w:rPr>
+      </w:pPr>
+      <w:r>
+        <w:rPr>
+          <w:b/>
+        </w:rPr>
+        <w:t xml:space="preserve">11 </w:t>
+      </w:r>
+      <w:r>
+        <w:rPr>
+          <w:b/>
+        </w:rPr>
+        <w:t>–</w:t>
+      </w:r>
+      <w:r>
+        <w:rPr>
+          <w:b/>
+        </w:rPr>
+        <w:t xml:space="preserve"> </w:t>
+      </w:r>
+      <w:r>
+        <w:rPr>
+          <w:b/>
+        </w:rPr>
+        <w:t>MÉTODOS POR PROPS</w:t>
+      </w:r>
+    </w:p>
+    <w:p>
+      <w:pPr>
+        <w:spacing w:after="0" w:line="240" w:lineRule="auto"/>
+        <w:jc w:val="center"/>
+        <w:rPr>
+          <w:b/>
+        </w:rPr>
+      </w:pPr>
+    </w:p>
+    <w:p>
+      <w:pPr>
+        <w:pStyle w:val="PargrafodaLista"/>
+        <w:numPr>
+          <w:ilvl w:val="0"/>
+          <w:numId w:val="2"/>
+        </w:numPr>
+        <w:spacing w:after="0" w:line="240" w:lineRule="auto"/>
+      </w:pPr>
+      <w:r>
+        <w:t xml:space="preserve">Os </w:t>
+      </w:r>
+      <w:r>
+        <w:rPr>
+          <w:b/>
+        </w:rPr>
+        <w:t>métodos</w:t>
+      </w:r>
+      <w:r>
+        <w:t xml:space="preserve"> também </w:t>
+      </w:r>
+      <w:r>
+        <w:t xml:space="preserve">podem ser passados por </w:t>
+      </w:r>
+      <w:proofErr w:type="spellStart"/>
+      <w:r>
+        <w:t>props</w:t>
+      </w:r>
+      <w:proofErr w:type="spellEnd"/>
+    </w:p>
+    <w:p>
+      <w:pPr>
+        <w:pStyle w:val="PargrafodaLista"/>
+        <w:numPr>
+          <w:ilvl w:val="0"/>
+          <w:numId w:val="2"/>
+        </w:numPr>
+        <w:spacing w:after="0" w:line="240" w:lineRule="auto"/>
+      </w:pPr>
+      <w:r>
+        <w:t xml:space="preserve">Ou seja, um </w:t>
+      </w:r>
+      <w:r>
+        <w:rPr>
+          <w:b/>
+        </w:rPr>
+        <w:t>componente filho pode ativar o método do seu</w:t>
+      </w:r>
+      <w:r>
+        <w:rPr>
+          <w:b/>
+        </w:rPr>
+        <w:t xml:space="preserve"> ancestral</w:t>
+      </w:r>
+    </w:p>
+    <w:p>
+      <w:pPr>
+        <w:pStyle w:val="PargrafodaLista"/>
+        <w:numPr>
+          <w:ilvl w:val="0"/>
+          <w:numId w:val="2"/>
+        </w:numPr>
+        <w:spacing w:after="0" w:line="240" w:lineRule="auto"/>
+      </w:pPr>
+      <w:r>
+        <w:t xml:space="preserve">Vamos acessar o método por meio de um </w:t>
+      </w:r>
+      <w:r>
+        <w:rPr>
+          <w:b/>
+        </w:rPr>
+        <w:t>evento</w:t>
+      </w:r>
+    </w:p>
+    <w:p>
+      <w:pPr>
+        <w:pStyle w:val="PargrafodaLista"/>
+        <w:numPr>
+          <w:ilvl w:val="0"/>
+          <w:numId w:val="2"/>
+        </w:numPr>
+        <w:spacing w:after="0" w:line="240" w:lineRule="auto"/>
+        <w:rPr>
+          <w:b/>
+        </w:rPr>
+      </w:pPr>
+      <w:r>
+        <w:t xml:space="preserve">A sintaxe é a mesma de uma </w:t>
+      </w:r>
+      <w:proofErr w:type="spellStart"/>
+      <w:r>
+        <w:t>props</w:t>
+      </w:r>
+      <w:proofErr w:type="spellEnd"/>
+      <w:r>
+        <w:t xml:space="preserve"> de dados: </w:t>
+      </w:r>
+      <w:proofErr w:type="spellStart"/>
+      <w:proofErr w:type="gramStart"/>
+      <w:r>
+        <w:rPr>
+          <w:b/>
+        </w:rPr>
+        <w:t>props.meuE</w:t>
+      </w:r>
+      <w:r>
+        <w:rPr>
+          <w:b/>
+        </w:rPr>
+        <w:t>vento</w:t>
+      </w:r>
+      <w:proofErr w:type="spellEnd"/>
+      <w:proofErr w:type="gramEnd"/>
+    </w:p>
+    <w:p>
+      <w:pPr>
+        <w:spacing w:after="0" w:line="240" w:lineRule="auto"/>
+        <w:jc w:val="both"/>
+      </w:pPr>
+    </w:p>
+    <w:p>
+      <w:pPr>
+        <w:spacing w:after="0" w:line="240" w:lineRule="auto"/>
+        <w:jc w:val="center"/>
+        <w:rPr>
+          <w:b/>
+        </w:rPr>
+      </w:pPr>
+      <w:r>
+        <w:rPr>
+          <w:b/>
+        </w:rPr>
+        <w:t xml:space="preserve">12 </w:t>
+      </w:r>
+      <w:r>
+        <w:rPr>
+          <w:b/>
+        </w:rPr>
+        <w:t xml:space="preserve">– </w:t>
+      </w:r>
+      <w:r>
+        <w:rPr>
+          <w:b/>
+        </w:rPr>
+        <w:t>RENDERIZAÇÃO POR CONDIÇÃO</w:t>
+      </w:r>
+    </w:p>
+    <w:p>
+      <w:pPr>
+        <w:spacing w:after="0" w:line="240" w:lineRule="auto"/>
+        <w:jc w:val="center"/>
+        <w:rPr>
+          <w:b/>
+        </w:rPr>
+      </w:pPr>
+    </w:p>
+    <w:p>
+      <w:pPr>
+        <w:pStyle w:val="PargrafodaLista"/>
+        <w:numPr>
+          <w:ilvl w:val="0"/>
+          <w:numId w:val="2"/>
+        </w:numPr>
+        <w:spacing w:after="0" w:line="240" w:lineRule="auto"/>
+      </w:pPr>
+      <w:r>
+        <w:t xml:space="preserve">Podemos atrelar a exibição de algum a um </w:t>
+      </w:r>
+      <w:proofErr w:type="spellStart"/>
+      <w:r>
+        <w:rPr>
+          <w:b/>
+        </w:rPr>
+        <w:t>if</w:t>
+      </w:r>
+      <w:proofErr w:type="spellEnd"/>
+    </w:p>
+    <w:p>
+      <w:pPr>
+        <w:pStyle w:val="PargrafodaLista"/>
+        <w:numPr>
+          <w:ilvl w:val="0"/>
+          <w:numId w:val="2"/>
+        </w:numPr>
+        <w:spacing w:after="0" w:line="240" w:lineRule="auto"/>
+      </w:pPr>
+      <w:r>
+        <w:t xml:space="preserve">Esta ação é chamada de </w:t>
+      </w:r>
+      <w:proofErr w:type="spellStart"/>
+      <w:r>
+        <w:rPr>
+          <w:b/>
+        </w:rPr>
+        <w:t>renderização</w:t>
+      </w:r>
+      <w:proofErr w:type="spellEnd"/>
+      <w:r>
+        <w:rPr>
+          <w:b/>
+        </w:rPr>
+        <w:t xml:space="preserve"> con</w:t>
+      </w:r>
+      <w:r>
+        <w:rPr>
+          <w:b/>
+        </w:rPr>
+        <w:t>d</w:t>
+      </w:r>
+      <w:r>
+        <w:rPr>
+          <w:b/>
+        </w:rPr>
+        <w:t>icional</w:t>
+      </w:r>
+    </w:p>
+    <w:p>
+      <w:pPr>
+        <w:pStyle w:val="PargrafodaLista"/>
+        <w:numPr>
+          <w:ilvl w:val="0"/>
+          <w:numId w:val="2"/>
+        </w:numPr>
+        <w:spacing w:after="0" w:line="240" w:lineRule="auto"/>
+      </w:pPr>
+      <w:r>
+        <w:t xml:space="preserve">Envolvemos as </w:t>
+      </w:r>
+      <w:proofErr w:type="spellStart"/>
+      <w:r>
+        <w:t>tags</w:t>
+      </w:r>
+      <w:proofErr w:type="spellEnd"/>
+      <w:r>
+        <w:t xml:space="preserve"> em chaves </w:t>
+      </w:r>
+      <w:r>
+        <w:rPr>
+          <w:b/>
+        </w:rPr>
+        <w:t>{}</w:t>
+      </w:r>
+    </w:p>
+    <w:p>
+      <w:pPr>
+        <w:pStyle w:val="PargrafodaLista"/>
+        <w:numPr>
+          <w:ilvl w:val="0"/>
+          <w:numId w:val="2"/>
+        </w:numPr>
+        <w:spacing w:after="0" w:line="240" w:lineRule="auto"/>
+        <w:rPr>
+          <w:b/>
+        </w:rPr>
+      </w:pPr>
+      <w:r>
+        <w:t xml:space="preserve">É possível usar o </w:t>
+      </w:r>
+      <w:proofErr w:type="spellStart"/>
+      <w:r>
+        <w:rPr>
+          <w:b/>
+        </w:rPr>
+        <w:t>state</w:t>
+      </w:r>
+      <w:proofErr w:type="spellEnd"/>
+      <w:r>
+        <w:t xml:space="preserve"> para criar as condições</w:t>
+      </w:r>
+    </w:p>
+    <w:p>
+      <w:pPr>
+        <w:spacing w:after="0" w:line="240" w:lineRule="auto"/>
+      </w:pPr>
+    </w:p>
+    <w:p>
+      <w:pPr>
+        <w:spacing w:after="0" w:line="240" w:lineRule="auto"/>
+        <w:jc w:val="center"/>
+        <w:rPr>
+          <w:b/>
+        </w:rPr>
+      </w:pPr>
+      <w:r>
+        <w:rPr>
+          <w:b/>
+        </w:rPr>
+        <w:t>13</w:t>
+      </w:r>
+      <w:r>
+        <w:rPr>
+          <w:b/>
+        </w:rPr>
+        <w:t xml:space="preserve"> </w:t>
+      </w:r>
+      <w:r>
+        <w:rPr>
+          <w:b/>
+        </w:rPr>
+        <w:t>–</w:t>
+      </w:r>
+      <w:r>
+        <w:rPr>
+          <w:b/>
+        </w:rPr>
+        <w:t xml:space="preserve"> RENDERIZAÇÃO </w:t>
+      </w:r>
+      <w:r>
+        <w:rPr>
+          <w:b/>
+        </w:rPr>
+        <w:t>DE LISTAS</w:t>
+      </w:r>
+    </w:p>
+    <w:p>
+      <w:pPr>
+        <w:spacing w:after="0" w:line="240" w:lineRule="auto"/>
+        <w:jc w:val="center"/>
+        <w:rPr>
+          <w:b/>
+        </w:rPr>
+      </w:pPr>
+    </w:p>
+    <w:p>
+      <w:pPr>
+        <w:pStyle w:val="PargrafodaLista"/>
+        <w:numPr>
+          <w:ilvl w:val="0"/>
+          <w:numId w:val="2"/>
+        </w:numPr>
+        <w:spacing w:after="0" w:line="240" w:lineRule="auto"/>
+      </w:pPr>
+      <w:r>
+        <w:t>P</w:t>
+      </w:r>
+      <w:r>
+        <w:t xml:space="preserve">ara </w:t>
+      </w:r>
+      <w:proofErr w:type="spellStart"/>
+      <w:r>
+        <w:t>renderiz</w:t>
+      </w:r>
+      <w:r>
+        <w:t>ar</w:t>
+      </w:r>
+      <w:proofErr w:type="spellEnd"/>
+      <w:r>
+        <w:t xml:space="preserve"> </w:t>
+      </w:r>
+      <w:r>
+        <w:t>um</w:t>
+      </w:r>
+      <w:r>
+        <w:t xml:space="preserve">a </w:t>
+      </w:r>
+      <w:r>
+        <w:t>l</w:t>
+      </w:r>
+      <w:r>
+        <w:t>i</w:t>
+      </w:r>
+      <w:r>
+        <w:t>sta</w:t>
+      </w:r>
+      <w:r>
+        <w:t xml:space="preserve"> </w:t>
+      </w:r>
+      <w:r>
+        <w:t>va</w:t>
       </w:r>
       <w:r>
         <w:t>m</w:t>
       </w:r>
       <w:r>
+        <w:t>os primeir</w:t>
+      </w:r>
+      <w:r>
+        <w:t>a</w:t>
+      </w:r>
+      <w:r>
+        <w:t>mente precisar de</w:t>
+      </w:r>
+      <w:r>
+        <w:t xml:space="preserve"> um </w:t>
+      </w:r>
+      <w:proofErr w:type="spellStart"/>
+      <w:r>
+        <w:rPr>
+          <w:b/>
+        </w:rPr>
+        <w:t>array</w:t>
+      </w:r>
+      <w:proofErr w:type="spellEnd"/>
+    </w:p>
+    <w:p>
+      <w:pPr>
+        <w:pStyle w:val="PargrafodaLista"/>
+        <w:numPr>
+          <w:ilvl w:val="0"/>
+          <w:numId w:val="2"/>
+        </w:numPr>
+        <w:spacing w:after="0" w:line="240" w:lineRule="auto"/>
+      </w:pPr>
+      <w:r>
+        <w:t>Depois</w:t>
+      </w:r>
+      <w:r>
+        <w:t xml:space="preserve"> utilizamos a</w:t>
+      </w:r>
+      <w:r>
         <w:t xml:space="preserve"> </w:t>
       </w:r>
       <w:r>
-        <w:t>é p</w:t>
-      </w:r>
-      <w:r>
-        <w:t>os</w:t>
-      </w:r>
-      <w:r>
-        <w:t xml:space="preserve">sível </w:t>
-      </w:r>
-      <w:r>
-        <w:rPr>
-          <w:b/>
-        </w:rPr>
-        <w:t xml:space="preserve">estilizar a nível de </w:t>
-      </w:r>
-      <w:r>
-        <w:rPr>
-          <w:b/>
-        </w:rPr>
-        <w:t>co</w:t>
-      </w:r>
-      <w:r>
-        <w:rPr>
-          <w:b/>
-        </w:rPr>
-        <w:t>mponente</w:t>
-      </w:r>
-      <w:r>
-        <w:rPr>
-          <w:b/>
-        </w:rPr>
+        <w:rPr>
+          <w:b/>
+        </w:rPr>
+        <w:t>fu</w:t>
+      </w:r>
+      <w:r>
+        <w:rPr>
+          <w:b/>
+        </w:rPr>
+        <w:t xml:space="preserve">nção </w:t>
+      </w:r>
+      <w:proofErr w:type="spellStart"/>
+      <w:r>
+        <w:rPr>
+          <w:b/>
+        </w:rPr>
+        <w:t>map</w:t>
+      </w:r>
+      <w:proofErr w:type="spellEnd"/>
+      <w:r>
+        <w:t>, para percorrer cada um dos itens</w:t>
+      </w:r>
+    </w:p>
+    <w:p>
+      <w:pPr>
+        <w:pStyle w:val="PargrafodaLista"/>
+        <w:numPr>
+          <w:ilvl w:val="0"/>
+          <w:numId w:val="2"/>
+        </w:numPr>
+        <w:spacing w:after="0" w:line="240" w:lineRule="auto"/>
+      </w:pPr>
+      <w:r>
+        <w:t xml:space="preserve">Podendo assim </w:t>
+      </w:r>
+      <w:proofErr w:type="spellStart"/>
+      <w:r>
+        <w:t>renderizar</w:t>
+      </w:r>
+      <w:proofErr w:type="spellEnd"/>
+      <w:r>
+        <w:t xml:space="preserve"> algo na tela</w:t>
+      </w:r>
+    </w:p>
+    <w:p>
+      <w:pPr>
+        <w:pStyle w:val="PargrafodaLista"/>
+        <w:numPr>
+          <w:ilvl w:val="0"/>
+          <w:numId w:val="2"/>
+        </w:numPr>
+        <w:spacing w:after="0" w:line="240" w:lineRule="auto"/>
+        <w:rPr>
+          <w:b/>
+        </w:rPr>
+      </w:pPr>
+      <w:r>
+        <w:t xml:space="preserve">É possível </w:t>
+      </w:r>
+      <w:r>
+        <w:rPr>
+          <w:b/>
+        </w:rPr>
+        <w:t>unir oper</w:t>
+      </w:r>
+      <w:r>
+        <w:rPr>
+          <w:b/>
+        </w:rPr>
+        <w:t>a</w:t>
+      </w:r>
+      <w:r>
+        <w:rPr>
+          <w:b/>
+        </w:rPr>
+        <w:t>dor</w:t>
+      </w:r>
+      <w:r>
+        <w:rPr>
+          <w:b/>
+        </w:rPr>
+        <w:t>e</w:t>
+      </w:r>
+      <w:r>
+        <w:rPr>
+          <w:b/>
+        </w:rPr>
+        <w:t>s condicionais</w:t>
+      </w:r>
+      <w:r>
+        <w:t xml:space="preserve"> com </w:t>
+      </w:r>
+      <w:r>
+        <w:t>a</w:t>
+      </w:r>
+      <w:r>
+        <w:t xml:space="preserve"> </w:t>
+      </w:r>
+      <w:proofErr w:type="spellStart"/>
+      <w:r>
+        <w:t>r</w:t>
+      </w:r>
+      <w:r>
+        <w:t>ende</w:t>
+      </w:r>
+      <w:r>
+        <w:t>ri</w:t>
+      </w:r>
+      <w:r>
+        <w:t>z</w:t>
+      </w:r>
+      <w:r>
+        <w:t>aç</w:t>
+      </w:r>
+      <w:r>
+        <w:t>ão</w:t>
+      </w:r>
+      <w:proofErr w:type="spellEnd"/>
+      <w:r>
+        <w:t xml:space="preserve"> d</w:t>
+      </w:r>
+      <w:r>
+        <w:t>e</w:t>
+      </w:r>
+      <w:r>
+        <w:t xml:space="preserve"> li</w:t>
+      </w:r>
+      <w:r>
         <w:t>s</w:t>
       </w:r>
       <w:r>
-        <w:t>;</w:t>
-      </w:r>
-    </w:p>
-    <w:p>
-      <w:pPr>
-        <w:pStyle w:val="PargrafodaLista"/>
-        <w:numPr>
-          <w:ilvl w:val="0"/>
-          <w:numId w:val="1"/>
-        </w:numPr>
-        <w:spacing w:after="0"/>
-        <w:jc w:val="both"/>
-        <w:rPr>
-          <w:b/>
-        </w:rPr>
-      </w:pPr>
-      <w:r>
-        <w:t xml:space="preserve">Utilizamos o </w:t>
-      </w:r>
-      <w:r>
-        <w:rPr>
-          <w:b/>
-        </w:rPr>
-        <w:t>CSS mo</w:t>
-      </w:r>
-      <w:r>
-        <w:rPr>
-          <w:b/>
-        </w:rPr>
-        <w:t>d</w:t>
-      </w:r>
-      <w:r>
-        <w:rPr>
-          <w:b/>
-        </w:rPr>
-        <w:t>ules</w:t>
+        <w:t>tas</w:t>
+      </w:r>
+    </w:p>
+    <w:p>
+      <w:pPr>
+        <w:spacing w:after="0" w:line="240" w:lineRule="auto"/>
+      </w:pPr>
+    </w:p>
+    <w:p>
+      <w:pPr>
+        <w:spacing w:after="0" w:line="240" w:lineRule="auto"/>
+        <w:jc w:val="center"/>
+        <w:rPr>
+          <w:b/>
+        </w:rPr>
+      </w:pPr>
+      <w:r>
+        <w:rPr>
+          <w:b/>
+        </w:rPr>
+        <w:t>14</w:t>
       </w:r>
       <w:r>
         <w:rPr>
@@ -1280,705 +2875,188 @@
         <w:t xml:space="preserve"> </w:t>
       </w:r>
       <w:r>
-        <w:t>par</w:t>
-      </w:r>
-      <w:r>
+        <w:rPr>
+          <w:b/>
+        </w:rPr>
+        <w:t>–</w:t>
+      </w:r>
+      <w:r>
+        <w:rPr>
+          <w:b/>
+        </w:rPr>
+        <w:t xml:space="preserve"> </w:t>
+      </w:r>
+      <w:r>
+        <w:rPr>
+          <w:b/>
+        </w:rPr>
+        <w:t>STATE LIFT</w:t>
+      </w:r>
+    </w:p>
+    <w:p>
+      <w:pPr>
+        <w:spacing w:after="0" w:line="240" w:lineRule="auto"/>
+        <w:jc w:val="center"/>
+        <w:rPr>
+          <w:b/>
+        </w:rPr>
+      </w:pPr>
+    </w:p>
+    <w:p>
+      <w:pPr>
+        <w:pStyle w:val="PargrafodaLista"/>
+        <w:numPr>
+          <w:ilvl w:val="0"/>
+          <w:numId w:val="2"/>
+        </w:numPr>
+        <w:spacing w:after="0" w:line="240" w:lineRule="auto"/>
+      </w:pPr>
+      <w:proofErr w:type="spellStart"/>
+      <w:r>
+        <w:rPr>
+          <w:b/>
+        </w:rPr>
+        <w:t>State</w:t>
+      </w:r>
+      <w:proofErr w:type="spellEnd"/>
+      <w:r>
+        <w:rPr>
+          <w:b/>
+        </w:rPr>
+        <w:t xml:space="preserve"> </w:t>
+      </w:r>
+      <w:proofErr w:type="spellStart"/>
+      <w:r>
+        <w:rPr>
+          <w:b/>
+        </w:rPr>
+        <w:t>Lift</w:t>
+      </w:r>
+      <w:proofErr w:type="spellEnd"/>
+      <w:r>
+        <w:rPr>
+          <w:b/>
+        </w:rPr>
+        <w:t xml:space="preserve"> </w:t>
+      </w:r>
+      <w:r>
+        <w:t>é um</w:t>
+      </w:r>
+      <w:r>
+        <w:t xml:space="preserve">a </w:t>
+      </w:r>
+      <w:r>
+        <w:t xml:space="preserve">técnica utilizada para compartilhar o </w:t>
+      </w:r>
+      <w:proofErr w:type="spellStart"/>
+      <w:r>
+        <w:t>state</w:t>
+      </w:r>
+      <w:proofErr w:type="spellEnd"/>
+    </w:p>
+    <w:p>
+      <w:pPr>
+        <w:pStyle w:val="PargrafodaLista"/>
+        <w:numPr>
+          <w:ilvl w:val="0"/>
+          <w:numId w:val="2"/>
+        </w:numPr>
+        <w:spacing w:after="0" w:line="240" w:lineRule="auto"/>
+      </w:pPr>
+      <w:r>
+        <w:t xml:space="preserve">É normal vários componentes </w:t>
+      </w:r>
+      <w:r>
+        <w:rPr>
+          <w:b/>
+        </w:rPr>
+        <w:t>depe</w:t>
+      </w:r>
+      <w:r>
+        <w:rPr>
+          <w:b/>
+        </w:rPr>
+        <w:t>n</w:t>
+      </w:r>
+      <w:r>
+        <w:rPr>
+          <w:b/>
+        </w:rPr>
+        <w:t>derem d</w:t>
+      </w:r>
+      <w:r>
+        <w:rPr>
+          <w:b/>
+        </w:rPr>
+        <w:t>o m</w:t>
+      </w:r>
+      <w:r>
+        <w:rPr>
+          <w:b/>
+        </w:rPr>
+        <w:t>esmo est</w:t>
+      </w:r>
+      <w:r>
+        <w:rPr>
+          <w:b/>
+        </w:rPr>
         <w:t>a</w:t>
       </w:r>
       <w:r>
-        <w:t xml:space="preserve"> i</w:t>
-      </w:r>
-      <w:r>
-        <w:t>s</w:t>
-      </w:r>
-      <w:r>
-        <w:t>s</w:t>
-      </w:r>
-      <w:r>
-        <w:t>o;</w:t>
-      </w:r>
-    </w:p>
-    <w:p>
-      <w:pPr>
-        <w:pStyle w:val="PargrafodaLista"/>
-        <w:numPr>
-          <w:ilvl w:val="0"/>
-          <w:numId w:val="1"/>
-        </w:numPr>
-        <w:spacing w:after="0"/>
-        <w:jc w:val="both"/>
-      </w:pPr>
-      <w:r>
-        <w:t xml:space="preserve">Basta criar um </w:t>
-      </w:r>
-      <w:r>
-        <w:t>ar</w:t>
-      </w:r>
-      <w:r>
-        <w:t xml:space="preserve">quivo como: </w:t>
-      </w:r>
-      <w:r>
-        <w:rPr>
-          <w:b/>
-        </w:rPr>
-        <w:t>Componente.module.css</w:t>
-      </w:r>
-      <w:r>
-        <w:t>;</w:t>
-      </w:r>
-    </w:p>
-    <w:p>
-      <w:pPr>
-        <w:pStyle w:val="PargrafodaLista"/>
-        <w:numPr>
-          <w:ilvl w:val="0"/>
-          <w:numId w:val="1"/>
-        </w:numPr>
-        <w:spacing w:after="0"/>
-        <w:jc w:val="both"/>
-        <w:rPr>
-          <w:b/>
-        </w:rPr>
-      </w:pPr>
-      <w:r>
-        <w:t>E chamar esse CSS no componente</w:t>
-      </w:r>
-      <w:r>
-        <w:t>;</w:t>
-      </w:r>
-    </w:p>
-    <w:p>
-      <w:pPr>
-        <w:spacing w:after="0"/>
-        <w:jc w:val="both"/>
-        <w:rPr>
-          <w:b/>
-        </w:rPr>
-      </w:pPr>
-    </w:p>
-    <w:p>
-      <w:pPr>
-        <w:spacing w:after="0"/>
-        <w:jc w:val="center"/>
-        <w:rPr>
-          <w:b/>
-        </w:rPr>
-      </w:pPr>
-      <w:r>
-        <w:rPr>
-          <w:b/>
-        </w:rPr>
-        <w:t>FRAGMENTOS</w:t>
-      </w:r>
-    </w:p>
-    <w:p>
-      <w:pPr>
-        <w:spacing w:after="0"/>
-        <w:jc w:val="center"/>
-        <w:rPr>
-          <w:b/>
-        </w:rPr>
-      </w:pPr>
-    </w:p>
-    <w:p>
-      <w:pPr>
-        <w:pStyle w:val="PargrafodaLista"/>
-        <w:numPr>
-          <w:ilvl w:val="0"/>
-          <w:numId w:val="1"/>
-        </w:numPr>
-        <w:spacing w:after="0"/>
-        <w:jc w:val="both"/>
-      </w:pPr>
-      <w:r>
-        <w:t xml:space="preserve">Os </w:t>
-      </w:r>
-      <w:proofErr w:type="spellStart"/>
-      <w:r>
-        <w:rPr>
-          <w:b/>
-        </w:rPr>
-        <w:t>React</w:t>
-      </w:r>
-      <w:proofErr w:type="spellEnd"/>
-      <w:r>
-        <w:rPr>
-          <w:b/>
-        </w:rPr>
-        <w:t xml:space="preserve"> </w:t>
-      </w:r>
-      <w:proofErr w:type="spellStart"/>
-      <w:r>
-        <w:rPr>
-          <w:b/>
-        </w:rPr>
-        <w:t>Fragments</w:t>
-      </w:r>
-      <w:proofErr w:type="spellEnd"/>
-      <w:r>
-        <w:t xml:space="preserve"> permitem a criação de um componente sem elemento pai</w:t>
-      </w:r>
-    </w:p>
-    <w:p>
-      <w:pPr>
-        <w:pStyle w:val="PargrafodaLista"/>
-        <w:numPr>
-          <w:ilvl w:val="0"/>
-          <w:numId w:val="1"/>
-        </w:numPr>
-        <w:spacing w:after="0"/>
-        <w:jc w:val="both"/>
-      </w:pPr>
-      <w:r>
-        <w:t xml:space="preserve">O propósito é </w:t>
-      </w:r>
-      <w:r>
-        <w:rPr>
-          <w:b/>
-        </w:rPr>
-        <w:t>descomplicar os nós do DOM</w:t>
-      </w:r>
-    </w:p>
-    <w:p>
-      <w:pPr>
-        <w:pStyle w:val="PargrafodaLista"/>
-        <w:numPr>
-          <w:ilvl w:val="0"/>
-          <w:numId w:val="1"/>
-        </w:numPr>
-        <w:spacing w:after="0"/>
-        <w:jc w:val="both"/>
-      </w:pPr>
-      <w:r>
-        <w:t>A</w:t>
-      </w:r>
-      <w:r>
-        <w:t xml:space="preserve"> sintaxe é </w:t>
-      </w:r>
-      <w:r>
-        <w:rPr>
-          <w:b/>
-        </w:rPr>
-        <w:t xml:space="preserve">&lt;&gt; </w:t>
-      </w:r>
-      <w:r>
-        <w:t xml:space="preserve">e </w:t>
-      </w:r>
-      <w:r>
-        <w:rPr>
-          <w:b/>
-        </w:rPr>
-        <w:t>&lt;/&gt;</w:t>
-      </w:r>
-      <w:r>
-        <w:t xml:space="preserve">, não há um nome para a </w:t>
-      </w:r>
-      <w:proofErr w:type="spellStart"/>
-      <w:r>
-        <w:t>tag</w:t>
-      </w:r>
-      <w:proofErr w:type="spellEnd"/>
-    </w:p>
-    <w:p>
-      <w:pPr>
-        <w:pStyle w:val="PargrafodaLista"/>
-        <w:numPr>
-          <w:ilvl w:val="0"/>
-          <w:numId w:val="1"/>
-        </w:numPr>
-        <w:spacing w:after="0"/>
-        <w:jc w:val="both"/>
-      </w:pPr>
-      <w:r>
-        <w:t>Criamos no próprio JSX.</w:t>
-      </w:r>
-    </w:p>
-    <w:p>
-      <w:pPr>
-        <w:spacing w:after="0"/>
-        <w:jc w:val="both"/>
-      </w:pPr>
-    </w:p>
-    <w:p>
-      <w:pPr>
-        <w:spacing w:after="0"/>
-        <w:jc w:val="center"/>
-        <w:rPr>
-          <w:b/>
-        </w:rPr>
-      </w:pPr>
-      <w:r>
-        <w:rPr>
-          <w:b/>
-        </w:rPr>
-        <w:t>AVANÇANDO EM PROPS</w:t>
-      </w:r>
-    </w:p>
-    <w:p>
-      <w:pPr>
-        <w:spacing w:after="0"/>
-        <w:jc w:val="center"/>
-        <w:rPr>
-          <w:b/>
-        </w:rPr>
-      </w:pPr>
-    </w:p>
-    <w:p>
-      <w:pPr>
-        <w:pStyle w:val="PargrafodaLista"/>
-        <w:numPr>
-          <w:ilvl w:val="0"/>
-          <w:numId w:val="1"/>
-        </w:numPr>
-        <w:spacing w:after="0"/>
-        <w:jc w:val="both"/>
-      </w:pPr>
-      <w:r>
-        <w:t xml:space="preserve">Podendo </w:t>
-      </w:r>
-      <w:r>
-        <w:rPr>
-          <w:b/>
-        </w:rPr>
-        <w:t xml:space="preserve">definir tipos para as </w:t>
-      </w:r>
-      <w:proofErr w:type="spellStart"/>
-      <w:r>
-        <w:rPr>
-          <w:b/>
-        </w:rPr>
-        <w:t>props</w:t>
-      </w:r>
-      <w:proofErr w:type="spellEnd"/>
-      <w:r>
-        <w:t>, realizando uma espécie de validação</w:t>
-      </w:r>
-    </w:p>
-    <w:p>
-      <w:pPr>
-        <w:pStyle w:val="PargrafodaLista"/>
-        <w:numPr>
-          <w:ilvl w:val="0"/>
-          <w:numId w:val="1"/>
-        </w:numPr>
-        <w:spacing w:after="0"/>
-        <w:jc w:val="both"/>
-      </w:pPr>
-      <w:r>
-        <w:t xml:space="preserve">Definimos em um objeto chamado </w:t>
-      </w:r>
-      <w:proofErr w:type="spellStart"/>
-      <w:r>
-        <w:t>propTypes</w:t>
-      </w:r>
-      <w:proofErr w:type="spellEnd"/>
-      <w:r>
-        <w:t xml:space="preserve"> no próprio componente </w:t>
-      </w:r>
-    </w:p>
-    <w:p>
-      <w:pPr>
-        <w:pStyle w:val="PargrafodaLista"/>
-        <w:numPr>
-          <w:ilvl w:val="0"/>
-          <w:numId w:val="1"/>
-        </w:numPr>
-        <w:spacing w:after="0"/>
-        <w:jc w:val="both"/>
-      </w:pPr>
-      <w:r>
-        <w:t xml:space="preserve">E ainda há a possibilidade de </w:t>
-      </w:r>
-      <w:r>
-        <w:rPr>
-          <w:b/>
-        </w:rPr>
-        <w:t xml:space="preserve">definir um </w:t>
-      </w:r>
-      <w:proofErr w:type="spellStart"/>
-      <w:r>
-        <w:rPr>
-          <w:b/>
-        </w:rPr>
-        <w:t>um</w:t>
-      </w:r>
-      <w:proofErr w:type="spellEnd"/>
-      <w:r>
-        <w:rPr>
-          <w:b/>
-        </w:rPr>
-        <w:t xml:space="preserve"> valor padrão</w:t>
-      </w:r>
-    </w:p>
-    <w:p>
-      <w:pPr>
-        <w:pStyle w:val="PargrafodaLista"/>
-        <w:numPr>
-          <w:ilvl w:val="0"/>
-          <w:numId w:val="1"/>
-        </w:numPr>
-        <w:spacing w:after="0"/>
-        <w:jc w:val="both"/>
-      </w:pPr>
-      <w:r>
-        <w:t xml:space="preserve">Neste caso utilizamos o objeto </w:t>
-      </w:r>
-      <w:proofErr w:type="spellStart"/>
-      <w:r>
-        <w:rPr>
-          <w:b/>
-        </w:rPr>
-        <w:t>defaultProps</w:t>
-      </w:r>
-      <w:proofErr w:type="spellEnd"/>
-    </w:p>
-    <w:p>
-      <w:pPr>
-        <w:spacing w:after="0"/>
-        <w:jc w:val="both"/>
-      </w:pPr>
-    </w:p>
-    <w:p>
-      <w:pPr>
-        <w:spacing w:after="0"/>
-        <w:jc w:val="center"/>
-        <w:rPr>
-          <w:b/>
-        </w:rPr>
-      </w:pPr>
-      <w:r>
-        <w:rPr>
-          <w:b/>
-        </w:rPr>
-        <w:t>EVENTOS</w:t>
-      </w:r>
-    </w:p>
-    <w:p>
-      <w:pPr>
-        <w:spacing w:after="0"/>
-        <w:jc w:val="center"/>
-        <w:rPr>
-          <w:b/>
-        </w:rPr>
-      </w:pPr>
-    </w:p>
-    <w:p>
-      <w:pPr>
-        <w:pStyle w:val="PargrafodaLista"/>
-        <w:numPr>
-          <w:ilvl w:val="0"/>
-          <w:numId w:val="1"/>
-        </w:numPr>
-        <w:spacing w:after="0"/>
-        <w:jc w:val="both"/>
-      </w:pPr>
-      <w:r>
-        <w:t xml:space="preserve">Os </w:t>
-      </w:r>
-      <w:r>
-        <w:rPr>
-          <w:b/>
-        </w:rPr>
-        <w:t xml:space="preserve">eventos de </w:t>
-      </w:r>
-      <w:proofErr w:type="spellStart"/>
-      <w:r>
-        <w:rPr>
-          <w:b/>
-        </w:rPr>
-        <w:t>React</w:t>
-      </w:r>
-      <w:proofErr w:type="spellEnd"/>
-      <w:r>
-        <w:t xml:space="preserve"> são os mesmos do DOM</w:t>
-      </w:r>
-    </w:p>
-    <w:p>
-      <w:pPr>
-        <w:pStyle w:val="PargrafodaLista"/>
-        <w:numPr>
-          <w:ilvl w:val="0"/>
-          <w:numId w:val="1"/>
-        </w:numPr>
-        <w:spacing w:after="0"/>
-        <w:jc w:val="both"/>
-      </w:pPr>
-      <w:r>
-        <w:t>Ou seja, temos eventos para responder a um clique</w:t>
-      </w:r>
-    </w:p>
-    <w:p>
-      <w:pPr>
-        <w:pStyle w:val="PargrafodaLista"/>
-        <w:numPr>
-          <w:ilvl w:val="0"/>
-          <w:numId w:val="1"/>
-        </w:numPr>
-        <w:spacing w:after="0"/>
-        <w:jc w:val="both"/>
-      </w:pPr>
-      <w:r>
-        <w:rPr>
-          <w:b/>
-        </w:rPr>
-        <w:t xml:space="preserve">O evento é atrelado a uma </w:t>
-      </w:r>
-      <w:proofErr w:type="spellStart"/>
-      <w:r>
-        <w:rPr>
-          <w:b/>
-        </w:rPr>
-        <w:t>tag</w:t>
-      </w:r>
-      <w:proofErr w:type="spellEnd"/>
-      <w:r>
-        <w:rPr>
-          <w:b/>
-        </w:rPr>
-        <w:t xml:space="preserve"> </w:t>
-      </w:r>
-      <w:r>
-        <w:t xml:space="preserve">que irá executá-lo </w:t>
-      </w:r>
-    </w:p>
-    <w:p>
-      <w:pPr>
-        <w:pStyle w:val="PargrafodaLista"/>
-        <w:numPr>
-          <w:ilvl w:val="0"/>
-          <w:numId w:val="1"/>
-        </w:numPr>
-        <w:spacing w:after="0"/>
-        <w:jc w:val="both"/>
-      </w:pPr>
-      <w:r>
-        <w:t xml:space="preserve">Geralmente um </w:t>
-      </w:r>
-      <w:r>
-        <w:rPr>
-          <w:b/>
-        </w:rPr>
-        <w:t xml:space="preserve">método </w:t>
-      </w:r>
-      <w:r>
-        <w:t>é atribuído ao evento</w:t>
-      </w:r>
-    </w:p>
-    <w:p>
-      <w:pPr>
-        <w:pStyle w:val="PargrafodaLista"/>
-        <w:numPr>
-          <w:ilvl w:val="0"/>
-          <w:numId w:val="1"/>
-        </w:numPr>
-        <w:spacing w:after="0"/>
-        <w:jc w:val="both"/>
-      </w:pPr>
-      <w:r>
-        <w:t>Este método deve ser criado no componente</w:t>
-      </w:r>
-    </w:p>
-    <w:p>
-      <w:pPr>
-        <w:spacing w:after="0"/>
-        <w:jc w:val="both"/>
-      </w:pPr>
-    </w:p>
-    <w:p>
-      <w:pPr>
-        <w:spacing w:after="0"/>
-        <w:jc w:val="center"/>
-        <w:rPr>
-          <w:b/>
-        </w:rPr>
-      </w:pPr>
-      <w:r>
-        <w:rPr>
-          <w:b/>
-        </w:rPr>
-        <w:t>USESTATE</w:t>
-      </w:r>
-    </w:p>
-    <w:p>
-      <w:pPr>
-        <w:spacing w:after="0"/>
-        <w:jc w:val="center"/>
-        <w:rPr>
-          <w:b/>
-        </w:rPr>
-      </w:pPr>
-    </w:p>
-    <w:p>
-      <w:pPr>
-        <w:pStyle w:val="PargrafodaLista"/>
-        <w:numPr>
-          <w:ilvl w:val="0"/>
-          <w:numId w:val="1"/>
-        </w:numPr>
-        <w:spacing w:after="0"/>
-        <w:jc w:val="both"/>
-      </w:pPr>
-      <w:r>
-        <w:t xml:space="preserve">O </w:t>
-      </w:r>
-      <w:proofErr w:type="spellStart"/>
-      <w:r>
-        <w:rPr>
-          <w:b/>
-        </w:rPr>
-        <w:t>useState</w:t>
-      </w:r>
-      <w:proofErr w:type="spellEnd"/>
-      <w:r>
-        <w:rPr>
-          <w:b/>
-        </w:rPr>
-        <w:t xml:space="preserve"> </w:t>
-      </w:r>
-      <w:r>
-        <w:t xml:space="preserve">é um </w:t>
-      </w:r>
-      <w:proofErr w:type="spellStart"/>
-      <w:r>
-        <w:t>hook</w:t>
-      </w:r>
-      <w:proofErr w:type="spellEnd"/>
-      <w:r>
-        <w:t xml:space="preserve"> do </w:t>
-      </w:r>
-      <w:proofErr w:type="spellStart"/>
-      <w:r>
-        <w:t>React</w:t>
-      </w:r>
-      <w:proofErr w:type="spellEnd"/>
-    </w:p>
-    <w:p>
-      <w:pPr>
-        <w:pStyle w:val="PargrafodaLista"/>
-        <w:numPr>
-          <w:ilvl w:val="0"/>
-          <w:numId w:val="1"/>
-        </w:numPr>
-        <w:spacing w:after="0"/>
-        <w:jc w:val="both"/>
-      </w:pPr>
-      <w:r>
-        <w:t xml:space="preserve">Com ele conseguimos </w:t>
-      </w:r>
-      <w:r>
-        <w:rPr>
-          <w:b/>
-        </w:rPr>
-        <w:t xml:space="preserve">manusear o </w:t>
-      </w:r>
-      <w:r>
-        <w:rPr>
-          <w:b/>
-        </w:rPr>
+        <w:rPr>
+          <w:b/>
+        </w:rPr>
+        <w:t>do</w:t>
+      </w:r>
+    </w:p>
+    <w:p>
+      <w:pPr>
+        <w:pStyle w:val="PargrafodaLista"/>
+        <w:numPr>
+          <w:ilvl w:val="0"/>
+          <w:numId w:val="2"/>
+        </w:numPr>
+        <w:spacing w:after="0" w:line="240" w:lineRule="auto"/>
+      </w:pPr>
+      <w:r>
+        <w:t>Então precis</w:t>
+      </w:r>
+      <w:r>
+        <w:t>am</w:t>
+      </w:r>
+      <w:r>
+        <w:t xml:space="preserve">os </w:t>
+      </w:r>
+      <w:r>
         <w:t>e</w:t>
       </w:r>
       <w:r>
-        <w:rPr>
-          <w:b/>
-        </w:rPr>
-        <w:t>s</w:t>
-      </w:r>
-      <w:r>
-        <w:rPr>
-          <w:b/>
-        </w:rPr>
-        <w:t>ta</w:t>
-      </w:r>
-      <w:r>
-        <w:rPr>
-          <w:b/>
-        </w:rPr>
-        <w:t>do</w:t>
-      </w:r>
-      <w:r>
-        <w:t xml:space="preserve"> de um componente de forma simples</w:t>
-      </w:r>
-    </w:p>
-    <w:p>
-      <w:pPr>
-        <w:pStyle w:val="PargrafodaLista"/>
-        <w:numPr>
-          <w:ilvl w:val="0"/>
-          <w:numId w:val="1"/>
-        </w:numPr>
-        <w:spacing w:after="0"/>
-        <w:jc w:val="both"/>
-      </w:pPr>
-      <w:r>
-        <w:t xml:space="preserve">Este </w:t>
-      </w:r>
-      <w:proofErr w:type="spellStart"/>
-      <w:r>
-        <w:t>hook</w:t>
-      </w:r>
-      <w:proofErr w:type="spellEnd"/>
-      <w:r>
-        <w:rPr>
-          <w:b/>
-        </w:rPr>
-        <w:t xml:space="preserve"> funciona muito bem com eventos</w:t>
-      </w:r>
-      <w:r>
-        <w:t xml:space="preserve"> </w:t>
-      </w:r>
-    </w:p>
-    <w:p>
-      <w:pPr>
-        <w:pStyle w:val="PargrafodaLista"/>
-        <w:numPr>
-          <w:ilvl w:val="0"/>
-          <w:numId w:val="1"/>
-        </w:numPr>
-        <w:spacing w:after="0"/>
-        <w:jc w:val="both"/>
-      </w:pPr>
-      <w:r>
-        <w:t xml:space="preserve">Podemos </w:t>
-      </w:r>
-      <w:r>
-        <w:rPr>
-          <w:b/>
-        </w:rPr>
-        <w:t xml:space="preserve">atrelar um evento </w:t>
-      </w:r>
-      <w:r>
-        <w:t>a mudança de state</w:t>
-      </w:r>
-    </w:p>
-    <w:p>
-      <w:pPr>
-        <w:spacing w:after="0"/>
-        <w:jc w:val="both"/>
-      </w:pPr>
-    </w:p>
-    <w:p>
-      <w:pPr>
-        <w:spacing w:after="0"/>
-        <w:jc w:val="center"/>
-        <w:rPr>
-          <w:b/>
-        </w:rPr>
-      </w:pPr>
-      <w:r>
-        <w:rPr>
-          <w:b/>
-        </w:rPr>
-        <w:t>MÉTODOS POR PROPS</w:t>
-      </w:r>
-    </w:p>
-    <w:p>
-      <w:pPr>
-        <w:spacing w:after="0"/>
-        <w:jc w:val="center"/>
-        <w:rPr>
-          <w:b/>
-        </w:rPr>
-      </w:pPr>
+        <w:t>l</w:t>
+      </w:r>
+      <w:r>
+        <w:t>e</w:t>
+      </w:r>
+      <w:r>
+        <w:t>v</w:t>
+      </w:r>
+      <w:r>
+        <w:t xml:space="preserve">ar </w:t>
+      </w:r>
+      <w:r>
+        <w:t xml:space="preserve">o nível do mesmo </w:t>
+      </w:r>
+      <w:r>
+        <w:t>a</w:t>
+      </w:r>
+      <w:r>
+        <w:t xml:space="preserve"> um </w:t>
+      </w:r>
+      <w:r>
+        <w:rPr>
+          <w:b/>
+        </w:rPr>
+        <w:t>componente pai</w:t>
+      </w:r>
     </w:p>
     <w:p>
       <w:pPr>
@@ -1987,317 +3065,52 @@
           <w:ilvl w:val="0"/>
           <w:numId w:val="2"/>
         </w:numPr>
-        <w:spacing w:after="0"/>
-      </w:pPr>
-      <w:r>
-        <w:t xml:space="preserve">Os </w:t>
-      </w:r>
-      <w:r>
-        <w:rPr>
-          <w:b/>
-        </w:rPr>
-        <w:t>métodos</w:t>
-      </w:r>
-      <w:r>
-        <w:t xml:space="preserve"> também </w:t>
-      </w:r>
-      <w:r>
-        <w:t xml:space="preserve">podem ser passados por </w:t>
-      </w:r>
-      <w:proofErr w:type="spellStart"/>
-      <w:r>
-        <w:t>props</w:t>
-      </w:r>
-      <w:proofErr w:type="spellEnd"/>
-    </w:p>
-    <w:p>
-      <w:pPr>
-        <w:pStyle w:val="PargrafodaLista"/>
-        <w:numPr>
-          <w:ilvl w:val="0"/>
-          <w:numId w:val="2"/>
-        </w:numPr>
-        <w:spacing w:after="0"/>
-      </w:pPr>
-      <w:r>
-        <w:t xml:space="preserve">Ou seja, um </w:t>
-      </w:r>
-      <w:r>
-        <w:rPr>
-          <w:b/>
-        </w:rPr>
-        <w:t>componente filho pode ativar o método do seu</w:t>
-      </w:r>
-      <w:r>
-        <w:rPr>
-          <w:b/>
-        </w:rPr>
-        <w:t xml:space="preserve"> ancestral</w:t>
-      </w:r>
-    </w:p>
-    <w:p>
-      <w:pPr>
-        <w:pStyle w:val="PargrafodaLista"/>
-        <w:numPr>
-          <w:ilvl w:val="0"/>
-          <w:numId w:val="2"/>
-        </w:numPr>
-        <w:spacing w:after="0"/>
-      </w:pPr>
-      <w:r>
-        <w:t xml:space="preserve">Vamos acessar o método por meio de um </w:t>
-      </w:r>
-      <w:r>
-        <w:rPr>
-          <w:b/>
-        </w:rPr>
-        <w:t>evento</w:t>
-      </w:r>
-    </w:p>
-    <w:p>
-      <w:pPr>
-        <w:pStyle w:val="PargrafodaLista"/>
-        <w:numPr>
-          <w:ilvl w:val="0"/>
-          <w:numId w:val="2"/>
-        </w:numPr>
-        <w:spacing w:after="0"/>
-        <w:rPr>
-          <w:b/>
-        </w:rPr>
-      </w:pPr>
-      <w:r>
-        <w:t xml:space="preserve">A sintaxe é a mesma de uma </w:t>
-      </w:r>
-      <w:proofErr w:type="spellStart"/>
-      <w:r>
-        <w:t>props</w:t>
-      </w:r>
-      <w:proofErr w:type="spellEnd"/>
-      <w:r>
-        <w:t xml:space="preserve"> de dados: </w:t>
-      </w:r>
-      <w:proofErr w:type="spellStart"/>
-      <w:proofErr w:type="gramStart"/>
-      <w:r>
-        <w:rPr>
-          <w:b/>
-        </w:rPr>
-        <w:t>props.meuE</w:t>
-      </w:r>
-      <w:r>
-        <w:rPr>
-          <w:b/>
-        </w:rPr>
-        <w:t>vento</w:t>
-      </w:r>
-      <w:proofErr w:type="spellEnd"/>
-      <w:proofErr w:type="gramEnd"/>
-    </w:p>
-    <w:p>
-      <w:pPr>
-        <w:spacing w:after="0"/>
-        <w:jc w:val="both"/>
-      </w:pPr>
-    </w:p>
-    <w:p>
-      <w:pPr>
-        <w:spacing w:after="0"/>
-        <w:jc w:val="center"/>
-        <w:rPr>
-          <w:b/>
-        </w:rPr>
-      </w:pPr>
-      <w:r>
-        <w:rPr>
-          <w:b/>
-        </w:rPr>
-        <w:t xml:space="preserve">RENDERIZAÇÃO </w:t>
-      </w:r>
-      <w:r>
-        <w:rPr>
-          <w:b/>
-        </w:rPr>
-        <w:t xml:space="preserve">POR </w:t>
-      </w:r>
-      <w:r>
-        <w:rPr>
-          <w:b/>
-        </w:rPr>
-        <w:t>CONDIÇÃO</w:t>
-      </w:r>
-    </w:p>
-    <w:p>
-      <w:pPr>
-        <w:spacing w:after="0"/>
-        <w:jc w:val="center"/>
-        <w:rPr>
-          <w:b/>
-        </w:rPr>
-      </w:pPr>
-    </w:p>
-    <w:p>
-      <w:pPr>
-        <w:pStyle w:val="PargrafodaLista"/>
-        <w:numPr>
-          <w:ilvl w:val="0"/>
-          <w:numId w:val="2"/>
-        </w:numPr>
-        <w:spacing w:after="0"/>
-      </w:pPr>
-      <w:r>
-        <w:t xml:space="preserve">Podemos atrelar a exibição de algum a um </w:t>
-      </w:r>
-      <w:proofErr w:type="spellStart"/>
-      <w:r>
-        <w:rPr>
-          <w:b/>
-        </w:rPr>
-        <w:t>if</w:t>
-      </w:r>
-      <w:proofErr w:type="spellEnd"/>
-    </w:p>
-    <w:p>
-      <w:pPr>
-        <w:pStyle w:val="PargrafodaLista"/>
-        <w:numPr>
-          <w:ilvl w:val="0"/>
-          <w:numId w:val="2"/>
-        </w:numPr>
-        <w:spacing w:after="0"/>
-      </w:pPr>
-      <w:r>
-        <w:t xml:space="preserve">Esta ação é chamada de </w:t>
-      </w:r>
-      <w:proofErr w:type="spellStart"/>
-      <w:r>
-        <w:rPr>
-          <w:b/>
-        </w:rPr>
-        <w:t>renderização</w:t>
-      </w:r>
-      <w:proofErr w:type="spellEnd"/>
-      <w:r>
-        <w:rPr>
-          <w:b/>
-        </w:rPr>
-        <w:t xml:space="preserve"> con</w:t>
-      </w:r>
-      <w:r>
-        <w:rPr>
-          <w:b/>
-        </w:rPr>
-        <w:t>d</w:t>
-      </w:r>
-      <w:r>
-        <w:rPr>
-          <w:b/>
-        </w:rPr>
+        <w:spacing w:after="0" w:line="240" w:lineRule="auto"/>
+        <w:rPr>
+          <w:b/>
+        </w:rPr>
+      </w:pPr>
+      <w:r>
+        <w:t>Então c</w:t>
+      </w:r>
+      <w:r>
+        <w:t>e</w:t>
+      </w:r>
+      <w:r>
+        <w:t>ntral</w:t>
+      </w:r>
+      <w:r>
         <w:t>i</w:t>
       </w:r>
       <w:r>
-        <w:rPr>
-          <w:b/>
-        </w:rPr>
-        <w:t>c</w:t>
-      </w:r>
-      <w:r>
-        <w:rPr>
-          <w:b/>
-        </w:rPr>
-        <w:t>ion</w:t>
-      </w:r>
-      <w:r>
-        <w:rPr>
-          <w:b/>
-        </w:rPr>
-        <w:t>al</w:t>
-      </w:r>
-    </w:p>
-    <w:p>
-      <w:pPr>
-        <w:pStyle w:val="PargrafodaLista"/>
-        <w:numPr>
-          <w:ilvl w:val="0"/>
-          <w:numId w:val="2"/>
-        </w:numPr>
-        <w:spacing w:after="0"/>
-      </w:pPr>
-      <w:r>
-        <w:t xml:space="preserve">Envolvemos </w:t>
-      </w:r>
-      <w:r>
-        <w:t xml:space="preserve">as </w:t>
-      </w:r>
-      <w:proofErr w:type="spellStart"/>
-      <w:r>
-        <w:t>t</w:t>
-      </w:r>
-      <w:r>
-        <w:t>ags</w:t>
-      </w:r>
-      <w:proofErr w:type="spellEnd"/>
-      <w:r>
-        <w:t xml:space="preserve"> em</w:t>
-      </w:r>
-      <w:r>
-        <w:t xml:space="preserve"> chaves</w:t>
-      </w:r>
-      <w:r>
-        <w:t xml:space="preserve"> </w:t>
-      </w:r>
-      <w:r>
-        <w:rPr>
-          <w:b/>
-        </w:rPr>
-        <w:t>{}</w:t>
-      </w:r>
-    </w:p>
-    <w:p>
-      <w:pPr>
-        <w:pStyle w:val="PargrafodaLista"/>
-        <w:numPr>
-          <w:ilvl w:val="0"/>
-          <w:numId w:val="2"/>
-        </w:numPr>
-        <w:spacing w:after="0"/>
-        <w:rPr>
-          <w:b/>
-        </w:rPr>
-      </w:pPr>
-      <w:r>
-        <w:t xml:space="preserve">É possível usar o </w:t>
-      </w:r>
-      <w:proofErr w:type="spellStart"/>
-      <w:r>
-        <w:rPr>
-          <w:b/>
-        </w:rPr>
+        <w:t>z</w:t>
+      </w:r>
+      <w:r>
+        <w:t xml:space="preserve">amos o </w:t>
+      </w:r>
+      <w:proofErr w:type="spellStart"/>
+      <w:r>
         <w:t>state</w:t>
       </w:r>
       <w:proofErr w:type="spellEnd"/>
       <w:r>
-        <w:t xml:space="preserve"> para criar as condições</w:t>
+        <w:t xml:space="preserve"> no pai, e</w:t>
+      </w:r>
+      <w:r>
+        <w:rPr>
+          <w:b/>
+        </w:rPr>
+        <w:t xml:space="preserve"> definimos quem usa e quem define </w:t>
+      </w:r>
+      <w:r>
+        <w:t>(setState)</w:t>
       </w:r>
       <w:bookmarkStart w:id="0" w:name="_GoBack"/>
       <w:bookmarkEnd w:id="0"/>
     </w:p>
     <w:p>
       <w:pPr>
-        <w:spacing w:after="0"/>
-      </w:pPr>
-    </w:p>
-    <w:p>
-      <w:pPr>
-        <w:spacing w:after="0"/>
-        <w:rPr>
-          <w:b/>
-        </w:rPr>
-      </w:pPr>
-    </w:p>
-    <w:p>
-      <w:pPr>
-        <w:spacing w:after="0"/>
+        <w:spacing w:after="0" w:line="240" w:lineRule="auto"/>
         <w:rPr>
           <w:b/>
         </w:rPr>

</xml_diff>

<commit_message>
chore: upload classes 10-07-24, 11-07-24, 15-07-24
</commit_message>
<xml_diff>
--- a/Classes/Anotações.docx
+++ b/Classes/Anotações.docx
@@ -586,7 +586,19 @@
         <w:t>interpolar variáveis</w:t>
       </w:r>
       <w:r>
-        <w:t>, inserindo ela entre {};</w:t>
+        <w:t xml:space="preserve">, inserindo ela entre </w:t>
+      </w:r>
+      <w:r>
+        <w:t xml:space="preserve">chaves </w:t>
+      </w:r>
+      <w:r>
+        <w:rPr>
+          <w:b/>
+        </w:rPr>
+        <w:t>{}</w:t>
+      </w:r>
+      <w:r>
+        <w:t>;</w:t>
       </w:r>
     </w:p>
     <w:p>
@@ -2589,32 +2601,207 @@
         <w:rPr>
           <w:b/>
         </w:rPr>
-        <w:t>13</w:t>
-      </w:r>
-      <w:r>
-        <w:rPr>
-          <w:b/>
-        </w:rPr>
+        <w:t xml:space="preserve">13 </w:t>
+      </w:r>
+      <w:r>
+        <w:rPr>
+          <w:b/>
+        </w:rPr>
+        <w:t>–</w:t>
+      </w:r>
+      <w:r>
+        <w:rPr>
+          <w:b/>
+        </w:rPr>
+        <w:t xml:space="preserve"> RENDERIZAÇÃO DE LISTAS</w:t>
+      </w:r>
+    </w:p>
+    <w:p>
+      <w:pPr>
+        <w:spacing w:after="0" w:line="240" w:lineRule="auto"/>
+        <w:jc w:val="center"/>
+        <w:rPr>
+          <w:b/>
+        </w:rPr>
+      </w:pPr>
+    </w:p>
+    <w:p>
+      <w:pPr>
+        <w:pStyle w:val="PargrafodaLista"/>
+        <w:numPr>
+          <w:ilvl w:val="0"/>
+          <w:numId w:val="2"/>
+        </w:numPr>
+        <w:spacing w:after="0" w:line="240" w:lineRule="auto"/>
+      </w:pPr>
+      <w:r>
+        <w:t xml:space="preserve">Para </w:t>
+      </w:r>
+      <w:proofErr w:type="spellStart"/>
+      <w:r>
+        <w:t>renderizar</w:t>
+      </w:r>
+      <w:proofErr w:type="spellEnd"/>
+      <w:r>
+        <w:t xml:space="preserve"> uma lista vamos primeiramente precisar de um </w:t>
+      </w:r>
+      <w:proofErr w:type="spellStart"/>
+      <w:r>
+        <w:rPr>
+          <w:b/>
+        </w:rPr>
+        <w:t>array</w:t>
+      </w:r>
+      <w:proofErr w:type="spellEnd"/>
+    </w:p>
+    <w:p>
+      <w:pPr>
+        <w:pStyle w:val="PargrafodaLista"/>
+        <w:numPr>
+          <w:ilvl w:val="0"/>
+          <w:numId w:val="2"/>
+        </w:numPr>
+        <w:spacing w:after="0" w:line="240" w:lineRule="auto"/>
+      </w:pPr>
+      <w:r>
+        <w:t>Depois</w:t>
+      </w:r>
+      <w:r>
+        <w:t xml:space="preserve"> utilizamos a </w:t>
+      </w:r>
+      <w:r>
+        <w:rPr>
+          <w:b/>
+        </w:rPr>
+        <w:t xml:space="preserve">função </w:t>
+      </w:r>
+      <w:proofErr w:type="spellStart"/>
+      <w:r>
+        <w:rPr>
+          <w:b/>
+        </w:rPr>
+        <w:t>map</w:t>
+      </w:r>
+      <w:proofErr w:type="spellEnd"/>
+      <w:r>
+        <w:t>, para percorrer cada um dos itens</w:t>
+      </w:r>
+    </w:p>
+    <w:p>
+      <w:pPr>
+        <w:pStyle w:val="PargrafodaLista"/>
+        <w:numPr>
+          <w:ilvl w:val="0"/>
+          <w:numId w:val="2"/>
+        </w:numPr>
+        <w:spacing w:after="0" w:line="240" w:lineRule="auto"/>
+      </w:pPr>
+      <w:r>
+        <w:t xml:space="preserve">Podendo assim </w:t>
+      </w:r>
+      <w:proofErr w:type="spellStart"/>
+      <w:r>
+        <w:t>renderizar</w:t>
+      </w:r>
+      <w:proofErr w:type="spellEnd"/>
+      <w:r>
+        <w:t xml:space="preserve"> algo na tela</w:t>
+      </w:r>
+    </w:p>
+    <w:p>
+      <w:pPr>
+        <w:pStyle w:val="PargrafodaLista"/>
+        <w:numPr>
+          <w:ilvl w:val="0"/>
+          <w:numId w:val="2"/>
+        </w:numPr>
+        <w:spacing w:after="0" w:line="240" w:lineRule="auto"/>
+        <w:rPr>
+          <w:b/>
+        </w:rPr>
+      </w:pPr>
+      <w:r>
+        <w:t xml:space="preserve">É possível </w:t>
+      </w:r>
+      <w:r>
+        <w:rPr>
+          <w:b/>
+        </w:rPr>
+        <w:t>unir oper</w:t>
+      </w:r>
+      <w:r>
+        <w:rPr>
+          <w:b/>
+        </w:rPr>
+        <w:t>a</w:t>
+      </w:r>
+      <w:r>
+        <w:rPr>
+          <w:b/>
+        </w:rPr>
+        <w:t>dor</w:t>
+      </w:r>
+      <w:r>
+        <w:rPr>
+          <w:b/>
+        </w:rPr>
+        <w:t>e</w:t>
+      </w:r>
+      <w:r>
+        <w:rPr>
+          <w:b/>
+        </w:rPr>
+        <w:t>s condicionais</w:t>
+      </w:r>
+      <w:r>
+        <w:t xml:space="preserve"> com </w:t>
+      </w:r>
+      <w:r>
+        <w:t>a</w:t>
+      </w:r>
+      <w:r>
         <w:t xml:space="preserve"> </w:t>
       </w:r>
-      <w:r>
-        <w:rPr>
-          <w:b/>
-        </w:rPr>
-        <w:t>–</w:t>
-      </w:r>
-      <w:r>
-        <w:rPr>
-          <w:b/>
-        </w:rPr>
-        <w:t xml:space="preserve"> RENDERIZAÇÃO </w:t>
-      </w:r>
-      <w:r>
-        <w:rPr>
-          <w:b/>
-        </w:rPr>
-        <w:t>DE LISTAS</w:t>
-      </w:r>
+      <w:proofErr w:type="spellStart"/>
+      <w:r>
+        <w:t>r</w:t>
+      </w:r>
+      <w:r>
+        <w:t>ende</w:t>
+      </w:r>
+      <w:r>
+        <w:t>ri</w:t>
+      </w:r>
+      <w:r>
+        <w:t>z</w:t>
+      </w:r>
+      <w:r>
+        <w:t>aç</w:t>
+      </w:r>
+      <w:r>
+        <w:t>ão</w:t>
+      </w:r>
+      <w:proofErr w:type="spellEnd"/>
+      <w:r>
+        <w:t xml:space="preserve"> d</w:t>
+      </w:r>
+      <w:r>
+        <w:t>e</w:t>
+      </w:r>
+      <w:r>
+        <w:t xml:space="preserve"> li</w:t>
+      </w:r>
+      <w:r>
+        <w:t>s</w:t>
+      </w:r>
+      <w:r>
+        <w:t>tas</w:t>
+      </w:r>
+    </w:p>
+    <w:p>
+      <w:pPr>
+        <w:spacing w:after="0" w:line="240" w:lineRule="auto"/>
+      </w:pPr>
     </w:p>
     <w:p>
       <w:pPr>
@@ -2624,6 +2811,21 @@
           <w:b/>
         </w:rPr>
       </w:pPr>
+      <w:r>
+        <w:rPr>
+          <w:b/>
+        </w:rPr>
+        <w:t>14 – STATE LIFT</w:t>
+      </w:r>
+    </w:p>
+    <w:p>
+      <w:pPr>
+        <w:spacing w:after="0" w:line="240" w:lineRule="auto"/>
+        <w:jc w:val="center"/>
+        <w:rPr>
+          <w:b/>
+        </w:rPr>
+      </w:pPr>
     </w:p>
     <w:p>
       <w:pPr>
@@ -2634,67 +2836,580 @@
         </w:numPr>
         <w:spacing w:after="0" w:line="240" w:lineRule="auto"/>
       </w:pPr>
+      <w:proofErr w:type="spellStart"/>
+      <w:r>
+        <w:rPr>
+          <w:b/>
+        </w:rPr>
+        <w:t>State</w:t>
+      </w:r>
+      <w:proofErr w:type="spellEnd"/>
+      <w:r>
+        <w:rPr>
+          <w:b/>
+        </w:rPr>
+        <w:t xml:space="preserve"> </w:t>
+      </w:r>
+      <w:proofErr w:type="spellStart"/>
+      <w:r>
+        <w:rPr>
+          <w:b/>
+        </w:rPr>
+        <w:t>Lift</w:t>
+      </w:r>
+      <w:proofErr w:type="spellEnd"/>
+      <w:r>
+        <w:rPr>
+          <w:b/>
+        </w:rPr>
+        <w:t xml:space="preserve"> </w:t>
+      </w:r>
+      <w:r>
+        <w:t xml:space="preserve">é uma técnica utilizada para compartilhar o </w:t>
+      </w:r>
+      <w:proofErr w:type="spellStart"/>
+      <w:r>
+        <w:t>state</w:t>
+      </w:r>
+      <w:proofErr w:type="spellEnd"/>
+    </w:p>
+    <w:p>
+      <w:pPr>
+        <w:pStyle w:val="PargrafodaLista"/>
+        <w:numPr>
+          <w:ilvl w:val="0"/>
+          <w:numId w:val="2"/>
+        </w:numPr>
+        <w:spacing w:after="0" w:line="240" w:lineRule="auto"/>
+      </w:pPr>
+      <w:r>
+        <w:t xml:space="preserve">É normal vários componentes </w:t>
+      </w:r>
+      <w:r>
+        <w:rPr>
+          <w:b/>
+        </w:rPr>
+        <w:t>dependerem do mesmo estado</w:t>
+      </w:r>
+    </w:p>
+    <w:p>
+      <w:pPr>
+        <w:pStyle w:val="PargrafodaLista"/>
+        <w:numPr>
+          <w:ilvl w:val="0"/>
+          <w:numId w:val="2"/>
+        </w:numPr>
+        <w:spacing w:after="0" w:line="240" w:lineRule="auto"/>
+      </w:pPr>
+      <w:r>
+        <w:t xml:space="preserve">Então precisamos elevar o nível do mesmo a um </w:t>
+      </w:r>
+      <w:r>
+        <w:rPr>
+          <w:b/>
+        </w:rPr>
+        <w:t>componente pai</w:t>
+      </w:r>
+    </w:p>
+    <w:p>
+      <w:pPr>
+        <w:pStyle w:val="PargrafodaLista"/>
+        <w:numPr>
+          <w:ilvl w:val="0"/>
+          <w:numId w:val="2"/>
+        </w:numPr>
+        <w:spacing w:after="0" w:line="240" w:lineRule="auto"/>
+        <w:rPr>
+          <w:b/>
+        </w:rPr>
+      </w:pPr>
+      <w:r>
+        <w:t xml:space="preserve">Então centralizamos o </w:t>
+      </w:r>
+      <w:proofErr w:type="spellStart"/>
+      <w:r>
+        <w:t>state</w:t>
+      </w:r>
+      <w:proofErr w:type="spellEnd"/>
+      <w:r>
+        <w:t xml:space="preserve"> no pai, e</w:t>
+      </w:r>
+      <w:r>
+        <w:rPr>
+          <w:b/>
+        </w:rPr>
+        <w:t xml:space="preserve"> definimos quem usa e quem define </w:t>
+      </w:r>
+      <w:r>
+        <w:t>(setState)</w:t>
+      </w:r>
+    </w:p>
+    <w:p>
+      <w:pPr>
+        <w:spacing w:after="0" w:line="240" w:lineRule="auto"/>
+      </w:pPr>
+    </w:p>
+    <w:p>
+      <w:pPr>
+        <w:spacing w:after="0" w:line="240" w:lineRule="auto"/>
+        <w:jc w:val="center"/>
+        <w:rPr>
+          <w:b/>
+        </w:rPr>
+      </w:pPr>
+      <w:r>
+        <w:rPr>
+          <w:b/>
+        </w:rPr>
+        <w:t>15</w:t>
+      </w:r>
+      <w:r>
+        <w:rPr>
+          <w:b/>
+        </w:rPr>
+        <w:t xml:space="preserve"> – </w:t>
+      </w:r>
+      <w:r>
+        <w:rPr>
+          <w:b/>
+        </w:rPr>
+        <w:t>IMPLEMENTANDO REACT ROUTER</w:t>
+      </w:r>
+    </w:p>
+    <w:p>
+      <w:pPr>
+        <w:spacing w:after="0" w:line="240" w:lineRule="auto"/>
+        <w:jc w:val="center"/>
+        <w:rPr>
+          <w:b/>
+        </w:rPr>
+      </w:pPr>
+    </w:p>
+    <w:p>
+      <w:pPr>
+        <w:pStyle w:val="PargrafodaLista"/>
+        <w:numPr>
+          <w:ilvl w:val="0"/>
+          <w:numId w:val="2"/>
+        </w:numPr>
+        <w:spacing w:after="0" w:line="240" w:lineRule="auto"/>
+      </w:pPr>
+      <w:r>
+        <w:t xml:space="preserve">O </w:t>
+      </w:r>
+      <w:proofErr w:type="spellStart"/>
+      <w:r>
+        <w:rPr>
+          <w:b/>
+        </w:rPr>
+        <w:t>Re</w:t>
+      </w:r>
+      <w:r>
+        <w:rPr>
+          <w:b/>
+        </w:rPr>
+        <w:t>a</w:t>
+      </w:r>
+      <w:r>
+        <w:rPr>
+          <w:b/>
+        </w:rPr>
+        <w:t>c</w:t>
+      </w:r>
+      <w:r>
+        <w:rPr>
+          <w:b/>
+        </w:rPr>
+        <w:t>t</w:t>
+      </w:r>
+      <w:proofErr w:type="spellEnd"/>
+      <w:r>
+        <w:rPr>
+          <w:b/>
+        </w:rPr>
+        <w:t xml:space="preserve"> </w:t>
+      </w:r>
+      <w:proofErr w:type="spellStart"/>
+      <w:r>
+        <w:rPr>
+          <w:b/>
+        </w:rPr>
+        <w:t>Rou</w:t>
+      </w:r>
+      <w:r>
+        <w:rPr>
+          <w:b/>
+        </w:rPr>
+        <w:t>t</w:t>
+      </w:r>
+      <w:r>
+        <w:rPr>
+          <w:b/>
+        </w:rPr>
+        <w:t>er</w:t>
+      </w:r>
+      <w:proofErr w:type="spellEnd"/>
+      <w:r>
+        <w:rPr>
+          <w:b/>
+        </w:rPr>
+        <w:t xml:space="preserve"> </w:t>
+      </w:r>
+      <w:r>
+        <w:t>é um</w:t>
+      </w:r>
+      <w:r>
+        <w:t xml:space="preserve"> p</w:t>
+      </w:r>
+      <w:r>
+        <w:t>a</w:t>
+      </w:r>
+      <w:r>
+        <w:t>cote</w:t>
+      </w:r>
+      <w:r>
+        <w:t xml:space="preserve"> </w:t>
+      </w:r>
+      <w:r>
+        <w:t>par</w:t>
+      </w:r>
+      <w:r>
+        <w:t xml:space="preserve">a </w:t>
+      </w:r>
+      <w:r>
+        <w:t>m</w:t>
+      </w:r>
+      <w:r>
+        <w:t>u</w:t>
+      </w:r>
+      <w:r>
+        <w:t>d</w:t>
+      </w:r>
+      <w:r>
+        <w:t>a</w:t>
+      </w:r>
+      <w:r>
+        <w:t>nç</w:t>
+      </w:r>
+      <w:r>
+        <w:t xml:space="preserve">a </w:t>
+      </w:r>
+      <w:r>
+        <w:t>de URL d</w:t>
+      </w:r>
+      <w:r>
+        <w:t>a</w:t>
+      </w:r>
+      <w:r>
+        <w:t xml:space="preserve"> aplicação</w:t>
+      </w:r>
+    </w:p>
+    <w:p>
+      <w:pPr>
+        <w:pStyle w:val="PargrafodaLista"/>
+        <w:numPr>
+          <w:ilvl w:val="0"/>
+          <w:numId w:val="2"/>
+        </w:numPr>
+        <w:spacing w:after="0" w:line="240" w:lineRule="auto"/>
+      </w:pPr>
       <w:r>
         <w:t>P</w:t>
       </w:r>
       <w:r>
-        <w:t xml:space="preserve">ara </w:t>
-      </w:r>
-      <w:proofErr w:type="spellStart"/>
-      <w:r>
-        <w:t>renderiz</w:t>
-      </w:r>
-      <w:r>
-        <w:t>ar</w:t>
-      </w:r>
-      <w:proofErr w:type="spellEnd"/>
+        <w:t>o</w:t>
+      </w:r>
+      <w:r>
+        <w:t>de</w:t>
+      </w:r>
+      <w:r>
+        <w:t xml:space="preserve">mos </w:t>
+      </w:r>
+      <w:r>
+        <w:t>assi</w:t>
+      </w:r>
+      <w:r>
+        <w:t>m</w:t>
+      </w:r>
+      <w:r>
+        <w:t xml:space="preserve"> ac</w:t>
+      </w:r>
+      <w:r>
+        <w:t>e</w:t>
+      </w:r>
+      <w:r>
+        <w:t xml:space="preserve">ssar outras </w:t>
+      </w:r>
+      <w:proofErr w:type="spellStart"/>
+      <w:r>
+        <w:t>views</w:t>
+      </w:r>
+      <w:proofErr w:type="spellEnd"/>
+      <w:r>
+        <w:t>,</w:t>
+      </w:r>
       <w:r>
         <w:t xml:space="preserve"> </w:t>
       </w:r>
       <w:r>
-        <w:t>um</w:t>
-      </w:r>
-      <w:r>
-        <w:t xml:space="preserve">a </w:t>
-      </w:r>
-      <w:r>
+        <w:rPr>
+          <w:b/>
+        </w:rPr>
+        <w:t>s</w:t>
+      </w:r>
+      <w:r>
+        <w:rPr>
+          <w:b/>
+        </w:rPr>
+        <w:t xml:space="preserve">em o </w:t>
+      </w:r>
+      <w:proofErr w:type="spellStart"/>
+      <w:r>
+        <w:rPr>
+          <w:b/>
+        </w:rPr>
+        <w:t>page</w:t>
+      </w:r>
+      <w:proofErr w:type="spellEnd"/>
+      <w:r>
+        <w:rPr>
+          <w:b/>
+        </w:rPr>
+        <w:t xml:space="preserve"> </w:t>
+      </w:r>
+      <w:proofErr w:type="spellStart"/>
+      <w:r>
+        <w:rPr>
+          <w:b/>
+        </w:rPr>
+        <w:t>r</w:t>
+      </w:r>
+      <w:r>
+        <w:rPr>
+          <w:b/>
+        </w:rPr>
+        <w:t>e</w:t>
+      </w:r>
+      <w:r>
+        <w:rPr>
+          <w:b/>
+        </w:rPr>
         <w:t>l</w:t>
       </w:r>
       <w:r>
+        <w:rPr>
+          <w:b/>
+        </w:rPr>
+        <w:t>oad</w:t>
+      </w:r>
+      <w:proofErr w:type="spellEnd"/>
+    </w:p>
+    <w:p>
+      <w:pPr>
+        <w:pStyle w:val="PargrafodaLista"/>
+        <w:numPr>
+          <w:ilvl w:val="0"/>
+          <w:numId w:val="2"/>
+        </w:numPr>
+        <w:spacing w:after="0" w:line="240" w:lineRule="auto"/>
+      </w:pPr>
+      <w:r>
+        <w:rPr>
+          <w:b/>
+        </w:rPr>
+        <w:t>Tr</w:t>
+      </w:r>
+      <w:r>
+        <w:rPr>
+          <w:b/>
+        </w:rPr>
+        <w:t>o</w:t>
+      </w:r>
+      <w:r>
+        <w:rPr>
+          <w:b/>
+        </w:rPr>
+        <w:t>ca</w:t>
+      </w:r>
+      <w:r>
+        <w:rPr>
+          <w:b/>
+        </w:rPr>
+        <w:t>n</w:t>
+      </w:r>
+      <w:r>
+        <w:rPr>
+          <w:b/>
+        </w:rPr>
+        <w:t>do a</w:t>
+      </w:r>
+      <w:r>
+        <w:rPr>
+          <w:b/>
+        </w:rPr>
+        <w:t>p</w:t>
+      </w:r>
+      <w:r>
+        <w:rPr>
+          <w:b/>
+        </w:rPr>
+        <w:t>en</w:t>
+      </w:r>
+      <w:r>
+        <w:rPr>
+          <w:b/>
+        </w:rPr>
+        <w:t>a</w:t>
+      </w:r>
+      <w:r>
+        <w:rPr>
+          <w:b/>
+        </w:rPr>
+        <w:t>s uma parte do layout da apl</w:t>
+      </w:r>
+      <w:r>
+        <w:rPr>
+          <w:b/>
+        </w:rPr>
         <w:t>i</w:t>
       </w:r>
       <w:r>
-        <w:t>sta</w:t>
+        <w:rPr>
+          <w:b/>
+        </w:rPr>
+        <w:t>cação</w:t>
+      </w:r>
+      <w:r>
+        <w:t>,</w:t>
       </w:r>
       <w:r>
         <w:t xml:space="preserve"> </w:t>
       </w:r>
       <w:r>
-        <w:t>va</w:t>
+        <w:t>ou seja, o qu</w:t>
+      </w:r>
+      <w:r>
+        <w:t>e</w:t>
+      </w:r>
+      <w:r>
+        <w:t xml:space="preserve"> </w:t>
       </w:r>
       <w:r>
         <w:t>m</w:t>
       </w:r>
       <w:r>
-        <w:t>os primeir</w:t>
-      </w:r>
-      <w:r>
+        <w:t>uda d</w:t>
+      </w:r>
+      <w:r>
+        <w:t>e</w:t>
+      </w:r>
+      <w:r>
+        <w:t xml:space="preserve"> </w:t>
+      </w:r>
+      <w:proofErr w:type="spellStart"/>
+      <w:r>
+        <w:t>v</w:t>
+      </w:r>
+      <w:r>
+        <w:t>iew</w:t>
+      </w:r>
+      <w:proofErr w:type="spellEnd"/>
+      <w:r>
+        <w:t xml:space="preserve"> para </w:t>
+      </w:r>
+      <w:proofErr w:type="spellStart"/>
+      <w:r>
+        <w:t>view</w:t>
+      </w:r>
+      <w:proofErr w:type="spellEnd"/>
+    </w:p>
+    <w:p>
+      <w:pPr>
+        <w:pStyle w:val="PargrafodaLista"/>
+        <w:numPr>
+          <w:ilvl w:val="0"/>
+          <w:numId w:val="2"/>
+        </w:numPr>
+        <w:spacing w:after="0" w:line="240" w:lineRule="auto"/>
+        <w:rPr>
+          <w:b/>
+        </w:rPr>
+      </w:pPr>
+      <w:r>
+        <w:t>P</w:t>
+      </w:r>
+      <w:r>
+        <w:t>r</w:t>
+      </w:r>
+      <w:r>
+        <w:t>ec</w:t>
+      </w:r>
+      <w:r>
+        <w:t>i</w:t>
+      </w:r>
+      <w:r>
+        <w:t>s</w:t>
+      </w:r>
+      <w:r>
+        <w:t>amos</w:t>
+      </w:r>
+      <w:r>
+        <w:rPr>
+          <w:b/>
+        </w:rPr>
+        <w:t xml:space="preserve"> </w:t>
+      </w:r>
+      <w:r>
+        <w:rPr>
+          <w:b/>
+        </w:rPr>
+        <w:t>in</w:t>
+      </w:r>
+      <w:r>
+        <w:rPr>
+          <w:b/>
+        </w:rPr>
+        <w:t xml:space="preserve">stalar </w:t>
+      </w:r>
+      <w:r>
+        <w:rPr>
+          <w:b/>
+        </w:rPr>
+        <w:t>es</w:t>
+      </w:r>
+      <w:r>
+        <w:rPr>
+          <w:b/>
+        </w:rPr>
+        <w:t>te p</w:t>
+      </w:r>
+      <w:r>
+        <w:rPr>
+          <w:b/>
+        </w:rPr>
         <w:t>a</w:t>
       </w:r>
       <w:r>
-        <w:t>mente precisar de</w:t>
-      </w:r>
-      <w:r>
-        <w:t xml:space="preserve"> um </w:t>
-      </w:r>
-      <w:proofErr w:type="spellStart"/>
-      <w:r>
-        <w:rPr>
-          <w:b/>
-        </w:rPr>
-        <w:t>array</w:t>
-      </w:r>
-      <w:proofErr w:type="spellEnd"/>
+        <w:rPr>
+          <w:b/>
+        </w:rPr>
+        <w:t>cot</w:t>
+      </w:r>
+      <w:r>
+        <w:rPr>
+          <w:b/>
+        </w:rPr>
+        <w:t xml:space="preserve">e </w:t>
+      </w:r>
+      <w:r>
+        <w:t>no proj</w:t>
+      </w:r>
+      <w:r>
+        <w:t>et</w:t>
+      </w:r>
+      <w:r>
+        <w:t>o</w:t>
+      </w:r>
     </w:p>
     <w:p>
       <w:pPr>
@@ -2704,38 +3419,163 @@
           <w:numId w:val="2"/>
         </w:numPr>
         <w:spacing w:after="0" w:line="240" w:lineRule="auto"/>
-      </w:pPr>
-      <w:r>
-        <w:t>Depois</w:t>
-      </w:r>
-      <w:r>
-        <w:t xml:space="preserve"> utilizamos a</w:t>
-      </w:r>
-      <w:r>
+        <w:rPr>
+          <w:b/>
+        </w:rPr>
+      </w:pPr>
+      <w:r>
+        <w:t xml:space="preserve">E também realizar algumas mudanças em como o </w:t>
+      </w:r>
+      <w:proofErr w:type="spellStart"/>
+      <w:r>
+        <w:t>App</w:t>
+      </w:r>
+      <w:proofErr w:type="spellEnd"/>
+      <w:r>
+        <w:t xml:space="preserve"> é estruturado</w:t>
+      </w:r>
+    </w:p>
+    <w:p>
+      <w:pPr>
+        <w:rPr>
+          <w:b/>
+        </w:rPr>
+      </w:pPr>
+      <w:r>
+        <w:rPr>
+          <w:b/>
+        </w:rPr>
+        <w:br w:type="page"/>
+      </w:r>
+    </w:p>
+    <w:p>
+      <w:pPr>
+        <w:spacing w:after="0" w:line="240" w:lineRule="auto"/>
+      </w:pPr>
+    </w:p>
+    <w:p>
+      <w:pPr>
+        <w:spacing w:after="0" w:line="240" w:lineRule="auto"/>
+        <w:jc w:val="center"/>
+        <w:rPr>
+          <w:b/>
+        </w:rPr>
+      </w:pPr>
+      <w:r>
+        <w:rPr>
+          <w:b/>
+        </w:rPr>
+        <w:t>16</w:t>
+      </w:r>
+      <w:r>
+        <w:rPr>
+          <w:b/>
+        </w:rPr>
+        <w:t xml:space="preserve"> – </w:t>
+      </w:r>
+      <w:r>
+        <w:rPr>
+          <w:b/>
+        </w:rPr>
+        <w:t>REACT ICONS</w:t>
+      </w:r>
+    </w:p>
+    <w:p>
+      <w:pPr>
+        <w:spacing w:after="0" w:line="240" w:lineRule="auto"/>
+        <w:jc w:val="center"/>
+        <w:rPr>
+          <w:b/>
+        </w:rPr>
+      </w:pPr>
+    </w:p>
+    <w:p>
+      <w:pPr>
+        <w:pStyle w:val="PargrafodaLista"/>
+        <w:numPr>
+          <w:ilvl w:val="0"/>
+          <w:numId w:val="2"/>
+        </w:numPr>
+        <w:spacing w:after="0" w:line="240" w:lineRule="auto"/>
+      </w:pPr>
+      <w:r>
+        <w:t xml:space="preserve">O </w:t>
+      </w:r>
+      <w:proofErr w:type="spellStart"/>
+      <w:r>
+        <w:rPr>
+          <w:b/>
+        </w:rPr>
+        <w:t>Re</w:t>
+      </w:r>
+      <w:r>
+        <w:rPr>
+          <w:b/>
+        </w:rPr>
+        <w:t>a</w:t>
+      </w:r>
+      <w:r>
+        <w:rPr>
+          <w:b/>
+        </w:rPr>
+        <w:t>c</w:t>
+      </w:r>
+      <w:r>
+        <w:rPr>
+          <w:b/>
+        </w:rPr>
+        <w:t>t</w:t>
+      </w:r>
+      <w:proofErr w:type="spellEnd"/>
+      <w:r>
+        <w:rPr>
+          <w:b/>
+        </w:rPr>
         <w:t xml:space="preserve"> </w:t>
       </w:r>
-      <w:r>
-        <w:rPr>
-          <w:b/>
-        </w:rPr>
-        <w:t>fu</w:t>
-      </w:r>
-      <w:r>
-        <w:rPr>
-          <w:b/>
-        </w:rPr>
-        <w:t xml:space="preserve">nção </w:t>
-      </w:r>
-      <w:proofErr w:type="spellStart"/>
-      <w:r>
-        <w:rPr>
-          <w:b/>
-        </w:rPr>
-        <w:t>map</w:t>
-      </w:r>
-      <w:proofErr w:type="spellEnd"/>
-      <w:r>
-        <w:t>, para percorrer cada um dos itens</w:t>
+      <w:proofErr w:type="spellStart"/>
+      <w:r>
+        <w:rPr>
+          <w:b/>
+        </w:rPr>
+        <w:t>Icons</w:t>
+      </w:r>
+      <w:proofErr w:type="spellEnd"/>
+      <w:r>
+        <w:rPr>
+          <w:b/>
+        </w:rPr>
+        <w:t xml:space="preserve"> </w:t>
+      </w:r>
+      <w:r>
+        <w:t>é um</w:t>
+      </w:r>
+      <w:r>
+        <w:t xml:space="preserve"> p</w:t>
+      </w:r>
+      <w:r>
+        <w:t>ac</w:t>
+      </w:r>
+      <w:r>
+        <w:t>ote de</w:t>
+      </w:r>
+      <w:r>
+        <w:t xml:space="preserve"> </w:t>
+      </w:r>
+      <w:r>
+        <w:t>í</w:t>
+      </w:r>
+      <w:r>
+        <w:t>co</w:t>
+      </w:r>
+      <w:r>
+        <w:t>nes ex</w:t>
+      </w:r>
+      <w:r>
+        <w:t>te</w:t>
+      </w:r>
+      <w:r>
+        <w:t>rno</w:t>
       </w:r>
     </w:p>
     <w:p>
@@ -2748,16 +3588,94 @@
         <w:spacing w:after="0" w:line="240" w:lineRule="auto"/>
       </w:pPr>
       <w:r>
-        <w:t xml:space="preserve">Podendo assim </w:t>
-      </w:r>
-      <w:proofErr w:type="spellStart"/>
-      <w:r>
-        <w:t>renderizar</w:t>
-      </w:r>
-      <w:proofErr w:type="spellEnd"/>
-      <w:r>
-        <w:t xml:space="preserve"> algo na tela</w:t>
-      </w:r>
+        <w:t>Precisa</w:t>
+      </w:r>
+      <w:r>
+        <w:t>m</w:t>
+      </w:r>
+      <w:r>
+        <w:t>os</w:t>
+      </w:r>
+      <w:r>
+        <w:t xml:space="preserve"> </w:t>
+      </w:r>
+      <w:r>
+        <w:rPr>
+          <w:b/>
+        </w:rPr>
+        <w:t>adicionar ao</w:t>
+      </w:r>
+      <w:r>
+        <w:t xml:space="preserve"> </w:t>
+      </w:r>
+      <w:r>
+        <w:rPr>
+          <w:b/>
+        </w:rPr>
+        <w:t>p</w:t>
+      </w:r>
+      <w:r>
+        <w:rPr>
+          <w:b/>
+        </w:rPr>
+        <w:t>r</w:t>
+      </w:r>
+      <w:r>
+        <w:rPr>
+          <w:b/>
+        </w:rPr>
+        <w:t>oj</w:t>
+      </w:r>
+      <w:r>
+        <w:rPr>
+          <w:b/>
+        </w:rPr>
+        <w:t>e</w:t>
+      </w:r>
+      <w:r>
+        <w:rPr>
+          <w:b/>
+        </w:rPr>
+        <w:t>t</w:t>
+      </w:r>
+      <w:r>
+        <w:rPr>
+          <w:b/>
+        </w:rPr>
+        <w:t xml:space="preserve">o </w:t>
+      </w:r>
+      <w:r>
+        <w:rPr>
+          <w:b/>
+        </w:rPr>
+        <w:t>atravé</w:t>
+      </w:r>
+      <w:r>
+        <w:rPr>
+          <w:b/>
+        </w:rPr>
+        <w:t>s</w:t>
+      </w:r>
+      <w:r>
+        <w:rPr>
+          <w:b/>
+        </w:rPr>
+        <w:t xml:space="preserve"> d</w:t>
+      </w:r>
+      <w:r>
+        <w:rPr>
+          <w:b/>
+        </w:rPr>
+        <w:t xml:space="preserve">o </w:t>
+      </w:r>
+      <w:proofErr w:type="spellStart"/>
+      <w:r>
+        <w:rPr>
+          <w:b/>
+        </w:rPr>
+        <w:t>npm</w:t>
+      </w:r>
+      <w:proofErr w:type="spellEnd"/>
     </w:p>
     <w:p>
       <w:pPr>
@@ -2767,140 +3685,16 @@
           <w:numId w:val="2"/>
         </w:numPr>
         <w:spacing w:after="0" w:line="240" w:lineRule="auto"/>
-        <w:rPr>
-          <w:b/>
-        </w:rPr>
-      </w:pPr>
-      <w:r>
-        <w:t xml:space="preserve">É possível </w:t>
-      </w:r>
-      <w:r>
-        <w:rPr>
-          <w:b/>
-        </w:rPr>
-        <w:t>unir oper</w:t>
-      </w:r>
-      <w:r>
-        <w:rPr>
-          <w:b/>
-        </w:rPr>
-        <w:t>a</w:t>
-      </w:r>
-      <w:r>
-        <w:rPr>
-          <w:b/>
-        </w:rPr>
-        <w:t>dor</w:t>
-      </w:r>
-      <w:r>
-        <w:rPr>
-          <w:b/>
-        </w:rPr>
-        <w:t>e</w:t>
-      </w:r>
-      <w:r>
-        <w:rPr>
-          <w:b/>
-        </w:rPr>
-        <w:t>s condicionais</w:t>
-      </w:r>
-      <w:r>
-        <w:t xml:space="preserve"> com </w:t>
-      </w:r>
-      <w:r>
-        <w:t>a</w:t>
-      </w:r>
-      <w:r>
-        <w:t xml:space="preserve"> </w:t>
-      </w:r>
-      <w:proofErr w:type="spellStart"/>
-      <w:r>
-        <w:t>r</w:t>
-      </w:r>
-      <w:r>
-        <w:t>ende</w:t>
-      </w:r>
-      <w:r>
-        <w:t>ri</w:t>
-      </w:r>
-      <w:r>
-        <w:t>z</w:t>
-      </w:r>
-      <w:r>
-        <w:t>aç</w:t>
-      </w:r>
-      <w:r>
-        <w:t>ão</w:t>
-      </w:r>
-      <w:proofErr w:type="spellEnd"/>
-      <w:r>
-        <w:t xml:space="preserve"> d</w:t>
-      </w:r>
-      <w:r>
-        <w:t>e</w:t>
-      </w:r>
-      <w:r>
-        <w:t xml:space="preserve"> li</w:t>
-      </w:r>
-      <w:r>
-        <w:t>s</w:t>
-      </w:r>
-      <w:r>
-        <w:t>tas</w:t>
-      </w:r>
-    </w:p>
-    <w:p>
-      <w:pPr>
-        <w:spacing w:after="0" w:line="240" w:lineRule="auto"/>
-      </w:pPr>
-    </w:p>
-    <w:p>
-      <w:pPr>
-        <w:spacing w:after="0" w:line="240" w:lineRule="auto"/>
-        <w:jc w:val="center"/>
-        <w:rPr>
-          <w:b/>
-        </w:rPr>
-      </w:pPr>
-      <w:r>
-        <w:rPr>
-          <w:b/>
-        </w:rPr>
-        <w:t>14</w:t>
-      </w:r>
-      <w:r>
-        <w:rPr>
-          <w:b/>
-        </w:rPr>
-        <w:t xml:space="preserve"> </w:t>
-      </w:r>
-      <w:r>
-        <w:rPr>
-          <w:b/>
-        </w:rPr>
-        <w:t>–</w:t>
-      </w:r>
-      <w:r>
-        <w:rPr>
-          <w:b/>
-        </w:rPr>
-        <w:t xml:space="preserve"> </w:t>
-      </w:r>
-      <w:r>
-        <w:rPr>
-          <w:b/>
-        </w:rPr>
-        <w:t>STATE LIFT</w:t>
-      </w:r>
-    </w:p>
-    <w:p>
-      <w:pPr>
-        <w:spacing w:after="0" w:line="240" w:lineRule="auto"/>
-        <w:jc w:val="center"/>
-        <w:rPr>
-          <w:b/>
-        </w:rPr>
-      </w:pPr>
+      </w:pPr>
+      <w:r>
+        <w:t xml:space="preserve">Ele nos permite adicionar ícones ao projeto com uma </w:t>
+      </w:r>
+      <w:r>
+        <w:rPr>
+          <w:b/>
+        </w:rPr>
+        <w:t>sintaxe parecida a de componentes</w:t>
+      </w:r>
     </w:p>
     <w:p>
       <w:pPr>
@@ -2910,200 +3704,21 @@
           <w:numId w:val="2"/>
         </w:numPr>
         <w:spacing w:after="0" w:line="240" w:lineRule="auto"/>
-      </w:pPr>
-      <w:proofErr w:type="spellStart"/>
-      <w:r>
-        <w:rPr>
-          <w:b/>
-        </w:rPr>
-        <w:t>State</w:t>
-      </w:r>
-      <w:proofErr w:type="spellEnd"/>
-      <w:r>
-        <w:rPr>
-          <w:b/>
-        </w:rPr>
-        <w:t xml:space="preserve"> </w:t>
-      </w:r>
-      <w:proofErr w:type="spellStart"/>
-      <w:r>
-        <w:rPr>
-          <w:b/>
-        </w:rPr>
-        <w:t>Lift</w:t>
-      </w:r>
-      <w:proofErr w:type="spellEnd"/>
-      <w:r>
-        <w:rPr>
-          <w:b/>
-        </w:rPr>
-        <w:t xml:space="preserve"> </w:t>
-      </w:r>
-      <w:r>
-        <w:t>é um</w:t>
-      </w:r>
-      <w:r>
-        <w:t xml:space="preserve">a </w:t>
-      </w:r>
-      <w:r>
-        <w:t xml:space="preserve">técnica utilizada para compartilhar o </w:t>
-      </w:r>
-      <w:proofErr w:type="spellStart"/>
-      <w:r>
-        <w:t>state</w:t>
-      </w:r>
-      <w:proofErr w:type="spellEnd"/>
-    </w:p>
-    <w:p>
-      <w:pPr>
-        <w:pStyle w:val="PargrafodaLista"/>
-        <w:numPr>
-          <w:ilvl w:val="0"/>
-          <w:numId w:val="2"/>
-        </w:numPr>
-        <w:spacing w:after="0" w:line="240" w:lineRule="auto"/>
-      </w:pPr>
-      <w:r>
-        <w:t xml:space="preserve">É normal vários componentes </w:t>
-      </w:r>
-      <w:r>
-        <w:rPr>
-          <w:b/>
-        </w:rPr>
-        <w:t>depe</w:t>
-      </w:r>
-      <w:r>
-        <w:rPr>
-          <w:b/>
-        </w:rPr>
-        <w:t>n</w:t>
-      </w:r>
-      <w:r>
-        <w:rPr>
-          <w:b/>
-        </w:rPr>
-        <w:t>derem d</w:t>
-      </w:r>
-      <w:r>
-        <w:rPr>
-          <w:b/>
-        </w:rPr>
-        <w:t>o m</w:t>
-      </w:r>
-      <w:r>
-        <w:rPr>
-          <w:b/>
-        </w:rPr>
-        <w:t>esmo est</w:t>
-      </w:r>
-      <w:r>
-        <w:rPr>
-          <w:b/>
-        </w:rPr>
-        <w:t>a</w:t>
-      </w:r>
-      <w:r>
-        <w:rPr>
-          <w:b/>
-        </w:rPr>
-        <w:t>do</w:t>
-      </w:r>
-    </w:p>
-    <w:p>
-      <w:pPr>
-        <w:pStyle w:val="PargrafodaLista"/>
-        <w:numPr>
-          <w:ilvl w:val="0"/>
-          <w:numId w:val="2"/>
-        </w:numPr>
-        <w:spacing w:after="0" w:line="240" w:lineRule="auto"/>
-      </w:pPr>
-      <w:r>
-        <w:t>Então precis</w:t>
-      </w:r>
-      <w:r>
-        <w:t>am</w:t>
-      </w:r>
-      <w:r>
-        <w:t xml:space="preserve">os </w:t>
-      </w:r>
-      <w:r>
-        <w:t>e</w:t>
-      </w:r>
-      <w:r>
-        <w:t>l</w:t>
-      </w:r>
-      <w:r>
-        <w:t>e</w:t>
-      </w:r>
-      <w:r>
-        <w:t>v</w:t>
-      </w:r>
-      <w:r>
-        <w:t xml:space="preserve">ar </w:t>
-      </w:r>
-      <w:r>
-        <w:t xml:space="preserve">o nível do mesmo </w:t>
-      </w:r>
-      <w:r>
-        <w:t>a</w:t>
-      </w:r>
-      <w:r>
-        <w:t xml:space="preserve"> um </w:t>
-      </w:r>
-      <w:r>
-        <w:rPr>
-          <w:b/>
-        </w:rPr>
-        <w:t>componente pai</w:t>
-      </w:r>
-    </w:p>
-    <w:p>
-      <w:pPr>
-        <w:pStyle w:val="PargrafodaLista"/>
-        <w:numPr>
-          <w:ilvl w:val="0"/>
-          <w:numId w:val="2"/>
-        </w:numPr>
-        <w:spacing w:after="0" w:line="240" w:lineRule="auto"/>
-        <w:rPr>
-          <w:b/>
-        </w:rPr>
-      </w:pPr>
-      <w:r>
-        <w:t>Então c</w:t>
-      </w:r>
-      <w:r>
-        <w:t>e</w:t>
-      </w:r>
-      <w:r>
-        <w:t>ntral</w:t>
-      </w:r>
-      <w:r>
-        <w:t>i</w:t>
-      </w:r>
-      <w:r>
-        <w:t>z</w:t>
-      </w:r>
-      <w:r>
-        <w:t xml:space="preserve">amos o </w:t>
-      </w:r>
-      <w:proofErr w:type="spellStart"/>
-      <w:r>
-        <w:t>state</w:t>
-      </w:r>
-      <w:proofErr w:type="spellEnd"/>
-      <w:r>
-        <w:t xml:space="preserve"> no pai, e</w:t>
-      </w:r>
-      <w:r>
-        <w:rPr>
-          <w:b/>
-        </w:rPr>
-        <w:t xml:space="preserve"> definimos quem usa e quem define </w:t>
-      </w:r>
-      <w:r>
-        <w:t>(setState)</w:t>
+        <w:rPr>
+          <w:b/>
+        </w:rPr>
+      </w:pPr>
+      <w:r>
+        <w:t xml:space="preserve">Além disso </w:t>
+      </w:r>
+      <w:r>
+        <w:rPr>
+          <w:b/>
+        </w:rPr>
+        <w:t xml:space="preserve">há uma grande quantidade de ícones </w:t>
+      </w:r>
+      <w:r>
+        <w:t>disponíveis</w:t>
       </w:r>
       <w:bookmarkStart w:id="0" w:name="_GoBack"/>
       <w:bookmarkEnd w:id="0"/>

</xml_diff>

<commit_message>
Chore: Upload class 04-02-25
</commit_message>
<xml_diff>
--- a/Classes/Anotações.docx
+++ b/Classes/Anotações.docx
@@ -2961,7 +2961,229 @@
         <w:rPr>
           <w:b/>
         </w:rPr>
-        <w:t>15</w:t>
+        <w:t>15 – IMPLEMENTANDO REACT ROUTER</w:t>
+      </w:r>
+    </w:p>
+    <w:p>
+      <w:pPr>
+        <w:spacing w:after="0" w:line="240" w:lineRule="auto"/>
+        <w:jc w:val="center"/>
+        <w:rPr>
+          <w:b/>
+        </w:rPr>
+      </w:pPr>
+    </w:p>
+    <w:p>
+      <w:pPr>
+        <w:pStyle w:val="PargrafodaLista"/>
+        <w:numPr>
+          <w:ilvl w:val="0"/>
+          <w:numId w:val="2"/>
+        </w:numPr>
+        <w:spacing w:after="0" w:line="240" w:lineRule="auto"/>
+      </w:pPr>
+      <w:r>
+        <w:t xml:space="preserve">O </w:t>
+      </w:r>
+      <w:proofErr w:type="spellStart"/>
+      <w:r>
+        <w:rPr>
+          <w:b/>
+        </w:rPr>
+        <w:t>React</w:t>
+      </w:r>
+      <w:proofErr w:type="spellEnd"/>
+      <w:r>
+        <w:rPr>
+          <w:b/>
+        </w:rPr>
+        <w:t xml:space="preserve"> </w:t>
+      </w:r>
+      <w:proofErr w:type="spellStart"/>
+      <w:r>
+        <w:rPr>
+          <w:b/>
+        </w:rPr>
+        <w:t>Router</w:t>
+      </w:r>
+      <w:proofErr w:type="spellEnd"/>
+      <w:r>
+        <w:rPr>
+          <w:b/>
+        </w:rPr>
+        <w:t xml:space="preserve"> </w:t>
+      </w:r>
+      <w:r>
+        <w:t>é um pacote para mudança de URL da aplicação</w:t>
+      </w:r>
+    </w:p>
+    <w:p>
+      <w:pPr>
+        <w:pStyle w:val="PargrafodaLista"/>
+        <w:numPr>
+          <w:ilvl w:val="0"/>
+          <w:numId w:val="2"/>
+        </w:numPr>
+        <w:spacing w:after="0" w:line="240" w:lineRule="auto"/>
+      </w:pPr>
+      <w:r>
+        <w:t xml:space="preserve">Podemos assim acessar outras </w:t>
+      </w:r>
+      <w:proofErr w:type="spellStart"/>
+      <w:r>
+        <w:t>views</w:t>
+      </w:r>
+      <w:proofErr w:type="spellEnd"/>
+      <w:r>
+        <w:t xml:space="preserve">, </w:t>
+      </w:r>
+      <w:r>
+        <w:rPr>
+          <w:b/>
+        </w:rPr>
+        <w:t xml:space="preserve">sem o </w:t>
+      </w:r>
+      <w:proofErr w:type="spellStart"/>
+      <w:r>
+        <w:rPr>
+          <w:b/>
+        </w:rPr>
+        <w:t>page</w:t>
+      </w:r>
+      <w:proofErr w:type="spellEnd"/>
+      <w:r>
+        <w:rPr>
+          <w:b/>
+        </w:rPr>
+        <w:t xml:space="preserve"> </w:t>
+      </w:r>
+      <w:proofErr w:type="spellStart"/>
+      <w:r>
+        <w:rPr>
+          <w:b/>
+        </w:rPr>
+        <w:t>reload</w:t>
+      </w:r>
+      <w:proofErr w:type="spellEnd"/>
+    </w:p>
+    <w:p>
+      <w:pPr>
+        <w:pStyle w:val="PargrafodaLista"/>
+        <w:numPr>
+          <w:ilvl w:val="0"/>
+          <w:numId w:val="2"/>
+        </w:numPr>
+        <w:spacing w:after="0" w:line="240" w:lineRule="auto"/>
+      </w:pPr>
+      <w:r>
+        <w:rPr>
+          <w:b/>
+        </w:rPr>
+        <w:t>Trocando apenas uma parte do layout da aplicação</w:t>
+      </w:r>
+      <w:r>
+        <w:t>,</w:t>
+      </w:r>
+      <w:r>
+        <w:t xml:space="preserve"> </w:t>
+      </w:r>
+      <w:r>
+        <w:t xml:space="preserve">ou seja, o que muda de </w:t>
+      </w:r>
+      <w:proofErr w:type="spellStart"/>
+      <w:r>
+        <w:t>view</w:t>
+      </w:r>
+      <w:proofErr w:type="spellEnd"/>
+      <w:r>
+        <w:t xml:space="preserve"> para </w:t>
+      </w:r>
+      <w:proofErr w:type="spellStart"/>
+      <w:r>
+        <w:t>view</w:t>
+      </w:r>
+      <w:proofErr w:type="spellEnd"/>
+    </w:p>
+    <w:p>
+      <w:pPr>
+        <w:pStyle w:val="PargrafodaLista"/>
+        <w:numPr>
+          <w:ilvl w:val="0"/>
+          <w:numId w:val="2"/>
+        </w:numPr>
+        <w:spacing w:after="0" w:line="240" w:lineRule="auto"/>
+        <w:rPr>
+          <w:b/>
+        </w:rPr>
+      </w:pPr>
+      <w:r>
+        <w:t>Precisamos</w:t>
+      </w:r>
+      <w:r>
+        <w:rPr>
+          <w:b/>
+        </w:rPr>
+        <w:t xml:space="preserve"> instalar este pacote </w:t>
+      </w:r>
+      <w:r>
+        <w:t>no projeto</w:t>
+      </w:r>
+    </w:p>
+    <w:p>
+      <w:pPr>
+        <w:pStyle w:val="PargrafodaLista"/>
+        <w:numPr>
+          <w:ilvl w:val="0"/>
+          <w:numId w:val="2"/>
+        </w:numPr>
+        <w:spacing w:after="0" w:line="240" w:lineRule="auto"/>
+        <w:rPr>
+          <w:b/>
+        </w:rPr>
+      </w:pPr>
+      <w:r>
+        <w:t xml:space="preserve">E também realizar algumas mudanças em como o </w:t>
+      </w:r>
+      <w:proofErr w:type="spellStart"/>
+      <w:r>
+        <w:t>App</w:t>
+      </w:r>
+      <w:proofErr w:type="spellEnd"/>
+      <w:r>
+        <w:t xml:space="preserve"> é estruturado</w:t>
+      </w:r>
+    </w:p>
+    <w:p>
+      <w:pPr>
+        <w:rPr>
+          <w:b/>
+        </w:rPr>
+      </w:pPr>
+      <w:r>
+        <w:rPr>
+          <w:b/>
+        </w:rPr>
+        <w:br w:type="page"/>
+      </w:r>
+    </w:p>
+    <w:p>
+      <w:pPr>
+        <w:spacing w:after="0" w:line="240" w:lineRule="auto"/>
+      </w:pPr>
+    </w:p>
+    <w:p>
+      <w:pPr>
+        <w:spacing w:after="0" w:line="240" w:lineRule="auto"/>
+        <w:jc w:val="center"/>
+        <w:rPr>
+          <w:b/>
+        </w:rPr>
+      </w:pPr>
+      <w:r>
+        <w:rPr>
+          <w:b/>
+        </w:rPr>
+        <w:t>16</w:t>
       </w:r>
       <w:r>
         <w:rPr>
@@ -2973,7 +3195,7 @@
         <w:rPr>
           <w:b/>
         </w:rPr>
-        <w:t>IMPLEMENTANDO REACT ROUTER</w:t>
+        <w:t>REACT ICONS</w:t>
       </w:r>
     </w:p>
     <w:p>
@@ -3034,7 +3256,99 @@
         <w:rPr>
           <w:b/>
         </w:rPr>
-        <w:t>Rou</w:t>
+        <w:t>Icons</w:t>
+      </w:r>
+      <w:proofErr w:type="spellEnd"/>
+      <w:r>
+        <w:rPr>
+          <w:b/>
+        </w:rPr>
+        <w:t xml:space="preserve"> </w:t>
+      </w:r>
+      <w:r>
+        <w:t>é um</w:t>
+      </w:r>
+      <w:r>
+        <w:t xml:space="preserve"> p</w:t>
+      </w:r>
+      <w:r>
+        <w:t>ac</w:t>
+      </w:r>
+      <w:r>
+        <w:t>ote de</w:t>
+      </w:r>
+      <w:r>
+        <w:t xml:space="preserve"> </w:t>
+      </w:r>
+      <w:r>
+        <w:t>í</w:t>
+      </w:r>
+      <w:r>
+        <w:t>co</w:t>
+      </w:r>
+      <w:r>
+        <w:t>nes ex</w:t>
+      </w:r>
+      <w:r>
+        <w:t>te</w:t>
+      </w:r>
+      <w:r>
+        <w:t>rno</w:t>
+      </w:r>
+    </w:p>
+    <w:p>
+      <w:pPr>
+        <w:pStyle w:val="PargrafodaLista"/>
+        <w:numPr>
+          <w:ilvl w:val="0"/>
+          <w:numId w:val="2"/>
+        </w:numPr>
+        <w:spacing w:after="0" w:line="240" w:lineRule="auto"/>
+      </w:pPr>
+      <w:r>
+        <w:t>Precisa</w:t>
+      </w:r>
+      <w:r>
+        <w:t>m</w:t>
+      </w:r>
+      <w:r>
+        <w:t>os</w:t>
+      </w:r>
+      <w:r>
+        <w:t xml:space="preserve"> </w:t>
+      </w:r>
+      <w:r>
+        <w:rPr>
+          <w:b/>
+        </w:rPr>
+        <w:t>adicionar ao</w:t>
+      </w:r>
+      <w:r>
+        <w:t xml:space="preserve"> </w:t>
+      </w:r>
+      <w:r>
+        <w:rPr>
+          <w:b/>
+        </w:rPr>
+        <w:t>p</w:t>
+      </w:r>
+      <w:r>
+        <w:rPr>
+          <w:b/>
+        </w:rPr>
+        <w:t>r</w:t>
+      </w:r>
+      <w:r>
+        <w:rPr>
+          <w:b/>
+        </w:rPr>
+        <w:t>oj</w:t>
+      </w:r>
+      <w:r>
+        <w:rPr>
+          <w:b/>
+        </w:rPr>
+        <w:t>e</w:t>
       </w:r>
       <w:r>
         <w:rPr>
@@ -3046,63 +3360,40 @@
         <w:rPr>
           <w:b/>
         </w:rPr>
-        <w:t>er</w:t>
-      </w:r>
-      <w:proofErr w:type="spellEnd"/>
-      <w:r>
-        <w:rPr>
-          <w:b/>
-        </w:rPr>
-        <w:t xml:space="preserve"> </w:t>
-      </w:r>
-      <w:r>
-        <w:t>é um</w:t>
-      </w:r>
-      <w:r>
-        <w:t xml:space="preserve"> p</w:t>
-      </w:r>
-      <w:r>
-        <w:t>a</w:t>
-      </w:r>
-      <w:r>
-        <w:t>cote</w:t>
-      </w:r>
-      <w:r>
-        <w:t xml:space="preserve"> </w:t>
-      </w:r>
-      <w:r>
-        <w:t>par</w:t>
-      </w:r>
-      <w:r>
-        <w:t xml:space="preserve">a </w:t>
-      </w:r>
-      <w:r>
-        <w:t>m</w:t>
-      </w:r>
-      <w:r>
-        <w:t>u</w:t>
-      </w:r>
-      <w:r>
-        <w:t>d</w:t>
-      </w:r>
-      <w:r>
-        <w:t>a</w:t>
-      </w:r>
-      <w:r>
-        <w:t>nç</w:t>
-      </w:r>
-      <w:r>
-        <w:t xml:space="preserve">a </w:t>
-      </w:r>
-      <w:r>
-        <w:t>de URL d</w:t>
-      </w:r>
-      <w:r>
-        <w:t>a</w:t>
-      </w:r>
-      <w:r>
-        <w:t xml:space="preserve"> aplicação</w:t>
-      </w:r>
+        <w:t xml:space="preserve">o </w:t>
+      </w:r>
+      <w:r>
+        <w:rPr>
+          <w:b/>
+        </w:rPr>
+        <w:t>atravé</w:t>
+      </w:r>
+      <w:r>
+        <w:rPr>
+          <w:b/>
+        </w:rPr>
+        <w:t>s</w:t>
+      </w:r>
+      <w:r>
+        <w:rPr>
+          <w:b/>
+        </w:rPr>
+        <w:t xml:space="preserve"> d</w:t>
+      </w:r>
+      <w:r>
+        <w:rPr>
+          <w:b/>
+        </w:rPr>
+        <w:t xml:space="preserve">o </w:t>
+      </w:r>
+      <w:proofErr w:type="spellStart"/>
+      <w:r>
+        <w:rPr>
+          <w:b/>
+        </w:rPr>
+        <w:t>npm</w:t>
+      </w:r>
+      <w:proofErr w:type="spellEnd"/>
     </w:p>
     <w:p>
       <w:pPr>
@@ -3114,95 +3405,14 @@
         <w:spacing w:after="0" w:line="240" w:lineRule="auto"/>
       </w:pPr>
       <w:r>
-        <w:t>P</w:t>
-      </w:r>
-      <w:r>
-        <w:t>o</w:t>
-      </w:r>
-      <w:r>
-        <w:t>de</w:t>
-      </w:r>
-      <w:r>
-        <w:t xml:space="preserve">mos </w:t>
-      </w:r>
-      <w:r>
-        <w:t>assi</w:t>
-      </w:r>
-      <w:r>
-        <w:t>m</w:t>
-      </w:r>
-      <w:r>
-        <w:t xml:space="preserve"> ac</w:t>
-      </w:r>
-      <w:r>
-        <w:t>e</w:t>
-      </w:r>
-      <w:r>
-        <w:t xml:space="preserve">ssar outras </w:t>
-      </w:r>
-      <w:proofErr w:type="spellStart"/>
-      <w:r>
-        <w:t>views</w:t>
-      </w:r>
-      <w:proofErr w:type="spellEnd"/>
-      <w:r>
-        <w:t>,</w:t>
-      </w:r>
-      <w:r>
-        <w:t xml:space="preserve"> </w:t>
-      </w:r>
-      <w:r>
-        <w:rPr>
-          <w:b/>
-        </w:rPr>
-        <w:t>s</w:t>
-      </w:r>
-      <w:r>
-        <w:rPr>
-          <w:b/>
-        </w:rPr>
-        <w:t xml:space="preserve">em o </w:t>
-      </w:r>
-      <w:proofErr w:type="spellStart"/>
-      <w:r>
-        <w:rPr>
-          <w:b/>
-        </w:rPr>
-        <w:t>page</w:t>
-      </w:r>
-      <w:proofErr w:type="spellEnd"/>
-      <w:r>
-        <w:rPr>
-          <w:b/>
-        </w:rPr>
-        <w:t xml:space="preserve"> </w:t>
-      </w:r>
-      <w:proofErr w:type="spellStart"/>
-      <w:r>
-        <w:rPr>
-          <w:b/>
-        </w:rPr>
-        <w:t>r</w:t>
-      </w:r>
-      <w:r>
-        <w:rPr>
-          <w:b/>
-        </w:rPr>
-        <w:t>e</w:t>
-      </w:r>
-      <w:r>
-        <w:rPr>
-          <w:b/>
-        </w:rPr>
-        <w:t>l</w:t>
-      </w:r>
-      <w:r>
-        <w:rPr>
-          <w:b/>
-        </w:rPr>
-        <w:t>oad</w:t>
-      </w:r>
-      <w:proofErr w:type="spellEnd"/>
+        <w:t xml:space="preserve">Ele nos permite adicionar ícones ao projeto com uma </w:t>
+      </w:r>
+      <w:r>
+        <w:rPr>
+          <w:b/>
+        </w:rPr>
+        <w:t>sintaxe parecida a de componentes</w:t>
+      </w:r>
     </w:p>
     <w:p>
       <w:pPr>
@@ -3212,250 +3422,37 @@
           <w:numId w:val="2"/>
         </w:numPr>
         <w:spacing w:after="0" w:line="240" w:lineRule="auto"/>
-      </w:pPr>
-      <w:r>
-        <w:rPr>
-          <w:b/>
-        </w:rPr>
-        <w:t>Tr</w:t>
-      </w:r>
-      <w:r>
-        <w:rPr>
-          <w:b/>
-        </w:rPr>
-        <w:t>o</w:t>
-      </w:r>
-      <w:r>
-        <w:rPr>
-          <w:b/>
-        </w:rPr>
-        <w:t>ca</w:t>
-      </w:r>
-      <w:r>
-        <w:rPr>
-          <w:b/>
-        </w:rPr>
-        <w:t>n</w:t>
-      </w:r>
-      <w:r>
-        <w:rPr>
-          <w:b/>
-        </w:rPr>
-        <w:t>do a</w:t>
-      </w:r>
-      <w:r>
-        <w:rPr>
-          <w:b/>
-        </w:rPr>
-        <w:t>p</w:t>
-      </w:r>
-      <w:r>
-        <w:rPr>
-          <w:b/>
-        </w:rPr>
-        <w:t>en</w:t>
-      </w:r>
-      <w:r>
-        <w:rPr>
-          <w:b/>
-        </w:rPr>
-        <w:t>a</w:t>
-      </w:r>
-      <w:r>
-        <w:rPr>
-          <w:b/>
-        </w:rPr>
-        <w:t>s uma parte do layout da apl</w:t>
-      </w:r>
-      <w:r>
-        <w:rPr>
-          <w:b/>
-        </w:rPr>
-        <w:t>i</w:t>
-      </w:r>
-      <w:r>
-        <w:rPr>
-          <w:b/>
-        </w:rPr>
-        <w:t>cação</w:t>
-      </w:r>
-      <w:r>
-        <w:t>,</w:t>
-      </w:r>
-      <w:r>
-        <w:t xml:space="preserve"> </w:t>
-      </w:r>
-      <w:r>
-        <w:t>ou seja, o qu</w:t>
-      </w:r>
-      <w:r>
-        <w:t>e</w:t>
-      </w:r>
-      <w:r>
-        <w:t xml:space="preserve"> </w:t>
-      </w:r>
-      <w:r>
-        <w:t>m</w:t>
-      </w:r>
-      <w:r>
-        <w:t>uda d</w:t>
-      </w:r>
-      <w:r>
-        <w:t>e</w:t>
-      </w:r>
-      <w:r>
-        <w:t xml:space="preserve"> </w:t>
-      </w:r>
-      <w:proofErr w:type="spellStart"/>
-      <w:r>
-        <w:t>v</w:t>
-      </w:r>
-      <w:r>
-        <w:t>iew</w:t>
-      </w:r>
-      <w:proofErr w:type="spellEnd"/>
-      <w:r>
-        <w:t xml:space="preserve"> para </w:t>
-      </w:r>
-      <w:proofErr w:type="spellStart"/>
-      <w:r>
-        <w:t>view</w:t>
-      </w:r>
-      <w:proofErr w:type="spellEnd"/>
-    </w:p>
-    <w:p>
-      <w:pPr>
-        <w:pStyle w:val="PargrafodaLista"/>
-        <w:numPr>
-          <w:ilvl w:val="0"/>
-          <w:numId w:val="2"/>
-        </w:numPr>
-        <w:spacing w:after="0" w:line="240" w:lineRule="auto"/>
-        <w:rPr>
-          <w:b/>
-        </w:rPr>
-      </w:pPr>
-      <w:r>
-        <w:t>P</w:t>
-      </w:r>
-      <w:r>
-        <w:t>r</w:t>
-      </w:r>
-      <w:r>
-        <w:t>ec</w:t>
-      </w:r>
-      <w:r>
-        <w:t>i</w:t>
-      </w:r>
-      <w:r>
-        <w:t>s</w:t>
-      </w:r>
-      <w:r>
-        <w:t>amos</w:t>
-      </w:r>
-      <w:r>
-        <w:rPr>
-          <w:b/>
-        </w:rPr>
-        <w:t xml:space="preserve"> </w:t>
-      </w:r>
-      <w:r>
-        <w:rPr>
-          <w:b/>
-        </w:rPr>
-        <w:t>in</w:t>
-      </w:r>
-      <w:r>
-        <w:rPr>
-          <w:b/>
-        </w:rPr>
-        <w:t xml:space="preserve">stalar </w:t>
-      </w:r>
-      <w:r>
-        <w:rPr>
-          <w:b/>
-        </w:rPr>
-        <w:t>es</w:t>
-      </w:r>
-      <w:r>
-        <w:rPr>
-          <w:b/>
-        </w:rPr>
-        <w:t>te p</w:t>
-      </w:r>
-      <w:r>
-        <w:rPr>
-          <w:b/>
-        </w:rPr>
-        <w:t>a</w:t>
-      </w:r>
-      <w:r>
-        <w:rPr>
-          <w:b/>
-        </w:rPr>
-        <w:t>cot</w:t>
-      </w:r>
-      <w:r>
-        <w:rPr>
-          <w:b/>
-        </w:rPr>
-        <w:t xml:space="preserve">e </w:t>
-      </w:r>
-      <w:r>
-        <w:t>no proj</w:t>
-      </w:r>
-      <w:r>
-        <w:t>et</w:t>
-      </w:r>
-      <w:r>
-        <w:t>o</w:t>
-      </w:r>
-    </w:p>
-    <w:p>
-      <w:pPr>
-        <w:pStyle w:val="PargrafodaLista"/>
-        <w:numPr>
-          <w:ilvl w:val="0"/>
-          <w:numId w:val="2"/>
-        </w:numPr>
-        <w:spacing w:after="0" w:line="240" w:lineRule="auto"/>
-        <w:rPr>
-          <w:b/>
-        </w:rPr>
-      </w:pPr>
-      <w:r>
-        <w:t xml:space="preserve">E também realizar algumas mudanças em como o </w:t>
-      </w:r>
-      <w:proofErr w:type="spellStart"/>
-      <w:r>
-        <w:t>App</w:t>
-      </w:r>
-      <w:proofErr w:type="spellEnd"/>
-      <w:r>
-        <w:t xml:space="preserve"> é estruturado</w:t>
-      </w:r>
-    </w:p>
-    <w:p>
-      <w:pPr>
-        <w:rPr>
-          <w:b/>
-        </w:rPr>
-      </w:pPr>
-      <w:r>
-        <w:rPr>
-          <w:b/>
-        </w:rPr>
-        <w:br w:type="page"/>
-      </w:r>
-    </w:p>
-    <w:p>
-      <w:pPr>
-        <w:spacing w:after="0" w:line="240" w:lineRule="auto"/>
-      </w:pPr>
-    </w:p>
-    <w:p>
-      <w:pPr>
-        <w:spacing w:after="0" w:line="240" w:lineRule="auto"/>
+        <w:rPr>
+          <w:b/>
+        </w:rPr>
+      </w:pPr>
+      <w:r>
+        <w:t xml:space="preserve">Além disso </w:t>
+      </w:r>
+      <w:r>
+        <w:rPr>
+          <w:b/>
+        </w:rPr>
+        <w:t xml:space="preserve">há uma grande quantidade de ícones </w:t>
+      </w:r>
+      <w:r>
+        <w:t>disponíveis</w:t>
+      </w:r>
+    </w:p>
+    <w:p>
+      <w:pPr>
+        <w:pStyle w:val="PargrafodaLista"/>
+        <w:spacing w:after="0" w:line="240" w:lineRule="auto"/>
+        <w:rPr>
+          <w:b/>
+        </w:rPr>
+      </w:pPr>
+    </w:p>
+    <w:p>
+      <w:pPr>
+        <w:pStyle w:val="PargrafodaLista"/>
+        <w:spacing w:after="0" w:line="240" w:lineRule="auto"/>
+        <w:ind w:left="0"/>
         <w:jc w:val="center"/>
         <w:rPr>
           <w:b/>
@@ -3465,266 +3462,78 @@
         <w:rPr>
           <w:b/>
         </w:rPr>
-        <w:t>16</w:t>
-      </w:r>
-      <w:r>
-        <w:rPr>
-          <w:b/>
-        </w:rPr>
-        <w:t xml:space="preserve"> – </w:t>
-      </w:r>
-      <w:r>
-        <w:rPr>
-          <w:b/>
-        </w:rPr>
-        <w:t>REACT ICONS</w:t>
-      </w:r>
-    </w:p>
-    <w:p>
-      <w:pPr>
-        <w:spacing w:after="0" w:line="240" w:lineRule="auto"/>
-        <w:jc w:val="center"/>
-        <w:rPr>
-          <w:b/>
-        </w:rPr>
-      </w:pPr>
-    </w:p>
-    <w:p>
-      <w:pPr>
-        <w:pStyle w:val="PargrafodaLista"/>
-        <w:numPr>
-          <w:ilvl w:val="0"/>
-          <w:numId w:val="2"/>
-        </w:numPr>
-        <w:spacing w:after="0" w:line="240" w:lineRule="auto"/>
-      </w:pPr>
-      <w:r>
-        <w:t xml:space="preserve">O </w:t>
-      </w:r>
-      <w:proofErr w:type="spellStart"/>
-      <w:r>
-        <w:rPr>
-          <w:b/>
-        </w:rPr>
-        <w:t>Re</w:t>
-      </w:r>
-      <w:r>
-        <w:rPr>
-          <w:b/>
-        </w:rPr>
-        <w:t>a</w:t>
-      </w:r>
-      <w:r>
-        <w:rPr>
-          <w:b/>
-        </w:rPr>
-        <w:t>c</w:t>
-      </w:r>
-      <w:r>
-        <w:rPr>
-          <w:b/>
-        </w:rPr>
-        <w:t>t</w:t>
-      </w:r>
-      <w:proofErr w:type="spellEnd"/>
-      <w:r>
-        <w:rPr>
-          <w:b/>
-        </w:rPr>
-        <w:t xml:space="preserve"> </w:t>
-      </w:r>
-      <w:proofErr w:type="spellStart"/>
-      <w:r>
-        <w:rPr>
-          <w:b/>
-        </w:rPr>
-        <w:t>Icons</w:t>
-      </w:r>
-      <w:proofErr w:type="spellEnd"/>
-      <w:r>
-        <w:rPr>
-          <w:b/>
-        </w:rPr>
-        <w:t xml:space="preserve"> </w:t>
-      </w:r>
-      <w:r>
-        <w:t>é um</w:t>
-      </w:r>
-      <w:r>
-        <w:t xml:space="preserve"> p</w:t>
-      </w:r>
-      <w:r>
-        <w:t>ac</w:t>
-      </w:r>
-      <w:r>
-        <w:t>ote de</w:t>
-      </w:r>
-      <w:r>
-        <w:t xml:space="preserve"> </w:t>
-      </w:r>
-      <w:r>
-        <w:t>í</w:t>
-      </w:r>
-      <w:r>
-        <w:t>co</w:t>
-      </w:r>
-      <w:r>
-        <w:t>nes ex</w:t>
-      </w:r>
-      <w:r>
-        <w:t>te</w:t>
-      </w:r>
-      <w:r>
-        <w:t>rno</w:t>
-      </w:r>
-    </w:p>
-    <w:p>
-      <w:pPr>
-        <w:pStyle w:val="PargrafodaLista"/>
-        <w:numPr>
-          <w:ilvl w:val="0"/>
-          <w:numId w:val="2"/>
-        </w:numPr>
-        <w:spacing w:after="0" w:line="240" w:lineRule="auto"/>
-      </w:pPr>
-      <w:r>
-        <w:t>Precisa</w:t>
-      </w:r>
-      <w:r>
-        <w:t>m</w:t>
-      </w:r>
-      <w:r>
-        <w:t>os</w:t>
-      </w:r>
-      <w:r>
-        <w:t xml:space="preserve"> </w:t>
-      </w:r>
-      <w:r>
-        <w:rPr>
-          <w:b/>
-        </w:rPr>
-        <w:t>adicionar ao</w:t>
-      </w:r>
-      <w:r>
-        <w:t xml:space="preserve"> </w:t>
-      </w:r>
-      <w:r>
-        <w:rPr>
-          <w:b/>
-        </w:rPr>
-        <w:t>p</w:t>
-      </w:r>
-      <w:r>
-        <w:rPr>
-          <w:b/>
-        </w:rPr>
-        <w:t>r</w:t>
-      </w:r>
-      <w:r>
-        <w:rPr>
-          <w:b/>
-        </w:rPr>
-        <w:t>oj</w:t>
-      </w:r>
-      <w:r>
-        <w:rPr>
-          <w:b/>
-        </w:rPr>
-        <w:t>e</w:t>
-      </w:r>
-      <w:r>
-        <w:rPr>
-          <w:b/>
-        </w:rPr>
-        <w:t>t</w:t>
-      </w:r>
-      <w:r>
-        <w:rPr>
-          <w:b/>
-        </w:rPr>
-        <w:t xml:space="preserve">o </w:t>
-      </w:r>
-      <w:r>
-        <w:rPr>
-          <w:b/>
-        </w:rPr>
-        <w:t>atravé</w:t>
-      </w:r>
-      <w:r>
-        <w:rPr>
-          <w:b/>
-        </w:rPr>
-        <w:t>s</w:t>
-      </w:r>
-      <w:r>
-        <w:rPr>
-          <w:b/>
-        </w:rPr>
-        <w:t xml:space="preserve"> d</w:t>
-      </w:r>
-      <w:r>
-        <w:rPr>
-          <w:b/>
-        </w:rPr>
-        <w:t xml:space="preserve">o </w:t>
-      </w:r>
-      <w:proofErr w:type="spellStart"/>
-      <w:r>
-        <w:rPr>
-          <w:b/>
-        </w:rPr>
-        <w:t>npm</w:t>
-      </w:r>
-      <w:proofErr w:type="spellEnd"/>
-    </w:p>
-    <w:p>
-      <w:pPr>
-        <w:pStyle w:val="PargrafodaLista"/>
-        <w:numPr>
-          <w:ilvl w:val="0"/>
-          <w:numId w:val="2"/>
-        </w:numPr>
-        <w:spacing w:after="0" w:line="240" w:lineRule="auto"/>
-      </w:pPr>
-      <w:r>
-        <w:t xml:space="preserve">Ele nos permite adicionar ícones ao projeto com uma </w:t>
-      </w:r>
-      <w:r>
-        <w:rPr>
-          <w:b/>
-        </w:rPr>
-        <w:t>sintaxe parecida a de componentes</w:t>
-      </w:r>
-    </w:p>
-    <w:p>
-      <w:pPr>
-        <w:pStyle w:val="PargrafodaLista"/>
-        <w:numPr>
-          <w:ilvl w:val="0"/>
-          <w:numId w:val="2"/>
-        </w:numPr>
-        <w:spacing w:after="0" w:line="240" w:lineRule="auto"/>
-        <w:rPr>
-          <w:b/>
-        </w:rPr>
-      </w:pPr>
-      <w:r>
-        <w:t xml:space="preserve">Além disso </w:t>
-      </w:r>
-      <w:r>
-        <w:rPr>
-          <w:b/>
-        </w:rPr>
-        <w:t xml:space="preserve">há uma grande quantidade de ícones </w:t>
-      </w:r>
-      <w:r>
-        <w:t>disponíveis</w:t>
+        <w:t>17 – REACT ROUTER</w:t>
+      </w:r>
+    </w:p>
+    <w:p>
+      <w:pPr>
+        <w:pStyle w:val="PargrafodaLista"/>
+        <w:spacing w:after="0" w:line="240" w:lineRule="auto"/>
+        <w:ind w:left="0"/>
+        <w:rPr>
+          <w:b/>
+        </w:rPr>
+      </w:pPr>
+    </w:p>
+    <w:p>
+      <w:pPr>
+        <w:pStyle w:val="PargrafodaLista"/>
+        <w:spacing w:after="0" w:line="240" w:lineRule="auto"/>
+        <w:ind w:left="0"/>
+        <w:rPr>
+          <w:b/>
+        </w:rPr>
+      </w:pPr>
+      <w:r>
+        <w:rPr>
+          <w:b/>
+        </w:rPr>
+        <w:drawing>
+          <wp:inline distT="0" distB="0" distL="0" distR="0" wp14:anchorId="264874CD" wp14:editId="70FDA0F3">
+            <wp:extent cx="6931025" cy="4686300"/>
+            <wp:effectExtent l="0" t="0" r="3175" b="0"/>
+            <wp:docPr id="1" name="Imagem 1"/>
+            <wp:cNvGraphicFramePr>
+              <a:graphicFrameLocks xmlns:a="http://schemas.openxmlformats.org/drawingml/2006/main" noChangeAspect="1"/>
+            </wp:cNvGraphicFramePr>
+            <a:graphic xmlns:a="http://schemas.openxmlformats.org/drawingml/2006/main">
+              <a:graphicData uri="http://schemas.openxmlformats.org/drawingml/2006/picture">
+                <pic:pic xmlns:pic="http://schemas.openxmlformats.org/drawingml/2006/picture">
+                  <pic:nvPicPr>
+                    <pic:cNvPr id="1" name=""/>
+                    <pic:cNvPicPr/>
+                  </pic:nvPicPr>
+                  <pic:blipFill>
+                    <a:blip r:embed="rId5"/>
+                    <a:stretch>
+                      <a:fillRect/>
+                    </a:stretch>
+                  </pic:blipFill>
+                  <pic:spPr>
+                    <a:xfrm>
+                      <a:off x="0" y="0"/>
+                      <a:ext cx="6931025" cy="4686300"/>
+                    </a:xfrm>
+                    <a:prstGeom prst="rect">
+                      <a:avLst/>
+                    </a:prstGeom>
+                  </pic:spPr>
+                </pic:pic>
+              </a:graphicData>
+            </a:graphic>
+          </wp:inline>
+        </w:drawing>
       </w:r>
       <w:bookmarkStart w:id="0" w:name="_GoBack"/>
       <w:bookmarkEnd w:id="0"/>
     </w:p>
     <w:p>
       <w:pPr>
+        <w:pStyle w:val="PargrafodaLista"/>
+        <w:numPr>
+          <w:ilvl w:val="0"/>
+          <w:numId w:val="2"/>
+        </w:numPr>
         <w:spacing w:after="0" w:line="240" w:lineRule="auto"/>
         <w:rPr>
           <w:b/>
@@ -3872,7 +3681,7 @@
         <w:rFonts w:ascii="Symbol" w:hAnsi="Symbol" w:hint="default"/>
       </w:rPr>
     </w:lvl>
-    <w:lvl w:ilvl="1" w:tplc="04160003" w:tentative="1">
+    <w:lvl w:ilvl="1" w:tplc="04160003">
       <w:start w:val="1"/>
       <w:numFmt w:val="bullet"/>
       <w:lvlText w:val="o"/>

</xml_diff>